<commit_message>
caratula, indice, falta logo de la pagina
</commit_message>
<xml_diff>
--- a/word/Trabajo final de Multiplataforma.docx
+++ b/word/Trabajo final de Multiplataforma.docx
@@ -1,6 +1,6 @@
 
 <file path=word/document.xml><?xml version="1.0" encoding="utf-8"?>
-<w:document xmlns:wpc="http://schemas.microsoft.com/office/word/2010/wordprocessingCanvas" xmlns:cx="http://schemas.microsoft.com/office/drawing/2014/chartex" xmlns:mc="http://schemas.openxmlformats.org/markup-compatibility/2006" xmlns:o="urn:schemas-microsoft-com:office:office" xmlns:r="http://schemas.openxmlformats.org/officeDocument/2006/relationships" xmlns:m="http://schemas.openxmlformats.org/officeDocument/2006/math" xmlns:v="urn:schemas-microsoft-com:vml" xmlns:wp14="http://schemas.microsoft.com/office/word/2010/wordprocessingDrawing" xmlns:wp="http://schemas.openxmlformats.org/drawingml/2006/wordprocessingDrawing" xmlns:w10="urn:schemas-microsoft-com:office:word" xmlns:w="http://schemas.openxmlformats.org/wordprocessingml/2006/main" xmlns:w14="http://schemas.microsoft.com/office/word/2010/wordml" xmlns:w15="http://schemas.microsoft.com/office/word/2012/wordml" xmlns:w16se="http://schemas.microsoft.com/office/word/2015/wordml/symex" xmlns:wpg="http://schemas.microsoft.com/office/word/2010/wordprocessingGroup" xmlns:wpi="http://schemas.microsoft.com/office/word/2010/wordprocessingInk" xmlns:wne="http://schemas.microsoft.com/office/word/2006/wordml" xmlns:wps="http://schemas.microsoft.com/office/word/2010/wordprocessingShape" mc:Ignorable="w14 w15 w16se wp14">
+<w:document xmlns:wpc="http://schemas.microsoft.com/office/word/2010/wordprocessingCanvas" xmlns:mc="http://schemas.openxmlformats.org/markup-compatibility/2006" xmlns:o="urn:schemas-microsoft-com:office:office" xmlns:r="http://schemas.openxmlformats.org/officeDocument/2006/relationships" xmlns:m="http://schemas.openxmlformats.org/officeDocument/2006/math" xmlns:v="urn:schemas-microsoft-com:vml" xmlns:wp14="http://schemas.microsoft.com/office/word/2010/wordprocessingDrawing" xmlns:wp="http://schemas.openxmlformats.org/drawingml/2006/wordprocessingDrawing" xmlns:w10="urn:schemas-microsoft-com:office:word" xmlns:w="http://schemas.openxmlformats.org/wordprocessingml/2006/main" xmlns:w14="http://schemas.microsoft.com/office/word/2010/wordml" xmlns:w15="http://schemas.microsoft.com/office/word/2012/wordml" xmlns:wpg="http://schemas.microsoft.com/office/word/2010/wordprocessingGroup" xmlns:wpi="http://schemas.microsoft.com/office/word/2010/wordprocessingInk" xmlns:wne="http://schemas.microsoft.com/office/word/2006/wordml" xmlns:wps="http://schemas.microsoft.com/office/word/2010/wordprocessingShape" mc:Ignorable="w14 w15 wp14">
   <w:body>
     <w:p>
       <w:r>
@@ -10,7 +10,7 @@
           <w:bCs/>
           <w:noProof/>
           <w:color w:val="000000"/>
-          <w:lang w:eastAsia="es-PE"/>
+          <w:lang w:val="es-ES" w:eastAsia="es-ES"/>
         </w:rPr>
         <w:drawing>
           <wp:anchor distT="0" distB="0" distL="114300" distR="114300" simplePos="0" relativeHeight="251658240" behindDoc="0" locked="0" layoutInCell="1" allowOverlap="1">
@@ -38,7 +38,7 @@
                     </pic:cNvPicPr>
                   </pic:nvPicPr>
                   <pic:blipFill>
-                    <a:blip r:embed="rId6">
+                    <a:blip r:embed="rId8">
                       <a:extLst>
                         <a:ext uri="{28A0092B-C50C-407E-A947-70E740481C1C}">
                           <a14:useLocalDpi xmlns:a14="http://schemas.microsoft.com/office/drawing/2010/main" val="0"/>
@@ -268,16 +268,7 @@
           <w:sz w:val="32"/>
           <w:szCs w:val="32"/>
         </w:rPr>
-        <w:t xml:space="preserve"> </w:t>
-      </w:r>
-      <w:r>
-        <w:rPr>
-          <w:rFonts w:ascii="Times New Roman" w:hAnsi="Times New Roman" w:cs="Times New Roman"/>
-          <w:b/>
-          <w:sz w:val="32"/>
-          <w:szCs w:val="32"/>
-        </w:rPr>
-        <w:t>CHAVEZ ESPINOZA, JONATHAN JORGE</w:t>
+        <w:t xml:space="preserve"> CHAVEZ ESPINOZA, JONATHAN JORGE</w:t>
       </w:r>
     </w:p>
     <w:p>
@@ -665,6 +656,15 @@
           <w:szCs w:val="32"/>
           <w:lang w:eastAsia="es-PE"/>
         </w:rPr>
+        <w:sectPr>
+          <w:footerReference w:type="default" r:id="rId9"/>
+          <w:footerReference w:type="first" r:id="rId10"/>
+          <w:pgSz w:w="11906" w:h="16838"/>
+          <w:pgMar w:top="1417" w:right="1701" w:bottom="1417" w:left="1701" w:header="708" w:footer="708" w:gutter="0"/>
+          <w:cols w:space="708"/>
+          <w:titlePg/>
+          <w:docGrid w:linePitch="360"/>
+        </w:sectPr>
       </w:pPr>
       <w:r>
         <w:rPr>
@@ -726,9 +726,44 @@
         <w:lastRenderedPageBreak/>
         <w:t>índice</w:t>
       </w:r>
-    </w:p>
-    <w:p>
-      <w:pPr>
+      <w:r>
+        <w:rPr>
+          <w:rFonts w:ascii="Arial" w:eastAsia="Times New Roman" w:hAnsi="Arial" w:cs="Arial"/>
+          <w:b/>
+          <w:bCs/>
+          <w:smallCaps/>
+          <w:color w:val="000000"/>
+          <w:sz w:val="36"/>
+          <w:szCs w:val="36"/>
+          <w:lang w:eastAsia="es-PE"/>
+        </w:rPr>
+        <w:t xml:space="preserve"> de contenidos</w:t>
+      </w:r>
+    </w:p>
+    <w:p>
+      <w:pPr>
+        <w:tabs>
+          <w:tab w:val="left" w:pos="7797"/>
+        </w:tabs>
+        <w:spacing w:before="360" w:line="240" w:lineRule="auto"/>
+        <w:jc w:val="center"/>
+        <w:rPr>
+          <w:rFonts w:ascii="Arial" w:eastAsia="Times New Roman" w:hAnsi="Arial" w:cs="Arial"/>
+          <w:b/>
+          <w:bCs/>
+          <w:smallCaps/>
+          <w:color w:val="000000"/>
+          <w:sz w:val="36"/>
+          <w:szCs w:val="36"/>
+          <w:lang w:eastAsia="es-PE"/>
+        </w:rPr>
+      </w:pPr>
+    </w:p>
+    <w:p>
+      <w:pPr>
+        <w:tabs>
+          <w:tab w:val="left" w:pos="7938"/>
+        </w:tabs>
         <w:spacing w:after="100" w:line="240" w:lineRule="auto"/>
         <w:rPr>
           <w:rFonts w:ascii="Times New Roman" w:eastAsia="Times New Roman" w:hAnsi="Times New Roman" w:cs="Times New Roman"/>
@@ -747,19 +782,7 @@
           <w:szCs w:val="24"/>
           <w:lang w:eastAsia="es-PE"/>
         </w:rPr>
-        <w:t xml:space="preserve">                                                                                                                                              </w:t>
-      </w:r>
-      <w:r>
-        <w:rPr>
-          <w:rFonts w:ascii="Arial" w:eastAsia="Times New Roman" w:hAnsi="Arial" w:cs="Arial"/>
-          <w:b/>
-          <w:bCs/>
-          <w:color w:val="000000"/>
-          <w:sz w:val="24"/>
-          <w:szCs w:val="24"/>
-          <w:lang w:eastAsia="es-PE"/>
-        </w:rPr>
-        <w:t xml:space="preserve">1. CAPÍTULO I: </w:t>
+        <w:t xml:space="preserve">I.     </w:t>
       </w:r>
       <w:r>
         <w:rPr>
@@ -773,18 +796,56 @@
         </w:rPr>
         <w:t>PROPUESTA DE PROYECTO</w:t>
       </w:r>
-    </w:p>
-    <w:p>
-      <w:pPr>
+      <w:r>
+        <w:rPr>
+          <w:rFonts w:ascii="Arial" w:eastAsia="Times New Roman" w:hAnsi="Arial" w:cs="Arial"/>
+          <w:bCs/>
+          <w:color w:val="000000"/>
+          <w:sz w:val="24"/>
+          <w:szCs w:val="24"/>
+          <w:lang w:eastAsia="es-PE"/>
+        </w:rPr>
+        <w:t xml:space="preserve">………………………………………………... </w:t>
+      </w:r>
+      <w:r>
+        <w:rPr>
+          <w:rFonts w:ascii="Arial" w:eastAsia="Times New Roman" w:hAnsi="Arial" w:cs="Arial"/>
+          <w:b/>
+          <w:bCs/>
+          <w:color w:val="000000"/>
+          <w:sz w:val="24"/>
+          <w:szCs w:val="24"/>
+          <w:lang w:eastAsia="es-PE"/>
+        </w:rPr>
+        <w:t>1</w:t>
+      </w:r>
+    </w:p>
+    <w:p>
+      <w:pPr>
+        <w:tabs>
+          <w:tab w:val="left" w:pos="7938"/>
+        </w:tabs>
         <w:spacing w:after="100" w:line="240" w:lineRule="auto"/>
-        <w:ind w:left="220"/>
-        <w:rPr>
-          <w:rFonts w:ascii="Times New Roman" w:eastAsia="Times New Roman" w:hAnsi="Times New Roman" w:cs="Times New Roman"/>
-          <w:sz w:val="24"/>
-          <w:szCs w:val="24"/>
-          <w:lang w:eastAsia="es-PE"/>
-        </w:rPr>
-      </w:pPr>
+        <w:ind w:left="220" w:firstLine="206"/>
+        <w:rPr>
+          <w:rFonts w:ascii="Times New Roman" w:eastAsia="Times New Roman" w:hAnsi="Times New Roman" w:cs="Times New Roman"/>
+          <w:sz w:val="24"/>
+          <w:szCs w:val="24"/>
+          <w:lang w:eastAsia="es-PE"/>
+        </w:rPr>
+      </w:pPr>
+      <w:r>
+        <w:rPr>
+          <w:rFonts w:ascii="Arial" w:eastAsia="Times New Roman" w:hAnsi="Arial" w:cs="Arial"/>
+          <w:b/>
+          <w:bCs/>
+          <w:color w:val="000000"/>
+          <w:sz w:val="24"/>
+          <w:szCs w:val="24"/>
+          <w:lang w:eastAsia="es-PE"/>
+        </w:rPr>
+        <w:t xml:space="preserve"> </w:t>
+      </w:r>
       <w:r>
         <w:rPr>
           <w:rFonts w:ascii="Arial" w:eastAsia="Times New Roman" w:hAnsi="Arial" w:cs="Arial"/>
@@ -807,7 +868,41 @@
           <w:szCs w:val="24"/>
           <w:lang w:eastAsia="es-PE"/>
         </w:rPr>
-        <w:t xml:space="preserve">Nombre del producto……………………………………………………… </w:t>
+        <w:t>Nombre del servicio</w:t>
+      </w:r>
+      <w:r>
+        <w:rPr>
+          <w:rFonts w:ascii="Arial" w:eastAsia="Times New Roman" w:hAnsi="Arial" w:cs="Arial"/>
+          <w:bCs/>
+          <w:color w:val="000000"/>
+          <w:sz w:val="24"/>
+          <w:szCs w:val="24"/>
+          <w:lang w:eastAsia="es-PE"/>
+        </w:rPr>
+        <w:t>……………………………….....……................</w:t>
+      </w:r>
+      <w:r>
+        <w:rPr>
+          <w:rFonts w:ascii="Arial" w:eastAsia="Times New Roman" w:hAnsi="Arial" w:cs="Arial"/>
+          <w:bCs/>
+          <w:color w:val="000000"/>
+          <w:sz w:val="24"/>
+          <w:szCs w:val="24"/>
+          <w:lang w:eastAsia="es-PE"/>
+        </w:rPr>
+        <w:t>..</w:t>
+      </w:r>
+      <w:r>
+        <w:rPr>
+          <w:rFonts w:ascii="Arial" w:eastAsia="Times New Roman" w:hAnsi="Arial" w:cs="Arial"/>
+          <w:b/>
+          <w:bCs/>
+          <w:color w:val="000000"/>
+          <w:sz w:val="24"/>
+          <w:szCs w:val="24"/>
+          <w:lang w:eastAsia="es-PE"/>
+        </w:rPr>
+        <w:t xml:space="preserve"> </w:t>
       </w:r>
       <w:r>
         <w:rPr>
@@ -825,77 +920,146 @@
     <w:p>
       <w:pPr>
         <w:spacing w:after="100" w:line="240" w:lineRule="auto"/>
-        <w:ind w:left="220"/>
-        <w:rPr>
-          <w:rFonts w:ascii="Arial" w:eastAsia="Times New Roman" w:hAnsi="Arial" w:cs="Arial"/>
-          <w:b/>
-          <w:bCs/>
-          <w:color w:val="000000"/>
-          <w:sz w:val="24"/>
-          <w:szCs w:val="24"/>
-          <w:lang w:eastAsia="es-PE"/>
-        </w:rPr>
-      </w:pPr>
-      <w:r>
-        <w:rPr>
-          <w:rFonts w:ascii="Arial" w:eastAsia="Times New Roman" w:hAnsi="Arial" w:cs="Arial"/>
-          <w:b/>
-          <w:bCs/>
-          <w:color w:val="000000"/>
-          <w:sz w:val="24"/>
-          <w:szCs w:val="24"/>
-          <w:lang w:eastAsia="es-PE"/>
-        </w:rPr>
-        <w:t>1.2    Visión del producto….…………………………………………………….. 2</w:t>
+        <w:ind w:left="220" w:firstLine="64"/>
+        <w:rPr>
+          <w:rFonts w:ascii="Arial" w:eastAsia="Times New Roman" w:hAnsi="Arial" w:cs="Arial"/>
+          <w:b/>
+          <w:bCs/>
+          <w:color w:val="000000"/>
+          <w:sz w:val="24"/>
+          <w:szCs w:val="24"/>
+          <w:lang w:eastAsia="es-PE"/>
+        </w:rPr>
+      </w:pPr>
+      <w:r>
+        <w:rPr>
+          <w:rFonts w:ascii="Arial" w:eastAsia="Times New Roman" w:hAnsi="Arial" w:cs="Arial"/>
+          <w:b/>
+          <w:bCs/>
+          <w:color w:val="000000"/>
+          <w:sz w:val="24"/>
+          <w:szCs w:val="24"/>
+          <w:lang w:eastAsia="es-PE"/>
+        </w:rPr>
+        <w:t xml:space="preserve">  </w:t>
+      </w:r>
+      <w:r>
+        <w:rPr>
+          <w:rFonts w:ascii="Arial" w:eastAsia="Times New Roman" w:hAnsi="Arial" w:cs="Arial"/>
+          <w:b/>
+          <w:bCs/>
+          <w:color w:val="000000"/>
+          <w:sz w:val="24"/>
+          <w:szCs w:val="24"/>
+          <w:lang w:eastAsia="es-PE"/>
+        </w:rPr>
+        <w:t xml:space="preserve"> </w:t>
+      </w:r>
+      <w:r>
+        <w:rPr>
+          <w:rFonts w:ascii="Arial" w:eastAsia="Times New Roman" w:hAnsi="Arial" w:cs="Arial"/>
+          <w:b/>
+          <w:bCs/>
+          <w:color w:val="000000"/>
+          <w:sz w:val="24"/>
+          <w:szCs w:val="24"/>
+          <w:lang w:eastAsia="es-PE"/>
+        </w:rPr>
+        <w:t>1.2    Visión del producto</w:t>
+      </w:r>
+      <w:r>
+        <w:rPr>
+          <w:rFonts w:ascii="Arial" w:eastAsia="Times New Roman" w:hAnsi="Arial" w:cs="Arial"/>
+          <w:bCs/>
+          <w:color w:val="000000"/>
+          <w:sz w:val="24"/>
+          <w:szCs w:val="24"/>
+          <w:lang w:eastAsia="es-PE"/>
+        </w:rPr>
+        <w:t>……………………………….....……...................</w:t>
+      </w:r>
+      <w:r>
+        <w:rPr>
+          <w:rFonts w:ascii="Arial" w:eastAsia="Times New Roman" w:hAnsi="Arial" w:cs="Arial"/>
+          <w:b/>
+          <w:bCs/>
+          <w:color w:val="000000"/>
+          <w:sz w:val="24"/>
+          <w:szCs w:val="24"/>
+          <w:lang w:eastAsia="es-PE"/>
+        </w:rPr>
+        <w:t xml:space="preserve"> </w:t>
+      </w:r>
+      <w:r>
+        <w:rPr>
+          <w:rFonts w:ascii="Arial" w:eastAsia="Times New Roman" w:hAnsi="Arial" w:cs="Arial"/>
+          <w:b/>
+          <w:bCs/>
+          <w:color w:val="000000"/>
+          <w:sz w:val="24"/>
+          <w:szCs w:val="24"/>
+          <w:lang w:eastAsia="es-PE"/>
+        </w:rPr>
+        <w:t>2</w:t>
       </w:r>
     </w:p>
     <w:p>
       <w:pPr>
         <w:spacing w:after="100" w:line="240" w:lineRule="auto"/>
-        <w:ind w:left="220"/>
-        <w:rPr>
-          <w:rFonts w:ascii="Times New Roman" w:eastAsia="Times New Roman" w:hAnsi="Times New Roman" w:cs="Times New Roman"/>
-          <w:sz w:val="24"/>
-          <w:szCs w:val="24"/>
-          <w:lang w:eastAsia="es-PE"/>
-        </w:rPr>
-      </w:pPr>
-      <w:r>
-        <w:rPr>
-          <w:rFonts w:ascii="Arial" w:eastAsia="Times New Roman" w:hAnsi="Arial" w:cs="Arial"/>
-          <w:b/>
-          <w:bCs/>
-          <w:color w:val="000000"/>
-          <w:sz w:val="24"/>
-          <w:szCs w:val="24"/>
-          <w:lang w:eastAsia="es-PE"/>
-        </w:rPr>
-        <w:t>1.3    Público objetivo.……</w:t>
-      </w:r>
-      <w:r>
-        <w:rPr>
-          <w:rFonts w:ascii="Arial" w:eastAsia="Times New Roman" w:hAnsi="Arial" w:cs="Arial"/>
-          <w:b/>
-          <w:bCs/>
-          <w:color w:val="000000"/>
-          <w:sz w:val="24"/>
-          <w:szCs w:val="24"/>
-          <w:lang w:eastAsia="es-PE"/>
-        </w:rPr>
-        <w:t>…………………………………………</w:t>
-      </w:r>
-      <w:r>
-        <w:rPr>
-          <w:rFonts w:ascii="Arial" w:eastAsia="Times New Roman" w:hAnsi="Arial" w:cs="Arial"/>
-          <w:b/>
-          <w:bCs/>
-          <w:color w:val="000000"/>
-          <w:sz w:val="24"/>
-          <w:szCs w:val="24"/>
-          <w:lang w:eastAsia="es-PE"/>
-        </w:rPr>
-        <w:tab/>
-        <w:t xml:space="preserve">…………… </w:t>
+        <w:ind w:left="220" w:firstLine="64"/>
+        <w:rPr>
+          <w:rFonts w:ascii="Times New Roman" w:eastAsia="Times New Roman" w:hAnsi="Times New Roman" w:cs="Times New Roman"/>
+          <w:sz w:val="24"/>
+          <w:szCs w:val="24"/>
+          <w:lang w:eastAsia="es-PE"/>
+        </w:rPr>
+      </w:pPr>
+      <w:r>
+        <w:rPr>
+          <w:rFonts w:ascii="Arial" w:eastAsia="Times New Roman" w:hAnsi="Arial" w:cs="Arial"/>
+          <w:b/>
+          <w:bCs/>
+          <w:color w:val="000000"/>
+          <w:sz w:val="24"/>
+          <w:szCs w:val="24"/>
+          <w:lang w:eastAsia="es-PE"/>
+        </w:rPr>
+        <w:t xml:space="preserve">  </w:t>
+      </w:r>
+      <w:r>
+        <w:rPr>
+          <w:rFonts w:ascii="Arial" w:eastAsia="Times New Roman" w:hAnsi="Arial" w:cs="Arial"/>
+          <w:b/>
+          <w:bCs/>
+          <w:color w:val="000000"/>
+          <w:sz w:val="24"/>
+          <w:szCs w:val="24"/>
+          <w:lang w:eastAsia="es-PE"/>
+        </w:rPr>
+        <w:t xml:space="preserve"> 1.3    Público objetivo</w:t>
+      </w:r>
+      <w:r>
+        <w:rPr>
+          <w:rFonts w:ascii="Arial" w:eastAsia="Times New Roman" w:hAnsi="Arial" w:cs="Arial"/>
+          <w:bCs/>
+          <w:color w:val="000000"/>
+          <w:sz w:val="24"/>
+          <w:szCs w:val="24"/>
+          <w:lang w:eastAsia="es-PE"/>
+        </w:rPr>
+        <w:t>……………………………….....…….........................</w:t>
+      </w:r>
+      <w:r>
+        <w:rPr>
+          <w:rFonts w:ascii="Arial" w:eastAsia="Times New Roman" w:hAnsi="Arial" w:cs="Arial"/>
+          <w:b/>
+          <w:bCs/>
+          <w:color w:val="000000"/>
+          <w:sz w:val="24"/>
+          <w:szCs w:val="24"/>
+          <w:lang w:eastAsia="es-PE"/>
+        </w:rPr>
+        <w:t xml:space="preserve"> </w:t>
       </w:r>
       <w:r>
         <w:rPr>
@@ -913,49 +1077,25 @@
     <w:p>
       <w:pPr>
         <w:spacing w:after="100" w:line="240" w:lineRule="auto"/>
-        <w:ind w:left="220"/>
-        <w:rPr>
-          <w:rFonts w:ascii="Times New Roman" w:eastAsia="Times New Roman" w:hAnsi="Times New Roman" w:cs="Times New Roman"/>
-          <w:sz w:val="24"/>
-          <w:szCs w:val="24"/>
-          <w:lang w:eastAsia="es-PE"/>
-        </w:rPr>
-      </w:pPr>
-      <w:r>
-        <w:rPr>
-          <w:rFonts w:ascii="Arial" w:eastAsia="Times New Roman" w:hAnsi="Arial" w:cs="Arial"/>
-          <w:b/>
-          <w:bCs/>
-          <w:color w:val="000000"/>
-          <w:sz w:val="24"/>
-          <w:szCs w:val="24"/>
-          <w:lang w:eastAsia="es-PE"/>
-        </w:rPr>
-        <w:t>1.4    Propuesta de valor...</w:t>
-      </w:r>
-      <w:r>
-        <w:rPr>
-          <w:rFonts w:ascii="Arial" w:eastAsia="Times New Roman" w:hAnsi="Arial" w:cs="Arial"/>
-          <w:b/>
-          <w:bCs/>
-          <w:color w:val="000000"/>
-          <w:sz w:val="24"/>
-          <w:szCs w:val="24"/>
-          <w:lang w:eastAsia="es-PE"/>
-        </w:rPr>
-        <w:t>……………</w:t>
-      </w:r>
-      <w:r>
-        <w:rPr>
-          <w:rFonts w:ascii="Arial" w:eastAsia="Times New Roman" w:hAnsi="Arial" w:cs="Arial"/>
-          <w:b/>
-          <w:bCs/>
-          <w:color w:val="000000"/>
-          <w:sz w:val="24"/>
-          <w:szCs w:val="24"/>
-          <w:lang w:eastAsia="es-PE"/>
-        </w:rPr>
-        <w:t>………………………………………….</w:t>
+        <w:ind w:left="220" w:firstLine="64"/>
+        <w:rPr>
+          <w:rFonts w:ascii="Times New Roman" w:eastAsia="Times New Roman" w:hAnsi="Times New Roman" w:cs="Times New Roman"/>
+          <w:sz w:val="24"/>
+          <w:szCs w:val="24"/>
+          <w:lang w:eastAsia="es-PE"/>
+        </w:rPr>
+      </w:pPr>
+      <w:r>
+        <w:rPr>
+          <w:rFonts w:ascii="Arial" w:eastAsia="Times New Roman" w:hAnsi="Arial" w:cs="Arial"/>
+          <w:b/>
+          <w:bCs/>
+          <w:color w:val="000000"/>
+          <w:sz w:val="24"/>
+          <w:szCs w:val="24"/>
+          <w:lang w:eastAsia="es-PE"/>
+        </w:rPr>
+        <w:t xml:space="preserve">  </w:t>
       </w:r>
       <w:r>
         <w:rPr>
@@ -979,122 +1119,599 @@
           <w:szCs w:val="24"/>
           <w:lang w:eastAsia="es-PE"/>
         </w:rPr>
+        <w:t>1.4    Propuesta de valor</w:t>
+      </w:r>
+      <w:r>
+        <w:rPr>
+          <w:rFonts w:ascii="Arial" w:eastAsia="Times New Roman" w:hAnsi="Arial" w:cs="Arial"/>
+          <w:bCs/>
+          <w:color w:val="000000"/>
+          <w:sz w:val="24"/>
+          <w:szCs w:val="24"/>
+          <w:lang w:eastAsia="es-PE"/>
+        </w:rPr>
+        <w:t>………………………………………………………</w:t>
+      </w:r>
+      <w:r>
+        <w:rPr>
+          <w:rFonts w:ascii="Arial" w:eastAsia="Times New Roman" w:hAnsi="Arial" w:cs="Arial"/>
+          <w:b/>
+          <w:bCs/>
+          <w:color w:val="000000"/>
+          <w:sz w:val="24"/>
+          <w:szCs w:val="24"/>
+          <w:lang w:eastAsia="es-PE"/>
+        </w:rPr>
+        <w:t xml:space="preserve"> </w:t>
+      </w:r>
+      <w:r>
+        <w:rPr>
+          <w:rFonts w:ascii="Arial" w:eastAsia="Times New Roman" w:hAnsi="Arial" w:cs="Arial"/>
+          <w:b/>
+          <w:bCs/>
+          <w:color w:val="000000"/>
+          <w:sz w:val="24"/>
+          <w:szCs w:val="24"/>
+          <w:lang w:eastAsia="es-PE"/>
+        </w:rPr>
         <w:t>4</w:t>
       </w:r>
     </w:p>
     <w:p>
       <w:pPr>
+        <w:tabs>
+          <w:tab w:val="left" w:pos="7938"/>
+        </w:tabs>
         <w:spacing w:after="100" w:line="240" w:lineRule="auto"/>
-        <w:ind w:left="220"/>
-        <w:rPr>
-          <w:rFonts w:ascii="Arial" w:eastAsia="Times New Roman" w:hAnsi="Arial" w:cs="Arial"/>
-          <w:b/>
-          <w:bCs/>
-          <w:color w:val="000000"/>
-          <w:sz w:val="24"/>
-          <w:szCs w:val="24"/>
-          <w:lang w:eastAsia="es-PE"/>
-        </w:rPr>
-      </w:pPr>
-      <w:r>
-        <w:rPr>
-          <w:rFonts w:ascii="Arial" w:eastAsia="Times New Roman" w:hAnsi="Arial" w:cs="Arial"/>
-          <w:b/>
-          <w:bCs/>
-          <w:color w:val="000000"/>
-          <w:sz w:val="24"/>
-          <w:szCs w:val="24"/>
-          <w:lang w:eastAsia="es-PE"/>
-        </w:rPr>
-        <w:t>1.5    Descripción de la innovación...……………......................................... 5</w:t>
-      </w:r>
-    </w:p>
-    <w:p>
-      <w:pPr>
+        <w:ind w:left="220" w:firstLine="64"/>
+        <w:rPr>
+          <w:rFonts w:ascii="Arial" w:eastAsia="Times New Roman" w:hAnsi="Arial" w:cs="Arial"/>
+          <w:b/>
+          <w:bCs/>
+          <w:color w:val="000000"/>
+          <w:sz w:val="24"/>
+          <w:szCs w:val="24"/>
+          <w:lang w:eastAsia="es-PE"/>
+        </w:rPr>
+      </w:pPr>
+      <w:r>
+        <w:rPr>
+          <w:rFonts w:ascii="Arial" w:eastAsia="Times New Roman" w:hAnsi="Arial" w:cs="Arial"/>
+          <w:b/>
+          <w:bCs/>
+          <w:color w:val="000000"/>
+          <w:sz w:val="24"/>
+          <w:szCs w:val="24"/>
+          <w:lang w:eastAsia="es-PE"/>
+        </w:rPr>
+        <w:t xml:space="preserve">  </w:t>
+      </w:r>
+      <w:r>
+        <w:rPr>
+          <w:rFonts w:ascii="Arial" w:eastAsia="Times New Roman" w:hAnsi="Arial" w:cs="Arial"/>
+          <w:b/>
+          <w:bCs/>
+          <w:color w:val="000000"/>
+          <w:sz w:val="24"/>
+          <w:szCs w:val="24"/>
+          <w:lang w:eastAsia="es-PE"/>
+        </w:rPr>
+        <w:t xml:space="preserve"> </w:t>
+      </w:r>
+      <w:r>
+        <w:rPr>
+          <w:rFonts w:ascii="Arial" w:eastAsia="Times New Roman" w:hAnsi="Arial" w:cs="Arial"/>
+          <w:b/>
+          <w:bCs/>
+          <w:color w:val="000000"/>
+          <w:sz w:val="24"/>
+          <w:szCs w:val="24"/>
+          <w:lang w:eastAsia="es-PE"/>
+        </w:rPr>
+        <w:t>1.5    Descri</w:t>
+      </w:r>
+      <w:r>
+        <w:rPr>
+          <w:rFonts w:ascii="Arial" w:eastAsia="Times New Roman" w:hAnsi="Arial" w:cs="Arial"/>
+          <w:b/>
+          <w:bCs/>
+          <w:color w:val="000000"/>
+          <w:sz w:val="24"/>
+          <w:szCs w:val="24"/>
+          <w:lang w:eastAsia="es-PE"/>
+        </w:rPr>
+        <w:t>pción de la innovación</w:t>
+      </w:r>
+      <w:r>
+        <w:rPr>
+          <w:rFonts w:ascii="Arial" w:eastAsia="Times New Roman" w:hAnsi="Arial" w:cs="Arial"/>
+          <w:bCs/>
+          <w:color w:val="000000"/>
+          <w:sz w:val="24"/>
+          <w:szCs w:val="24"/>
+          <w:lang w:eastAsia="es-PE"/>
+        </w:rPr>
+        <w:t>……………………………….....……...</w:t>
+      </w:r>
+      <w:r>
+        <w:rPr>
+          <w:rFonts w:ascii="Arial" w:eastAsia="Times New Roman" w:hAnsi="Arial" w:cs="Arial"/>
+          <w:b/>
+          <w:bCs/>
+          <w:color w:val="000000"/>
+          <w:sz w:val="24"/>
+          <w:szCs w:val="24"/>
+          <w:lang w:eastAsia="es-PE"/>
+        </w:rPr>
+        <w:t xml:space="preserve"> </w:t>
+      </w:r>
+      <w:r>
+        <w:rPr>
+          <w:rFonts w:ascii="Arial" w:eastAsia="Times New Roman" w:hAnsi="Arial" w:cs="Arial"/>
+          <w:b/>
+          <w:bCs/>
+          <w:color w:val="000000"/>
+          <w:sz w:val="24"/>
+          <w:szCs w:val="24"/>
+          <w:lang w:eastAsia="es-PE"/>
+        </w:rPr>
+        <w:t>5</w:t>
+      </w:r>
+    </w:p>
+    <w:p>
+      <w:pPr>
+        <w:tabs>
+          <w:tab w:val="left" w:pos="7938"/>
+        </w:tabs>
         <w:spacing w:after="100" w:line="240" w:lineRule="auto"/>
-        <w:ind w:left="220"/>
-        <w:rPr>
-          <w:rFonts w:ascii="Arial" w:eastAsia="Times New Roman" w:hAnsi="Arial" w:cs="Arial"/>
-          <w:b/>
-          <w:bCs/>
-          <w:color w:val="000000"/>
-          <w:sz w:val="24"/>
-          <w:szCs w:val="24"/>
-          <w:lang w:eastAsia="es-PE"/>
-        </w:rPr>
-      </w:pPr>
-      <w:r>
-        <w:rPr>
-          <w:rFonts w:ascii="Arial" w:eastAsia="Times New Roman" w:hAnsi="Arial" w:cs="Arial"/>
-          <w:b/>
-          <w:bCs/>
-          <w:color w:val="000000"/>
-          <w:sz w:val="24"/>
-          <w:szCs w:val="24"/>
-          <w:lang w:eastAsia="es-PE"/>
-        </w:rPr>
-        <w:t>1.6    Principales funcionalidades……………………………………….......... 6</w:t>
-      </w:r>
-    </w:p>
-    <w:p>
-      <w:pPr>
+        <w:ind w:left="220" w:firstLine="64"/>
+        <w:rPr>
+          <w:rFonts w:ascii="Arial" w:eastAsia="Times New Roman" w:hAnsi="Arial" w:cs="Arial"/>
+          <w:b/>
+          <w:bCs/>
+          <w:color w:val="000000"/>
+          <w:sz w:val="24"/>
+          <w:szCs w:val="24"/>
+          <w:lang w:eastAsia="es-PE"/>
+        </w:rPr>
+      </w:pPr>
+      <w:r>
+        <w:rPr>
+          <w:rFonts w:ascii="Arial" w:eastAsia="Times New Roman" w:hAnsi="Arial" w:cs="Arial"/>
+          <w:b/>
+          <w:bCs/>
+          <w:color w:val="000000"/>
+          <w:sz w:val="24"/>
+          <w:szCs w:val="24"/>
+          <w:lang w:eastAsia="es-PE"/>
+        </w:rPr>
+        <w:t xml:space="preserve">  </w:t>
+      </w:r>
+      <w:r>
+        <w:rPr>
+          <w:rFonts w:ascii="Arial" w:eastAsia="Times New Roman" w:hAnsi="Arial" w:cs="Arial"/>
+          <w:b/>
+          <w:bCs/>
+          <w:color w:val="000000"/>
+          <w:sz w:val="24"/>
+          <w:szCs w:val="24"/>
+          <w:lang w:eastAsia="es-PE"/>
+        </w:rPr>
+        <w:t xml:space="preserve"> </w:t>
+      </w:r>
+      <w:r>
+        <w:rPr>
+          <w:rFonts w:ascii="Arial" w:eastAsia="Times New Roman" w:hAnsi="Arial" w:cs="Arial"/>
+          <w:b/>
+          <w:bCs/>
+          <w:color w:val="000000"/>
+          <w:sz w:val="24"/>
+          <w:szCs w:val="24"/>
+          <w:lang w:eastAsia="es-PE"/>
+        </w:rPr>
+        <w:t xml:space="preserve">1.6    Principales </w:t>
+      </w:r>
+      <w:r>
+        <w:rPr>
+          <w:rFonts w:ascii="Arial" w:eastAsia="Times New Roman" w:hAnsi="Arial" w:cs="Arial"/>
+          <w:b/>
+          <w:bCs/>
+          <w:color w:val="000000"/>
+          <w:sz w:val="24"/>
+          <w:szCs w:val="24"/>
+          <w:lang w:eastAsia="es-PE"/>
+        </w:rPr>
+        <w:t>funcionalidades</w:t>
+      </w:r>
+      <w:r>
+        <w:rPr>
+          <w:rFonts w:ascii="Arial" w:eastAsia="Times New Roman" w:hAnsi="Arial" w:cs="Arial"/>
+          <w:bCs/>
+          <w:color w:val="000000"/>
+          <w:sz w:val="24"/>
+          <w:szCs w:val="24"/>
+          <w:lang w:eastAsia="es-PE"/>
+        </w:rPr>
+        <w:t>……………………………….....…….....</w:t>
+      </w:r>
+      <w:r>
+        <w:rPr>
+          <w:rFonts w:ascii="Arial" w:eastAsia="Times New Roman" w:hAnsi="Arial" w:cs="Arial"/>
+          <w:b/>
+          <w:bCs/>
+          <w:color w:val="000000"/>
+          <w:sz w:val="24"/>
+          <w:szCs w:val="24"/>
+          <w:lang w:eastAsia="es-PE"/>
+        </w:rPr>
+        <w:t xml:space="preserve"> </w:t>
+      </w:r>
+      <w:r>
+        <w:rPr>
+          <w:rFonts w:ascii="Arial" w:eastAsia="Times New Roman" w:hAnsi="Arial" w:cs="Arial"/>
+          <w:b/>
+          <w:bCs/>
+          <w:color w:val="000000"/>
+          <w:sz w:val="24"/>
+          <w:szCs w:val="24"/>
+          <w:lang w:eastAsia="es-PE"/>
+        </w:rPr>
+        <w:t>6</w:t>
+      </w:r>
+    </w:p>
+    <w:p>
+      <w:pPr>
+        <w:tabs>
+          <w:tab w:val="left" w:pos="7938"/>
+        </w:tabs>
         <w:spacing w:after="100" w:line="240" w:lineRule="auto"/>
-        <w:ind w:left="220"/>
-        <w:rPr>
-          <w:rFonts w:ascii="Arial" w:eastAsia="Times New Roman" w:hAnsi="Arial" w:cs="Arial"/>
-          <w:b/>
-          <w:bCs/>
-          <w:color w:val="000000"/>
-          <w:sz w:val="24"/>
-          <w:szCs w:val="24"/>
-          <w:lang w:eastAsia="es-PE"/>
-        </w:rPr>
-      </w:pPr>
-      <w:r>
-        <w:rPr>
-          <w:rFonts w:ascii="Arial" w:eastAsia="Times New Roman" w:hAnsi="Arial" w:cs="Arial"/>
-          <w:b/>
-          <w:bCs/>
-          <w:color w:val="000000"/>
-          <w:sz w:val="24"/>
-          <w:szCs w:val="24"/>
-          <w:lang w:eastAsia="es-PE"/>
-        </w:rPr>
-        <w:t>1.7    Conclusiones y lecciones aprendidas…………………………………. 7</w:t>
+        <w:ind w:left="220" w:firstLine="64"/>
+        <w:rPr>
+          <w:rFonts w:ascii="Arial" w:eastAsia="Times New Roman" w:hAnsi="Arial" w:cs="Arial"/>
+          <w:b/>
+          <w:bCs/>
+          <w:color w:val="000000"/>
+          <w:sz w:val="24"/>
+          <w:szCs w:val="24"/>
+          <w:lang w:eastAsia="es-PE"/>
+        </w:rPr>
+      </w:pPr>
+      <w:r>
+        <w:rPr>
+          <w:rFonts w:ascii="Arial" w:eastAsia="Times New Roman" w:hAnsi="Arial" w:cs="Arial"/>
+          <w:b/>
+          <w:bCs/>
+          <w:color w:val="000000"/>
+          <w:sz w:val="24"/>
+          <w:szCs w:val="24"/>
+          <w:lang w:eastAsia="es-PE"/>
+        </w:rPr>
+        <w:t xml:space="preserve">  </w:t>
+      </w:r>
+      <w:r>
+        <w:rPr>
+          <w:rFonts w:ascii="Arial" w:eastAsia="Times New Roman" w:hAnsi="Arial" w:cs="Arial"/>
+          <w:b/>
+          <w:bCs/>
+          <w:color w:val="000000"/>
+          <w:sz w:val="24"/>
+          <w:szCs w:val="24"/>
+          <w:lang w:eastAsia="es-PE"/>
+        </w:rPr>
+        <w:t xml:space="preserve"> </w:t>
+      </w:r>
+      <w:r>
+        <w:rPr>
+          <w:rFonts w:ascii="Arial" w:eastAsia="Times New Roman" w:hAnsi="Arial" w:cs="Arial"/>
+          <w:b/>
+          <w:bCs/>
+          <w:color w:val="000000"/>
+          <w:sz w:val="24"/>
+          <w:szCs w:val="24"/>
+          <w:lang w:eastAsia="es-PE"/>
+        </w:rPr>
+        <w:t>1.7    Conclus</w:t>
+      </w:r>
+      <w:r>
+        <w:rPr>
+          <w:rFonts w:ascii="Arial" w:eastAsia="Times New Roman" w:hAnsi="Arial" w:cs="Arial"/>
+          <w:b/>
+          <w:bCs/>
+          <w:color w:val="000000"/>
+          <w:sz w:val="24"/>
+          <w:szCs w:val="24"/>
+          <w:lang w:eastAsia="es-PE"/>
+        </w:rPr>
+        <w:t>iones y lecciones aprendidas</w:t>
+      </w:r>
+      <w:r>
+        <w:rPr>
+          <w:rFonts w:ascii="Arial" w:eastAsia="Times New Roman" w:hAnsi="Arial" w:cs="Arial"/>
+          <w:bCs/>
+          <w:color w:val="000000"/>
+          <w:sz w:val="24"/>
+          <w:szCs w:val="24"/>
+          <w:lang w:eastAsia="es-PE"/>
+        </w:rPr>
+        <w:t>……………………...............</w:t>
+      </w:r>
+      <w:r>
+        <w:rPr>
+          <w:rFonts w:ascii="Arial" w:eastAsia="Times New Roman" w:hAnsi="Arial" w:cs="Arial"/>
+          <w:b/>
+          <w:bCs/>
+          <w:color w:val="000000"/>
+          <w:sz w:val="24"/>
+          <w:szCs w:val="24"/>
+          <w:lang w:eastAsia="es-PE"/>
+        </w:rPr>
+        <w:t xml:space="preserve"> </w:t>
+      </w:r>
+      <w:r>
+        <w:rPr>
+          <w:rFonts w:ascii="Arial" w:eastAsia="Times New Roman" w:hAnsi="Arial" w:cs="Arial"/>
+          <w:b/>
+          <w:bCs/>
+          <w:color w:val="000000"/>
+          <w:sz w:val="24"/>
+          <w:szCs w:val="24"/>
+          <w:lang w:eastAsia="es-PE"/>
+        </w:rPr>
+        <w:t>7</w:t>
+      </w:r>
+      <w:r>
+        <w:rPr>
+          <w:rFonts w:ascii="Arial" w:eastAsia="Times New Roman" w:hAnsi="Arial" w:cs="Arial"/>
+          <w:b/>
+          <w:bCs/>
+          <w:color w:val="000000"/>
+          <w:sz w:val="24"/>
+          <w:szCs w:val="24"/>
+          <w:lang w:eastAsia="es-PE"/>
+        </w:rPr>
+        <w:t xml:space="preserve"> </w:t>
       </w:r>
     </w:p>
     <w:p>
       <w:pPr>
         <w:spacing w:after="100" w:line="240" w:lineRule="auto"/>
-        <w:ind w:left="220"/>
-        <w:rPr>
-          <w:rFonts w:ascii="Times New Roman" w:eastAsia="Times New Roman" w:hAnsi="Times New Roman" w:cs="Times New Roman"/>
-          <w:sz w:val="24"/>
-          <w:szCs w:val="24"/>
-          <w:lang w:eastAsia="es-PE"/>
-        </w:rPr>
-      </w:pPr>
-      <w:r>
-        <w:rPr>
-          <w:rFonts w:ascii="Arial" w:eastAsia="Times New Roman" w:hAnsi="Arial" w:cs="Arial"/>
-          <w:b/>
-          <w:bCs/>
-          <w:color w:val="000000"/>
-          <w:sz w:val="24"/>
-          <w:szCs w:val="24"/>
-          <w:lang w:eastAsia="es-PE"/>
-        </w:rPr>
-        <w:t>1.8    Anexos……………………………………………………………………….. 8</w:t>
-      </w:r>
-    </w:p>
-    <w:p>
-      <w:pPr>
+        <w:ind w:left="284" w:right="-1" w:firstLine="64"/>
+        <w:rPr>
+          <w:rFonts w:ascii="Times New Roman" w:eastAsia="Times New Roman" w:hAnsi="Times New Roman" w:cs="Times New Roman"/>
+          <w:sz w:val="24"/>
+          <w:szCs w:val="24"/>
+          <w:lang w:eastAsia="es-PE"/>
+        </w:rPr>
+      </w:pPr>
+      <w:r>
+        <w:rPr>
+          <w:rFonts w:ascii="Arial" w:eastAsia="Times New Roman" w:hAnsi="Arial" w:cs="Arial"/>
+          <w:b/>
+          <w:bCs/>
+          <w:color w:val="000000"/>
+          <w:sz w:val="24"/>
+          <w:szCs w:val="24"/>
+          <w:lang w:eastAsia="es-PE"/>
+        </w:rPr>
+        <w:t xml:space="preserve">  1.8    Anexo</w:t>
+      </w:r>
+      <w:r>
+        <w:rPr>
+          <w:rFonts w:ascii="Arial" w:eastAsia="Times New Roman" w:hAnsi="Arial" w:cs="Arial"/>
+          <w:b/>
+          <w:bCs/>
+          <w:color w:val="000000"/>
+          <w:sz w:val="24"/>
+          <w:szCs w:val="24"/>
+          <w:lang w:eastAsia="es-PE"/>
+        </w:rPr>
+        <w:t>s</w:t>
+      </w:r>
+      <w:r>
+        <w:rPr>
+          <w:rFonts w:ascii="Arial" w:eastAsia="Times New Roman" w:hAnsi="Arial" w:cs="Arial"/>
+          <w:bCs/>
+          <w:color w:val="000000"/>
+          <w:sz w:val="24"/>
+          <w:szCs w:val="24"/>
+          <w:lang w:eastAsia="es-PE"/>
+        </w:rPr>
+        <w:t>……………………..................................................................</w:t>
+      </w:r>
+      <w:r>
+        <w:rPr>
+          <w:rFonts w:ascii="Arial" w:eastAsia="Times New Roman" w:hAnsi="Arial" w:cs="Arial"/>
+          <w:b/>
+          <w:bCs/>
+          <w:color w:val="000000"/>
+          <w:sz w:val="24"/>
+          <w:szCs w:val="24"/>
+          <w:lang w:eastAsia="es-PE"/>
+        </w:rPr>
+        <w:t xml:space="preserve"> </w:t>
+      </w:r>
+      <w:r>
+        <w:rPr>
+          <w:rFonts w:ascii="Arial" w:eastAsia="Times New Roman" w:hAnsi="Arial" w:cs="Arial"/>
+          <w:b/>
+          <w:bCs/>
+          <w:color w:val="000000"/>
+          <w:sz w:val="24"/>
+          <w:szCs w:val="24"/>
+          <w:lang w:eastAsia="es-PE"/>
+        </w:rPr>
+        <w:t>8</w:t>
+      </w:r>
+    </w:p>
+    <w:p>
+      <w:pPr>
+        <w:tabs>
+          <w:tab w:val="left" w:pos="7938"/>
+        </w:tabs>
         <w:spacing w:after="100" w:line="240" w:lineRule="auto"/>
-        <w:ind w:right="-1"/>
-        <w:rPr>
-          <w:rFonts w:ascii="Times New Roman" w:eastAsia="Times New Roman" w:hAnsi="Times New Roman" w:cs="Times New Roman"/>
-          <w:sz w:val="24"/>
-          <w:szCs w:val="24"/>
+        <w:rPr>
+          <w:rFonts w:ascii="Times New Roman" w:eastAsia="Times New Roman" w:hAnsi="Times New Roman" w:cs="Times New Roman"/>
+          <w:sz w:val="24"/>
+          <w:szCs w:val="24"/>
+          <w:lang w:eastAsia="es-PE"/>
+        </w:rPr>
+      </w:pPr>
+      <w:r>
+        <w:rPr>
+          <w:rFonts w:ascii="Times New Roman" w:eastAsia="Times New Roman" w:hAnsi="Times New Roman" w:cs="Times New Roman"/>
+          <w:sz w:val="24"/>
+          <w:szCs w:val="24"/>
+          <w:lang w:eastAsia="es-PE"/>
+        </w:rPr>
+        <w:br/>
+      </w:r>
+    </w:p>
+    <w:p>
+      <w:pPr>
+        <w:tabs>
+          <w:tab w:val="left" w:pos="7938"/>
+        </w:tabs>
+        <w:spacing w:after="120" w:line="240" w:lineRule="auto"/>
+        <w:rPr>
+          <w:rFonts w:ascii="Times New Roman" w:eastAsia="Times New Roman" w:hAnsi="Times New Roman" w:cs="Times New Roman"/>
+          <w:b/>
+          <w:sz w:val="44"/>
+          <w:szCs w:val="32"/>
+          <w:lang w:eastAsia="es-PE"/>
+        </w:rPr>
+      </w:pPr>
+    </w:p>
+    <w:p>
+      <w:pPr>
+        <w:tabs>
+          <w:tab w:val="left" w:pos="7938"/>
+        </w:tabs>
+        <w:spacing w:after="120" w:line="240" w:lineRule="auto"/>
+        <w:rPr>
+          <w:rFonts w:ascii="Times New Roman" w:eastAsia="Times New Roman" w:hAnsi="Times New Roman" w:cs="Times New Roman"/>
+          <w:b/>
+          <w:sz w:val="44"/>
+          <w:szCs w:val="32"/>
+          <w:lang w:eastAsia="es-PE"/>
+        </w:rPr>
+      </w:pPr>
+    </w:p>
+    <w:p>
+      <w:pPr>
+        <w:spacing w:after="120" w:line="240" w:lineRule="auto"/>
+        <w:rPr>
+          <w:rFonts w:ascii="Times New Roman" w:eastAsia="Times New Roman" w:hAnsi="Times New Roman" w:cs="Times New Roman"/>
+          <w:b/>
+          <w:sz w:val="44"/>
+          <w:szCs w:val="32"/>
+          <w:lang w:eastAsia="es-PE"/>
+        </w:rPr>
+      </w:pPr>
+    </w:p>
+    <w:p>
+      <w:pPr>
+        <w:spacing w:after="120" w:line="240" w:lineRule="auto"/>
+        <w:rPr>
+          <w:rFonts w:ascii="Times New Roman" w:eastAsia="Times New Roman" w:hAnsi="Times New Roman" w:cs="Times New Roman"/>
+          <w:b/>
+          <w:sz w:val="44"/>
+          <w:szCs w:val="32"/>
+          <w:lang w:eastAsia="es-PE"/>
+        </w:rPr>
+      </w:pPr>
+    </w:p>
+    <w:p>
+      <w:pPr>
+        <w:spacing w:after="120" w:line="240" w:lineRule="auto"/>
+        <w:rPr>
+          <w:rFonts w:ascii="Times New Roman" w:eastAsia="Times New Roman" w:hAnsi="Times New Roman" w:cs="Times New Roman"/>
+          <w:b/>
+          <w:sz w:val="44"/>
+          <w:szCs w:val="32"/>
+          <w:lang w:eastAsia="es-PE"/>
+        </w:rPr>
+      </w:pPr>
+    </w:p>
+    <w:p>
+      <w:pPr>
+        <w:spacing w:after="120" w:line="240" w:lineRule="auto"/>
+        <w:rPr>
+          <w:rFonts w:ascii="Times New Roman" w:eastAsia="Times New Roman" w:hAnsi="Times New Roman" w:cs="Times New Roman"/>
+          <w:b/>
+          <w:sz w:val="44"/>
+          <w:szCs w:val="32"/>
+          <w:lang w:eastAsia="es-PE"/>
+        </w:rPr>
+      </w:pPr>
+    </w:p>
+    <w:p>
+      <w:pPr>
+        <w:spacing w:after="120" w:line="240" w:lineRule="auto"/>
+        <w:rPr>
+          <w:rFonts w:ascii="Times New Roman" w:eastAsia="Times New Roman" w:hAnsi="Times New Roman" w:cs="Times New Roman"/>
+          <w:b/>
+          <w:sz w:val="44"/>
+          <w:szCs w:val="32"/>
+          <w:lang w:eastAsia="es-PE"/>
+        </w:rPr>
+      </w:pPr>
+    </w:p>
+    <w:p>
+      <w:pPr>
+        <w:spacing w:after="120" w:line="240" w:lineRule="auto"/>
+        <w:rPr>
+          <w:rFonts w:ascii="Times New Roman" w:eastAsia="Times New Roman" w:hAnsi="Times New Roman" w:cs="Times New Roman"/>
+          <w:b/>
+          <w:sz w:val="44"/>
+          <w:szCs w:val="32"/>
+          <w:lang w:eastAsia="es-PE"/>
+        </w:rPr>
+      </w:pPr>
+    </w:p>
+    <w:p>
+      <w:pPr>
+        <w:spacing w:after="120" w:line="240" w:lineRule="auto"/>
+        <w:rPr>
+          <w:rFonts w:ascii="Times New Roman" w:eastAsia="Times New Roman" w:hAnsi="Times New Roman" w:cs="Times New Roman"/>
+          <w:b/>
+          <w:sz w:val="44"/>
+          <w:szCs w:val="32"/>
+          <w:lang w:eastAsia="es-PE"/>
+        </w:rPr>
+      </w:pPr>
+    </w:p>
+    <w:p>
+      <w:pPr>
+        <w:spacing w:after="120" w:line="240" w:lineRule="auto"/>
+        <w:rPr>
+          <w:rFonts w:ascii="Times New Roman" w:eastAsia="Times New Roman" w:hAnsi="Times New Roman" w:cs="Times New Roman"/>
+          <w:b/>
+          <w:sz w:val="44"/>
+          <w:szCs w:val="32"/>
+          <w:lang w:eastAsia="es-PE"/>
+        </w:rPr>
+      </w:pPr>
+    </w:p>
+    <w:p>
+      <w:pPr>
+        <w:spacing w:after="120" w:line="240" w:lineRule="auto"/>
+        <w:rPr>
+          <w:rFonts w:ascii="Times New Roman" w:eastAsia="Times New Roman" w:hAnsi="Times New Roman" w:cs="Times New Roman"/>
+          <w:b/>
+          <w:sz w:val="44"/>
+          <w:szCs w:val="32"/>
+          <w:lang w:eastAsia="es-PE"/>
+        </w:rPr>
+      </w:pPr>
+    </w:p>
+    <w:p>
+      <w:pPr>
+        <w:spacing w:after="120" w:line="240" w:lineRule="auto"/>
+        <w:rPr>
+          <w:rFonts w:ascii="Times New Roman" w:eastAsia="Times New Roman" w:hAnsi="Times New Roman" w:cs="Times New Roman"/>
+          <w:b/>
+          <w:sz w:val="44"/>
+          <w:szCs w:val="32"/>
           <w:lang w:eastAsia="es-PE"/>
         </w:rPr>
       </w:pPr>
@@ -1104,26 +1721,6 @@
         <w:spacing w:after="100" w:line="240" w:lineRule="auto"/>
         <w:rPr>
           <w:rFonts w:ascii="Times New Roman" w:eastAsia="Times New Roman" w:hAnsi="Times New Roman" w:cs="Times New Roman"/>
-          <w:sz w:val="24"/>
-          <w:szCs w:val="24"/>
-          <w:lang w:eastAsia="es-PE"/>
-        </w:rPr>
-      </w:pPr>
-      <w:r>
-        <w:rPr>
-          <w:rFonts w:ascii="Times New Roman" w:eastAsia="Times New Roman" w:hAnsi="Times New Roman" w:cs="Times New Roman"/>
-          <w:sz w:val="24"/>
-          <w:szCs w:val="24"/>
-          <w:lang w:eastAsia="es-PE"/>
-        </w:rPr>
-        <w:br/>
-      </w:r>
-    </w:p>
-    <w:p>
-      <w:pPr>
-        <w:spacing w:after="120" w:line="240" w:lineRule="auto"/>
-        <w:rPr>
-          <w:rFonts w:ascii="Times New Roman" w:eastAsia="Times New Roman" w:hAnsi="Times New Roman" w:cs="Times New Roman"/>
           <w:b/>
           <w:sz w:val="44"/>
           <w:szCs w:val="32"/>
@@ -1133,6 +1730,728 @@
     </w:p>
     <w:p>
       <w:pPr>
+        <w:spacing w:after="100" w:line="240" w:lineRule="auto"/>
+        <w:rPr>
+          <w:rFonts w:ascii="Arial" w:eastAsia="Times New Roman" w:hAnsi="Arial" w:cs="Arial"/>
+          <w:b/>
+          <w:bCs/>
+          <w:color w:val="000000"/>
+          <w:sz w:val="24"/>
+          <w:szCs w:val="24"/>
+          <w:lang w:eastAsia="es-PE"/>
+        </w:rPr>
+      </w:pPr>
+    </w:p>
+    <w:p>
+      <w:pPr>
+        <w:spacing w:after="100" w:line="240" w:lineRule="auto"/>
+        <w:rPr>
+          <w:rFonts w:ascii="Times New Roman" w:eastAsia="Times New Roman" w:hAnsi="Times New Roman" w:cs="Times New Roman"/>
+          <w:sz w:val="24"/>
+          <w:szCs w:val="24"/>
+          <w:lang w:eastAsia="es-PE"/>
+        </w:rPr>
+      </w:pPr>
+      <w:r>
+        <w:rPr>
+          <w:rFonts w:ascii="Arial" w:eastAsia="Times New Roman" w:hAnsi="Arial" w:cs="Arial"/>
+          <w:b/>
+          <w:bCs/>
+          <w:color w:val="000000"/>
+          <w:sz w:val="24"/>
+          <w:szCs w:val="24"/>
+          <w:lang w:eastAsia="es-PE"/>
+        </w:rPr>
+        <w:t xml:space="preserve">I. </w:t>
+      </w:r>
+      <w:r>
+        <w:rPr>
+          <w:rFonts w:ascii="Arial" w:eastAsia="Times New Roman" w:hAnsi="Arial" w:cs="Arial"/>
+          <w:b/>
+          <w:bCs/>
+          <w:color w:val="000000"/>
+          <w:sz w:val="24"/>
+          <w:szCs w:val="24"/>
+          <w:lang w:eastAsia="es-PE"/>
+        </w:rPr>
+        <w:t>PROPUESTA DE PROYECTO</w:t>
+      </w:r>
+    </w:p>
+    <w:p>
+      <w:pPr>
+        <w:spacing w:after="120" w:line="240" w:lineRule="auto"/>
+        <w:rPr>
+          <w:rFonts w:ascii="Arial" w:eastAsia="Times New Roman" w:hAnsi="Arial" w:cs="Arial"/>
+          <w:b/>
+          <w:bCs/>
+          <w:color w:val="000000"/>
+          <w:sz w:val="24"/>
+          <w:szCs w:val="24"/>
+          <w:lang w:eastAsia="es-PE"/>
+        </w:rPr>
+      </w:pPr>
+      <w:r>
+        <w:rPr>
+          <w:rStyle w:val="Hipervnculo"/>
+          <w:rFonts w:ascii="Arial" w:hAnsi="Arial" w:cs="Arial"/>
+          <w:b/>
+          <w:bCs/>
+          <w:color w:val="000000"/>
+          <w:sz w:val="28"/>
+          <w:szCs w:val="28"/>
+          <w:u w:val="none"/>
+        </w:rPr>
+        <w:t xml:space="preserve">                                                                                                                               </w:t>
+      </w:r>
+      <w:r>
+        <w:rPr>
+          <w:rFonts w:ascii="Arial" w:eastAsia="Times New Roman" w:hAnsi="Arial" w:cs="Arial"/>
+          <w:b/>
+          <w:bCs/>
+          <w:color w:val="000000"/>
+          <w:sz w:val="24"/>
+          <w:szCs w:val="24"/>
+          <w:lang w:eastAsia="es-PE"/>
+        </w:rPr>
+        <w:t>1.1</w:t>
+      </w:r>
+      <w:r>
+        <w:rPr>
+          <w:rFonts w:ascii="Arial" w:eastAsia="Times New Roman" w:hAnsi="Arial" w:cs="Arial"/>
+          <w:bCs/>
+          <w:color w:val="000000"/>
+          <w:sz w:val="24"/>
+          <w:szCs w:val="24"/>
+          <w:lang w:eastAsia="es-PE"/>
+        </w:rPr>
+        <w:t xml:space="preserve"> </w:t>
+      </w:r>
+      <w:r>
+        <w:rPr>
+          <w:rFonts w:ascii="Arial" w:eastAsia="Times New Roman" w:hAnsi="Arial" w:cs="Arial"/>
+          <w:b/>
+          <w:bCs/>
+          <w:color w:val="000000"/>
+          <w:sz w:val="24"/>
+          <w:szCs w:val="24"/>
+          <w:lang w:eastAsia="es-PE"/>
+        </w:rPr>
+        <w:t>Nombre del servicio</w:t>
+      </w:r>
+    </w:p>
+    <w:p>
+      <w:pPr>
+        <w:spacing w:after="120" w:line="240" w:lineRule="auto"/>
+        <w:rPr>
+          <w:rFonts w:ascii="Arial" w:eastAsia="Times New Roman" w:hAnsi="Arial" w:cs="Arial"/>
+          <w:b/>
+          <w:bCs/>
+          <w:color w:val="000000"/>
+          <w:sz w:val="24"/>
+          <w:szCs w:val="24"/>
+          <w:lang w:eastAsia="es-PE"/>
+        </w:rPr>
+      </w:pPr>
+    </w:p>
+    <w:p>
+      <w:pPr>
+        <w:spacing w:after="120" w:line="240" w:lineRule="auto"/>
+        <w:ind w:left="426"/>
+        <w:rPr>
+          <w:rFonts w:ascii="Arial" w:eastAsia="Times New Roman" w:hAnsi="Arial" w:cs="Arial"/>
+          <w:bCs/>
+          <w:color w:val="000000"/>
+          <w:sz w:val="24"/>
+          <w:szCs w:val="24"/>
+          <w:lang w:val="en-US" w:eastAsia="es-PE"/>
+        </w:rPr>
+      </w:pPr>
+      <w:r>
+        <w:rPr>
+          <w:rFonts w:ascii="Arial" w:eastAsia="Times New Roman" w:hAnsi="Arial" w:cs="Arial"/>
+          <w:b/>
+          <w:bCs/>
+          <w:color w:val="000000"/>
+          <w:sz w:val="24"/>
+          <w:szCs w:val="24"/>
+          <w:lang w:eastAsia="es-PE"/>
+        </w:rPr>
+        <w:t xml:space="preserve">Nombre: </w:t>
+      </w:r>
+      <w:r>
+        <w:rPr>
+          <w:rFonts w:ascii="Arial" w:eastAsia="Times New Roman" w:hAnsi="Arial" w:cs="Arial"/>
+          <w:bCs/>
+          <w:color w:val="000000"/>
+          <w:sz w:val="24"/>
+          <w:szCs w:val="24"/>
+          <w:lang w:val="en-US" w:eastAsia="es-PE"/>
+        </w:rPr>
+        <w:t>My favorite music</w:t>
+      </w:r>
+    </w:p>
+    <w:p>
+      <w:pPr>
+        <w:spacing w:after="120" w:line="240" w:lineRule="auto"/>
+        <w:ind w:left="426"/>
+        <w:rPr>
+          <w:rFonts w:ascii="Arial" w:eastAsia="Times New Roman" w:hAnsi="Arial" w:cs="Arial"/>
+          <w:b/>
+          <w:bCs/>
+          <w:color w:val="000000"/>
+          <w:sz w:val="24"/>
+          <w:szCs w:val="24"/>
+          <w:lang w:val="en-US" w:eastAsia="es-PE"/>
+        </w:rPr>
+      </w:pPr>
+      <w:r>
+        <w:rPr>
+          <w:rFonts w:ascii="Arial" w:eastAsia="Times New Roman" w:hAnsi="Arial" w:cs="Arial"/>
+          <w:bCs/>
+          <w:color w:val="000000"/>
+          <w:sz w:val="24"/>
+          <w:szCs w:val="24"/>
+          <w:lang w:val="en-US" w:eastAsia="es-PE"/>
+        </w:rPr>
+        <w:t xml:space="preserve">                                                                                                                                          </w:t>
+      </w:r>
+      <w:r>
+        <w:rPr>
+          <w:rFonts w:ascii="Arial" w:eastAsia="Times New Roman" w:hAnsi="Arial" w:cs="Arial"/>
+          <w:b/>
+          <w:bCs/>
+          <w:color w:val="000000"/>
+          <w:sz w:val="24"/>
+          <w:szCs w:val="24"/>
+          <w:lang w:val="en-US" w:eastAsia="es-PE"/>
+        </w:rPr>
+        <w:t>Logo:</w:t>
+      </w:r>
+    </w:p>
+    <w:p>
+      <w:pPr>
+        <w:tabs>
+          <w:tab w:val="left" w:pos="567"/>
+        </w:tabs>
+        <w:spacing w:after="120" w:line="240" w:lineRule="auto"/>
+        <w:rPr>
+          <w:rFonts w:ascii="Arial" w:eastAsia="Times New Roman" w:hAnsi="Arial" w:cs="Arial"/>
+          <w:b/>
+          <w:bCs/>
+          <w:color w:val="000000"/>
+          <w:sz w:val="24"/>
+          <w:szCs w:val="24"/>
+          <w:lang w:val="en-US" w:eastAsia="es-PE"/>
+        </w:rPr>
+      </w:pPr>
+    </w:p>
+    <w:p>
+      <w:pPr>
+        <w:spacing w:after="120" w:line="240" w:lineRule="auto"/>
+        <w:rPr>
+          <w:rFonts w:ascii="Arial" w:eastAsia="Times New Roman" w:hAnsi="Arial" w:cs="Arial"/>
+          <w:b/>
+          <w:bCs/>
+          <w:color w:val="000000"/>
+          <w:sz w:val="24"/>
+          <w:szCs w:val="24"/>
+          <w:lang w:val="en-US" w:eastAsia="es-PE"/>
+        </w:rPr>
+      </w:pPr>
+    </w:p>
+    <w:p>
+      <w:pPr>
+        <w:spacing w:after="120" w:line="240" w:lineRule="auto"/>
+        <w:rPr>
+          <w:rFonts w:ascii="Arial" w:eastAsia="Times New Roman" w:hAnsi="Arial" w:cs="Arial"/>
+          <w:b/>
+          <w:bCs/>
+          <w:color w:val="000000"/>
+          <w:sz w:val="24"/>
+          <w:szCs w:val="24"/>
+          <w:lang w:val="en-US" w:eastAsia="es-PE"/>
+        </w:rPr>
+      </w:pPr>
+    </w:p>
+    <w:p>
+      <w:pPr>
+        <w:spacing w:after="120" w:line="240" w:lineRule="auto"/>
+        <w:rPr>
+          <w:rFonts w:ascii="Arial" w:eastAsia="Times New Roman" w:hAnsi="Arial" w:cs="Arial"/>
+          <w:b/>
+          <w:bCs/>
+          <w:color w:val="000000"/>
+          <w:sz w:val="24"/>
+          <w:szCs w:val="24"/>
+          <w:lang w:val="en-US" w:eastAsia="es-PE"/>
+        </w:rPr>
+      </w:pPr>
+    </w:p>
+    <w:p>
+      <w:pPr>
+        <w:spacing w:after="120" w:line="240" w:lineRule="auto"/>
+        <w:rPr>
+          <w:rFonts w:ascii="Arial" w:eastAsia="Times New Roman" w:hAnsi="Arial" w:cs="Arial"/>
+          <w:b/>
+          <w:bCs/>
+          <w:color w:val="000000"/>
+          <w:sz w:val="24"/>
+          <w:szCs w:val="24"/>
+          <w:lang w:val="en-US" w:eastAsia="es-PE"/>
+        </w:rPr>
+      </w:pPr>
+    </w:p>
+    <w:p>
+      <w:pPr>
+        <w:spacing w:after="120" w:line="240" w:lineRule="auto"/>
+        <w:rPr>
+          <w:rFonts w:ascii="Arial" w:eastAsia="Times New Roman" w:hAnsi="Arial" w:cs="Arial"/>
+          <w:b/>
+          <w:bCs/>
+          <w:color w:val="000000"/>
+          <w:sz w:val="24"/>
+          <w:szCs w:val="24"/>
+          <w:lang w:val="en-US" w:eastAsia="es-PE"/>
+        </w:rPr>
+      </w:pPr>
+    </w:p>
+    <w:p>
+      <w:pPr>
+        <w:spacing w:after="120" w:line="240" w:lineRule="auto"/>
+        <w:rPr>
+          <w:rFonts w:ascii="Arial" w:eastAsia="Times New Roman" w:hAnsi="Arial" w:cs="Arial"/>
+          <w:b/>
+          <w:bCs/>
+          <w:color w:val="000000"/>
+          <w:sz w:val="24"/>
+          <w:szCs w:val="24"/>
+          <w:lang w:val="en-US" w:eastAsia="es-PE"/>
+        </w:rPr>
+      </w:pPr>
+    </w:p>
+    <w:p>
+      <w:pPr>
+        <w:spacing w:after="120" w:line="240" w:lineRule="auto"/>
+        <w:rPr>
+          <w:rFonts w:ascii="Arial" w:eastAsia="Times New Roman" w:hAnsi="Arial" w:cs="Arial"/>
+          <w:bCs/>
+          <w:color w:val="000000"/>
+          <w:sz w:val="24"/>
+          <w:szCs w:val="24"/>
+          <w:lang w:eastAsia="es-PE"/>
+        </w:rPr>
+      </w:pPr>
+      <w:r>
+        <w:rPr>
+          <w:rFonts w:ascii="Arial" w:eastAsia="Times New Roman" w:hAnsi="Arial" w:cs="Arial"/>
+          <w:b/>
+          <w:bCs/>
+          <w:color w:val="000000"/>
+          <w:sz w:val="24"/>
+          <w:szCs w:val="24"/>
+          <w:lang w:eastAsia="es-PE"/>
+        </w:rPr>
+        <w:t xml:space="preserve">1.2 </w:t>
+      </w:r>
+      <w:r>
+        <w:rPr>
+          <w:rFonts w:ascii="Arial" w:eastAsia="Times New Roman" w:hAnsi="Arial" w:cs="Arial"/>
+          <w:b/>
+          <w:bCs/>
+          <w:color w:val="000000"/>
+          <w:sz w:val="24"/>
+          <w:szCs w:val="24"/>
+          <w:lang w:eastAsia="es-PE"/>
+        </w:rPr>
+        <w:t>Visión del producto</w:t>
+      </w:r>
+    </w:p>
+    <w:p>
+      <w:pPr>
+        <w:spacing w:after="120" w:line="240" w:lineRule="auto"/>
+        <w:rPr>
+          <w:rFonts w:ascii="Arial" w:eastAsia="Times New Roman" w:hAnsi="Arial" w:cs="Arial"/>
+          <w:b/>
+          <w:bCs/>
+          <w:color w:val="000000"/>
+          <w:sz w:val="24"/>
+          <w:szCs w:val="24"/>
+          <w:lang w:val="en-US" w:eastAsia="es-PE"/>
+        </w:rPr>
+      </w:pPr>
+    </w:p>
+    <w:p>
+      <w:pPr>
+        <w:spacing w:after="120" w:line="240" w:lineRule="auto"/>
+        <w:rPr>
+          <w:rFonts w:ascii="Arial" w:eastAsia="Times New Roman" w:hAnsi="Arial" w:cs="Arial"/>
+          <w:b/>
+          <w:bCs/>
+          <w:color w:val="000000"/>
+          <w:sz w:val="24"/>
+          <w:szCs w:val="24"/>
+          <w:lang w:eastAsia="es-PE"/>
+        </w:rPr>
+      </w:pPr>
+      <w:r>
+        <w:rPr>
+          <w:rFonts w:ascii="Arial" w:eastAsia="Times New Roman" w:hAnsi="Arial" w:cs="Arial"/>
+          <w:b/>
+          <w:bCs/>
+          <w:color w:val="000000"/>
+          <w:sz w:val="24"/>
+          <w:szCs w:val="24"/>
+          <w:lang w:eastAsia="es-PE"/>
+        </w:rPr>
+        <w:t xml:space="preserve">1.3 </w:t>
+      </w:r>
+      <w:r>
+        <w:rPr>
+          <w:rFonts w:ascii="Arial" w:eastAsia="Times New Roman" w:hAnsi="Arial" w:cs="Arial"/>
+          <w:b/>
+          <w:bCs/>
+          <w:color w:val="000000"/>
+          <w:sz w:val="24"/>
+          <w:szCs w:val="24"/>
+          <w:lang w:eastAsia="es-PE"/>
+        </w:rPr>
+        <w:t>Público objetivo</w:t>
+      </w:r>
+    </w:p>
+    <w:p>
+      <w:pPr>
+        <w:spacing w:after="120" w:line="240" w:lineRule="auto"/>
+        <w:rPr>
+          <w:rFonts w:ascii="Arial" w:eastAsia="Times New Roman" w:hAnsi="Arial" w:cs="Arial"/>
+          <w:b/>
+          <w:bCs/>
+          <w:color w:val="000000"/>
+          <w:sz w:val="24"/>
+          <w:szCs w:val="24"/>
+          <w:lang w:eastAsia="es-PE"/>
+        </w:rPr>
+      </w:pPr>
+    </w:p>
+    <w:p>
+      <w:pPr>
+        <w:spacing w:after="120" w:line="240" w:lineRule="auto"/>
+        <w:rPr>
+          <w:rFonts w:ascii="Arial" w:eastAsia="Times New Roman" w:hAnsi="Arial" w:cs="Arial"/>
+          <w:b/>
+          <w:bCs/>
+          <w:color w:val="000000"/>
+          <w:sz w:val="24"/>
+          <w:szCs w:val="24"/>
+          <w:lang w:eastAsia="es-PE"/>
+        </w:rPr>
+      </w:pPr>
+      <w:r>
+        <w:rPr>
+          <w:rFonts w:ascii="Arial" w:eastAsia="Times New Roman" w:hAnsi="Arial" w:cs="Arial"/>
+          <w:b/>
+          <w:bCs/>
+          <w:color w:val="000000"/>
+          <w:sz w:val="24"/>
+          <w:szCs w:val="24"/>
+          <w:lang w:eastAsia="es-PE"/>
+        </w:rPr>
+        <w:t xml:space="preserve">1.4 </w:t>
+      </w:r>
+      <w:r>
+        <w:rPr>
+          <w:rFonts w:ascii="Arial" w:eastAsia="Times New Roman" w:hAnsi="Arial" w:cs="Arial"/>
+          <w:b/>
+          <w:bCs/>
+          <w:color w:val="000000"/>
+          <w:sz w:val="24"/>
+          <w:szCs w:val="24"/>
+          <w:lang w:eastAsia="es-PE"/>
+        </w:rPr>
+        <w:t>Propuesta de valor</w:t>
+      </w:r>
+    </w:p>
+    <w:p>
+      <w:pPr>
+        <w:spacing w:after="120" w:line="240" w:lineRule="auto"/>
+        <w:rPr>
+          <w:rFonts w:ascii="Arial" w:eastAsia="Times New Roman" w:hAnsi="Arial" w:cs="Arial"/>
+          <w:b/>
+          <w:bCs/>
+          <w:color w:val="000000"/>
+          <w:sz w:val="24"/>
+          <w:szCs w:val="24"/>
+          <w:lang w:eastAsia="es-PE"/>
+        </w:rPr>
+      </w:pPr>
+    </w:p>
+    <w:p>
+      <w:pPr>
+        <w:spacing w:after="120" w:line="240" w:lineRule="auto"/>
+        <w:rPr>
+          <w:rFonts w:ascii="Arial" w:eastAsia="Times New Roman" w:hAnsi="Arial" w:cs="Arial"/>
+          <w:b/>
+          <w:bCs/>
+          <w:color w:val="000000"/>
+          <w:sz w:val="24"/>
+          <w:szCs w:val="24"/>
+          <w:lang w:eastAsia="es-PE"/>
+        </w:rPr>
+      </w:pPr>
+      <w:r>
+        <w:rPr>
+          <w:rFonts w:ascii="Arial" w:eastAsia="Times New Roman" w:hAnsi="Arial" w:cs="Arial"/>
+          <w:b/>
+          <w:bCs/>
+          <w:color w:val="000000"/>
+          <w:sz w:val="24"/>
+          <w:szCs w:val="24"/>
+          <w:lang w:eastAsia="es-PE"/>
+        </w:rPr>
+        <w:t>1.5 Descripción de la innovación</w:t>
+      </w:r>
+    </w:p>
+    <w:p>
+      <w:pPr>
+        <w:spacing w:after="120" w:line="240" w:lineRule="auto"/>
+        <w:rPr>
+          <w:rFonts w:ascii="Arial" w:eastAsia="Times New Roman" w:hAnsi="Arial" w:cs="Arial"/>
+          <w:b/>
+          <w:bCs/>
+          <w:color w:val="000000"/>
+          <w:sz w:val="24"/>
+          <w:szCs w:val="24"/>
+          <w:lang w:eastAsia="es-PE"/>
+        </w:rPr>
+      </w:pPr>
+    </w:p>
+    <w:p>
+      <w:pPr>
+        <w:spacing w:after="120" w:line="240" w:lineRule="auto"/>
+        <w:rPr>
+          <w:rFonts w:ascii="Arial" w:eastAsia="Times New Roman" w:hAnsi="Arial" w:cs="Arial"/>
+          <w:b/>
+          <w:bCs/>
+          <w:color w:val="000000"/>
+          <w:sz w:val="24"/>
+          <w:szCs w:val="24"/>
+          <w:lang w:eastAsia="es-PE"/>
+        </w:rPr>
+      </w:pPr>
+      <w:r>
+        <w:rPr>
+          <w:rFonts w:ascii="Arial" w:eastAsia="Times New Roman" w:hAnsi="Arial" w:cs="Arial"/>
+          <w:b/>
+          <w:bCs/>
+          <w:color w:val="000000"/>
+          <w:sz w:val="24"/>
+          <w:szCs w:val="24"/>
+          <w:lang w:eastAsia="es-PE"/>
+        </w:rPr>
+        <w:t xml:space="preserve">1.6 </w:t>
+      </w:r>
+      <w:r>
+        <w:rPr>
+          <w:rFonts w:ascii="Arial" w:eastAsia="Times New Roman" w:hAnsi="Arial" w:cs="Arial"/>
+          <w:b/>
+          <w:bCs/>
+          <w:color w:val="000000"/>
+          <w:sz w:val="24"/>
+          <w:szCs w:val="24"/>
+          <w:lang w:eastAsia="es-PE"/>
+        </w:rPr>
+        <w:t>Principales funcionalidades</w:t>
+      </w:r>
+    </w:p>
+    <w:p>
+      <w:pPr>
+        <w:spacing w:after="120" w:line="240" w:lineRule="auto"/>
+        <w:rPr>
+          <w:rFonts w:ascii="Arial" w:eastAsia="Times New Roman" w:hAnsi="Arial" w:cs="Arial"/>
+          <w:b/>
+          <w:bCs/>
+          <w:color w:val="000000"/>
+          <w:sz w:val="24"/>
+          <w:szCs w:val="24"/>
+          <w:lang w:eastAsia="es-PE"/>
+        </w:rPr>
+      </w:pPr>
+    </w:p>
+    <w:p>
+      <w:pPr>
+        <w:spacing w:after="120" w:line="240" w:lineRule="auto"/>
+        <w:rPr>
+          <w:rFonts w:ascii="Arial" w:eastAsia="Times New Roman" w:hAnsi="Arial" w:cs="Arial"/>
+          <w:b/>
+          <w:bCs/>
+          <w:color w:val="000000"/>
+          <w:sz w:val="24"/>
+          <w:szCs w:val="24"/>
+          <w:lang w:eastAsia="es-PE"/>
+        </w:rPr>
+      </w:pPr>
+      <w:r>
+        <w:rPr>
+          <w:rFonts w:ascii="Arial" w:eastAsia="Times New Roman" w:hAnsi="Arial" w:cs="Arial"/>
+          <w:b/>
+          <w:bCs/>
+          <w:color w:val="000000"/>
+          <w:sz w:val="24"/>
+          <w:szCs w:val="24"/>
+          <w:lang w:eastAsia="es-PE"/>
+        </w:rPr>
+        <w:t xml:space="preserve">1.7 </w:t>
+      </w:r>
+      <w:r>
+        <w:rPr>
+          <w:rFonts w:ascii="Arial" w:eastAsia="Times New Roman" w:hAnsi="Arial" w:cs="Arial"/>
+          <w:b/>
+          <w:bCs/>
+          <w:color w:val="000000"/>
+          <w:sz w:val="24"/>
+          <w:szCs w:val="24"/>
+          <w:lang w:eastAsia="es-PE"/>
+        </w:rPr>
+        <w:t>Conclusiones y lecciones aprendidas</w:t>
+      </w:r>
+    </w:p>
+    <w:p>
+      <w:pPr>
+        <w:spacing w:after="120" w:line="240" w:lineRule="auto"/>
+        <w:rPr>
+          <w:rFonts w:ascii="Arial" w:eastAsia="Times New Roman" w:hAnsi="Arial" w:cs="Arial"/>
+          <w:b/>
+          <w:bCs/>
+          <w:color w:val="000000"/>
+          <w:sz w:val="24"/>
+          <w:szCs w:val="24"/>
+          <w:lang w:eastAsia="es-PE"/>
+        </w:rPr>
+      </w:pPr>
+    </w:p>
+    <w:p>
+      <w:pPr>
+        <w:spacing w:after="120" w:line="240" w:lineRule="auto"/>
+        <w:rPr>
+          <w:rFonts w:ascii="Arial" w:eastAsia="Times New Roman" w:hAnsi="Arial" w:cs="Arial"/>
+          <w:b/>
+          <w:bCs/>
+          <w:color w:val="000000"/>
+          <w:sz w:val="24"/>
+          <w:szCs w:val="24"/>
+          <w:lang w:val="en-US" w:eastAsia="es-PE"/>
+        </w:rPr>
+      </w:pPr>
+      <w:r>
+        <w:rPr>
+          <w:rFonts w:ascii="Arial" w:eastAsia="Times New Roman" w:hAnsi="Arial" w:cs="Arial"/>
+          <w:b/>
+          <w:bCs/>
+          <w:color w:val="000000"/>
+          <w:sz w:val="24"/>
+          <w:szCs w:val="24"/>
+          <w:lang w:eastAsia="es-PE"/>
+        </w:rPr>
+        <w:t xml:space="preserve">1.8 </w:t>
+      </w:r>
+      <w:r>
+        <w:rPr>
+          <w:rFonts w:ascii="Arial" w:eastAsia="Times New Roman" w:hAnsi="Arial" w:cs="Arial"/>
+          <w:b/>
+          <w:bCs/>
+          <w:color w:val="000000"/>
+          <w:sz w:val="24"/>
+          <w:szCs w:val="24"/>
+          <w:lang w:eastAsia="es-PE"/>
+        </w:rPr>
+        <w:t>Anexos</w:t>
+      </w:r>
+    </w:p>
+    <w:p>
+      <w:pPr>
+        <w:spacing w:after="120" w:line="240" w:lineRule="auto"/>
+        <w:rPr>
+          <w:rFonts w:ascii="Arial" w:eastAsia="Times New Roman" w:hAnsi="Arial" w:cs="Arial"/>
+          <w:b/>
+          <w:bCs/>
+          <w:color w:val="000000"/>
+          <w:sz w:val="24"/>
+          <w:szCs w:val="24"/>
+          <w:lang w:eastAsia="es-PE"/>
+        </w:rPr>
+      </w:pPr>
+    </w:p>
+    <w:p>
+      <w:pPr>
+        <w:spacing w:after="120" w:line="240" w:lineRule="auto"/>
+        <w:rPr>
+          <w:rFonts w:ascii="Arial" w:eastAsia="Times New Roman" w:hAnsi="Arial" w:cs="Arial"/>
+          <w:b/>
+          <w:bCs/>
+          <w:color w:val="000000"/>
+          <w:sz w:val="24"/>
+          <w:szCs w:val="24"/>
+          <w:lang w:eastAsia="es-PE"/>
+        </w:rPr>
+      </w:pPr>
+    </w:p>
+    <w:p>
+      <w:pPr>
+        <w:spacing w:after="120" w:line="240" w:lineRule="auto"/>
+        <w:rPr>
+          <w:rFonts w:ascii="Arial" w:eastAsia="Times New Roman" w:hAnsi="Arial" w:cs="Arial"/>
+          <w:b/>
+          <w:bCs/>
+          <w:color w:val="000000"/>
+          <w:sz w:val="24"/>
+          <w:szCs w:val="24"/>
+          <w:lang w:eastAsia="es-PE"/>
+        </w:rPr>
+      </w:pPr>
+    </w:p>
+    <w:p>
+      <w:pPr>
+        <w:spacing w:after="120" w:line="240" w:lineRule="auto"/>
+        <w:rPr>
+          <w:rFonts w:ascii="Arial" w:eastAsia="Times New Roman" w:hAnsi="Arial" w:cs="Arial"/>
+          <w:b/>
+          <w:bCs/>
+          <w:color w:val="000000"/>
+          <w:sz w:val="24"/>
+          <w:szCs w:val="24"/>
+          <w:lang w:eastAsia="es-PE"/>
+        </w:rPr>
+      </w:pPr>
+    </w:p>
+    <w:p>
+      <w:pPr>
+        <w:spacing w:after="120" w:line="240" w:lineRule="auto"/>
+        <w:rPr>
+          <w:rFonts w:ascii="Arial" w:eastAsia="Times New Roman" w:hAnsi="Arial" w:cs="Arial"/>
+          <w:b/>
+          <w:bCs/>
+          <w:color w:val="000000"/>
+          <w:sz w:val="24"/>
+          <w:szCs w:val="24"/>
+          <w:lang w:eastAsia="es-PE"/>
+        </w:rPr>
+      </w:pPr>
+    </w:p>
+    <w:p>
+      <w:pPr>
+        <w:spacing w:after="120" w:line="240" w:lineRule="auto"/>
+        <w:rPr>
+          <w:rFonts w:ascii="Arial" w:eastAsia="Times New Roman" w:hAnsi="Arial" w:cs="Arial"/>
+          <w:b/>
+          <w:bCs/>
+          <w:color w:val="000000"/>
+          <w:sz w:val="24"/>
+          <w:szCs w:val="24"/>
+          <w:lang w:eastAsia="es-PE"/>
+        </w:rPr>
+      </w:pPr>
+    </w:p>
+    <w:p>
+      <w:pPr>
         <w:spacing w:after="120" w:line="240" w:lineRule="auto"/>
         <w:rPr>
           <w:rFonts w:ascii="Times New Roman" w:eastAsia="Times New Roman" w:hAnsi="Times New Roman" w:cs="Times New Roman"/>
@@ -1142,196 +2461,13 @@
           <w:lang w:eastAsia="es-PE"/>
         </w:rPr>
       </w:pPr>
-    </w:p>
-    <w:p>
-      <w:pPr>
-        <w:spacing w:after="120" w:line="240" w:lineRule="auto"/>
-        <w:rPr>
-          <w:rFonts w:ascii="Times New Roman" w:eastAsia="Times New Roman" w:hAnsi="Times New Roman" w:cs="Times New Roman"/>
-          <w:b/>
-          <w:sz w:val="44"/>
-          <w:szCs w:val="32"/>
-          <w:lang w:eastAsia="es-PE"/>
-        </w:rPr>
-      </w:pPr>
-    </w:p>
-    <w:p>
-      <w:pPr>
-        <w:spacing w:after="120" w:line="240" w:lineRule="auto"/>
-        <w:rPr>
-          <w:rFonts w:ascii="Times New Roman" w:eastAsia="Times New Roman" w:hAnsi="Times New Roman" w:cs="Times New Roman"/>
-          <w:b/>
-          <w:sz w:val="44"/>
-          <w:szCs w:val="32"/>
-          <w:lang w:eastAsia="es-PE"/>
-        </w:rPr>
-      </w:pPr>
-    </w:p>
-    <w:p>
-      <w:pPr>
-        <w:spacing w:after="120" w:line="240" w:lineRule="auto"/>
-        <w:rPr>
-          <w:rFonts w:ascii="Times New Roman" w:eastAsia="Times New Roman" w:hAnsi="Times New Roman" w:cs="Times New Roman"/>
-          <w:b/>
-          <w:sz w:val="44"/>
-          <w:szCs w:val="32"/>
-          <w:lang w:eastAsia="es-PE"/>
-        </w:rPr>
-      </w:pPr>
-    </w:p>
-    <w:p>
-      <w:pPr>
-        <w:spacing w:after="120" w:line="240" w:lineRule="auto"/>
-        <w:rPr>
-          <w:rFonts w:ascii="Times New Roman" w:eastAsia="Times New Roman" w:hAnsi="Times New Roman" w:cs="Times New Roman"/>
-          <w:b/>
-          <w:sz w:val="44"/>
-          <w:szCs w:val="32"/>
-          <w:lang w:eastAsia="es-PE"/>
-        </w:rPr>
-      </w:pPr>
-    </w:p>
-    <w:p>
-      <w:pPr>
-        <w:spacing w:after="120" w:line="240" w:lineRule="auto"/>
-        <w:rPr>
-          <w:rFonts w:ascii="Times New Roman" w:eastAsia="Times New Roman" w:hAnsi="Times New Roman" w:cs="Times New Roman"/>
-          <w:b/>
-          <w:sz w:val="44"/>
-          <w:szCs w:val="32"/>
-          <w:lang w:eastAsia="es-PE"/>
-        </w:rPr>
-      </w:pPr>
-    </w:p>
-    <w:p>
-      <w:pPr>
-        <w:spacing w:after="120" w:line="240" w:lineRule="auto"/>
-        <w:rPr>
-          <w:rFonts w:ascii="Times New Roman" w:eastAsia="Times New Roman" w:hAnsi="Times New Roman" w:cs="Times New Roman"/>
-          <w:b/>
-          <w:sz w:val="44"/>
-          <w:szCs w:val="32"/>
-          <w:lang w:eastAsia="es-PE"/>
-        </w:rPr>
-      </w:pPr>
-    </w:p>
-    <w:p>
-      <w:pPr>
-        <w:spacing w:after="120" w:line="240" w:lineRule="auto"/>
-        <w:rPr>
-          <w:rFonts w:ascii="Times New Roman" w:eastAsia="Times New Roman" w:hAnsi="Times New Roman" w:cs="Times New Roman"/>
-          <w:b/>
-          <w:sz w:val="44"/>
-          <w:szCs w:val="32"/>
-          <w:lang w:eastAsia="es-PE"/>
-        </w:rPr>
-      </w:pPr>
-    </w:p>
-    <w:p>
-      <w:pPr>
-        <w:spacing w:after="120" w:line="240" w:lineRule="auto"/>
-        <w:rPr>
-          <w:rFonts w:ascii="Times New Roman" w:eastAsia="Times New Roman" w:hAnsi="Times New Roman" w:cs="Times New Roman"/>
-          <w:b/>
-          <w:sz w:val="44"/>
-          <w:szCs w:val="32"/>
-          <w:lang w:eastAsia="es-PE"/>
-        </w:rPr>
-      </w:pPr>
-    </w:p>
-    <w:p>
-      <w:pPr>
-        <w:spacing w:after="120" w:line="240" w:lineRule="auto"/>
-        <w:rPr>
-          <w:rFonts w:ascii="Times New Roman" w:eastAsia="Times New Roman" w:hAnsi="Times New Roman" w:cs="Times New Roman"/>
-          <w:b/>
-          <w:sz w:val="44"/>
-          <w:szCs w:val="32"/>
-          <w:lang w:eastAsia="es-PE"/>
-        </w:rPr>
-      </w:pPr>
-    </w:p>
-    <w:p>
-      <w:pPr>
-        <w:spacing w:after="120" w:line="240" w:lineRule="auto"/>
-        <w:rPr>
-          <w:rFonts w:ascii="Times New Roman" w:eastAsia="Times New Roman" w:hAnsi="Times New Roman" w:cs="Times New Roman"/>
-          <w:b/>
-          <w:sz w:val="44"/>
-          <w:szCs w:val="32"/>
-          <w:lang w:eastAsia="es-PE"/>
-        </w:rPr>
-      </w:pPr>
-    </w:p>
-    <w:p>
-      <w:pPr>
-        <w:spacing w:after="120" w:line="240" w:lineRule="auto"/>
-        <w:rPr>
-          <w:rFonts w:ascii="Times New Roman" w:eastAsia="Times New Roman" w:hAnsi="Times New Roman" w:cs="Times New Roman"/>
-          <w:b/>
-          <w:sz w:val="44"/>
-          <w:szCs w:val="32"/>
-          <w:lang w:eastAsia="es-PE"/>
-        </w:rPr>
-      </w:pPr>
-    </w:p>
-    <w:p>
-      <w:pPr>
-        <w:spacing w:after="120" w:line="240" w:lineRule="auto"/>
-        <w:rPr>
-          <w:rFonts w:ascii="Times New Roman" w:eastAsia="Times New Roman" w:hAnsi="Times New Roman" w:cs="Times New Roman"/>
-          <w:b/>
-          <w:sz w:val="44"/>
-          <w:szCs w:val="32"/>
-          <w:lang w:eastAsia="es-PE"/>
-        </w:rPr>
-      </w:pPr>
-    </w:p>
-    <w:p>
-      <w:pPr>
-        <w:spacing w:after="120" w:line="240" w:lineRule="auto"/>
-        <w:rPr>
-          <w:rFonts w:ascii="Times New Roman" w:eastAsia="Times New Roman" w:hAnsi="Times New Roman" w:cs="Times New Roman"/>
-          <w:b/>
-          <w:sz w:val="44"/>
-          <w:szCs w:val="32"/>
-          <w:lang w:eastAsia="es-PE"/>
-        </w:rPr>
-      </w:pPr>
-      <w:hyperlink r:id="rId7" w:anchor="heading=h.gjdgxs" w:history="1">
-        <w:r>
-          <w:rPr>
-            <w:rStyle w:val="Hipervnculo"/>
-            <w:rFonts w:ascii="Arial" w:hAnsi="Arial" w:cs="Arial"/>
-            <w:b/>
-            <w:bCs/>
-            <w:color w:val="000000"/>
-            <w:sz w:val="28"/>
-            <w:szCs w:val="28"/>
-            <w:u w:val="none"/>
-          </w:rPr>
-          <w:t xml:space="preserve">1. CAPÍTULO I: </w:t>
-        </w:r>
-        <w:r>
-          <w:rPr>
-            <w:rStyle w:val="Hipervnculo"/>
-            <w:rFonts w:ascii="Arial" w:hAnsi="Arial" w:cs="Arial"/>
-            <w:b/>
-            <w:bCs/>
-            <w:color w:val="000000"/>
-            <w:sz w:val="28"/>
-            <w:szCs w:val="28"/>
-            <w:u w:val="none"/>
-          </w:rPr>
-          <w:t xml:space="preserve">PROPUESTA DE PROYECTO </w:t>
-        </w:r>
-      </w:hyperlink>
       <w:bookmarkStart w:id="0" w:name="_GoBack"/>
       <w:bookmarkEnd w:id="0"/>
     </w:p>
     <w:sectPr>
       <w:pgSz w:w="11906" w:h="16838"/>
       <w:pgMar w:top="1417" w:right="1701" w:bottom="1417" w:left="1701" w:header="708" w:footer="708" w:gutter="0"/>
+      <w:pgNumType w:start="1"/>
       <w:cols w:space="708"/>
       <w:docGrid w:linePitch="360"/>
     </w:sectPr>
@@ -1340,7 +2476,7 @@
 </file>
 
 <file path=word/endnotes.xml><?xml version="1.0" encoding="utf-8"?>
-<w:endnotes xmlns:wpc="http://schemas.microsoft.com/office/word/2010/wordprocessingCanvas" xmlns:cx="http://schemas.microsoft.com/office/drawing/2014/chartex" xmlns:mc="http://schemas.openxmlformats.org/markup-compatibility/2006" xmlns:o="urn:schemas-microsoft-com:office:office" xmlns:r="http://schemas.openxmlformats.org/officeDocument/2006/relationships" xmlns:m="http://schemas.openxmlformats.org/officeDocument/2006/math" xmlns:v="urn:schemas-microsoft-com:vml" xmlns:wp14="http://schemas.microsoft.com/office/word/2010/wordprocessingDrawing" xmlns:wp="http://schemas.openxmlformats.org/drawingml/2006/wordprocessingDrawing" xmlns:w10="urn:schemas-microsoft-com:office:word" xmlns:w="http://schemas.openxmlformats.org/wordprocessingml/2006/main" xmlns:w14="http://schemas.microsoft.com/office/word/2010/wordml" xmlns:w15="http://schemas.microsoft.com/office/word/2012/wordml" xmlns:w16se="http://schemas.microsoft.com/office/word/2015/wordml/symex" xmlns:wpg="http://schemas.microsoft.com/office/word/2010/wordprocessingGroup" xmlns:wpi="http://schemas.microsoft.com/office/word/2010/wordprocessingInk" xmlns:wne="http://schemas.microsoft.com/office/word/2006/wordml" xmlns:wps="http://schemas.microsoft.com/office/word/2010/wordprocessingShape" mc:Ignorable="w14 w15 w16se wp14">
+<w:endnotes xmlns:wpc="http://schemas.microsoft.com/office/word/2010/wordprocessingCanvas" xmlns:mc="http://schemas.openxmlformats.org/markup-compatibility/2006" xmlns:o="urn:schemas-microsoft-com:office:office" xmlns:r="http://schemas.openxmlformats.org/officeDocument/2006/relationships" xmlns:m="http://schemas.openxmlformats.org/officeDocument/2006/math" xmlns:v="urn:schemas-microsoft-com:vml" xmlns:wp14="http://schemas.microsoft.com/office/word/2010/wordprocessingDrawing" xmlns:wp="http://schemas.openxmlformats.org/drawingml/2006/wordprocessingDrawing" xmlns:w10="urn:schemas-microsoft-com:office:word" xmlns:w="http://schemas.openxmlformats.org/wordprocessingml/2006/main" xmlns:w14="http://schemas.microsoft.com/office/word/2010/wordml" xmlns:w15="http://schemas.microsoft.com/office/word/2012/wordml" xmlns:wpg="http://schemas.microsoft.com/office/word/2010/wordprocessingGroup" xmlns:wpi="http://schemas.microsoft.com/office/word/2010/wordprocessingInk" xmlns:wne="http://schemas.microsoft.com/office/word/2006/wordml" xmlns:wps="http://schemas.microsoft.com/office/word/2010/wordprocessingShape" mc:Ignorable="w14 w15 wp14">
   <w:endnote w:type="separator" w:id="-1">
     <w:p>
       <w:pPr>
@@ -1364,8 +2500,90 @@
 </w:endnotes>
 </file>
 
+<file path=word/footer1.xml><?xml version="1.0" encoding="utf-8"?>
+<w:ftr xmlns:wpc="http://schemas.microsoft.com/office/word/2010/wordprocessingCanvas" xmlns:mc="http://schemas.openxmlformats.org/markup-compatibility/2006" xmlns:o="urn:schemas-microsoft-com:office:office" xmlns:r="http://schemas.openxmlformats.org/officeDocument/2006/relationships" xmlns:m="http://schemas.openxmlformats.org/officeDocument/2006/math" xmlns:v="urn:schemas-microsoft-com:vml" xmlns:wp14="http://schemas.microsoft.com/office/word/2010/wordprocessingDrawing" xmlns:wp="http://schemas.openxmlformats.org/drawingml/2006/wordprocessingDrawing" xmlns:w10="urn:schemas-microsoft-com:office:word" xmlns:w="http://schemas.openxmlformats.org/wordprocessingml/2006/main" xmlns:w14="http://schemas.microsoft.com/office/word/2010/wordml" xmlns:w15="http://schemas.microsoft.com/office/word/2012/wordml" xmlns:wpg="http://schemas.microsoft.com/office/word/2010/wordprocessingGroup" xmlns:wpi="http://schemas.microsoft.com/office/word/2010/wordprocessingInk" xmlns:wne="http://schemas.microsoft.com/office/word/2006/wordml" xmlns:wps="http://schemas.microsoft.com/office/word/2010/wordprocessingShape" mc:Ignorable="w14 w15 wp14">
+  <w:p>
+    <w:pPr>
+      <w:pStyle w:val="Piedepgina"/>
+      <w:jc w:val="center"/>
+      <w:rPr>
+        <w:b/>
+        <w:caps/>
+        <w:color w:val="000000" w:themeColor="text1"/>
+      </w:rPr>
+    </w:pPr>
+    <w:r>
+      <w:rPr>
+        <w:b/>
+        <w:caps/>
+        <w:color w:val="000000" w:themeColor="text1"/>
+      </w:rPr>
+      <w:fldChar w:fldCharType="begin"/>
+    </w:r>
+    <w:r>
+      <w:rPr>
+        <w:b/>
+        <w:caps/>
+        <w:color w:val="000000" w:themeColor="text1"/>
+      </w:rPr>
+      <w:instrText>PAGE   \* MERGEFORMAT</w:instrText>
+    </w:r>
+    <w:r>
+      <w:rPr>
+        <w:b/>
+        <w:caps/>
+        <w:color w:val="000000" w:themeColor="text1"/>
+      </w:rPr>
+      <w:fldChar w:fldCharType="separate"/>
+    </w:r>
+    <w:r>
+      <w:rPr>
+        <w:b/>
+        <w:caps/>
+        <w:noProof/>
+        <w:color w:val="000000" w:themeColor="text1"/>
+        <w:lang w:val="es-ES"/>
+      </w:rPr>
+      <w:t>2</w:t>
+    </w:r>
+    <w:r>
+      <w:rPr>
+        <w:b/>
+        <w:caps/>
+        <w:color w:val="000000" w:themeColor="text1"/>
+      </w:rPr>
+      <w:fldChar w:fldCharType="end"/>
+    </w:r>
+  </w:p>
+  <w:p>
+    <w:pPr>
+      <w:pStyle w:val="Piedepgina"/>
+      <w:jc w:val="center"/>
+      <w:rPr>
+        <w:b/>
+      </w:rPr>
+    </w:pPr>
+  </w:p>
+</w:ftr>
+</file>
+
+<file path=word/footer2.xml><?xml version="1.0" encoding="utf-8"?>
+<w:ftr xmlns:wpc="http://schemas.microsoft.com/office/word/2010/wordprocessingCanvas" xmlns:mc="http://schemas.openxmlformats.org/markup-compatibility/2006" xmlns:o="urn:schemas-microsoft-com:office:office" xmlns:r="http://schemas.openxmlformats.org/officeDocument/2006/relationships" xmlns:m="http://schemas.openxmlformats.org/officeDocument/2006/math" xmlns:v="urn:schemas-microsoft-com:vml" xmlns:wp14="http://schemas.microsoft.com/office/word/2010/wordprocessingDrawing" xmlns:wp="http://schemas.openxmlformats.org/drawingml/2006/wordprocessingDrawing" xmlns:w10="urn:schemas-microsoft-com:office:word" xmlns:w="http://schemas.openxmlformats.org/wordprocessingml/2006/main" xmlns:w14="http://schemas.microsoft.com/office/word/2010/wordml" xmlns:w15="http://schemas.microsoft.com/office/word/2012/wordml" xmlns:wpg="http://schemas.microsoft.com/office/word/2010/wordprocessingGroup" xmlns:wpi="http://schemas.microsoft.com/office/word/2010/wordprocessingInk" xmlns:wne="http://schemas.microsoft.com/office/word/2006/wordml" xmlns:wps="http://schemas.microsoft.com/office/word/2010/wordprocessingShape" mc:Ignorable="w14 w15 wp14">
+  <w:p>
+    <w:pPr>
+      <w:pStyle w:val="Piedepgina"/>
+      <w:jc w:val="center"/>
+      <w:rPr>
+        <w:caps/>
+        <w:color w:val="5B9BD5" w:themeColor="accent1"/>
+      </w:rPr>
+    </w:pPr>
+  </w:p>
+</w:ftr>
+</file>
+
 <file path=word/footnotes.xml><?xml version="1.0" encoding="utf-8"?>
-<w:footnotes xmlns:wpc="http://schemas.microsoft.com/office/word/2010/wordprocessingCanvas" xmlns:cx="http://schemas.microsoft.com/office/drawing/2014/chartex" xmlns:mc="http://schemas.openxmlformats.org/markup-compatibility/2006" xmlns:o="urn:schemas-microsoft-com:office:office" xmlns:r="http://schemas.openxmlformats.org/officeDocument/2006/relationships" xmlns:m="http://schemas.openxmlformats.org/officeDocument/2006/math" xmlns:v="urn:schemas-microsoft-com:vml" xmlns:wp14="http://schemas.microsoft.com/office/word/2010/wordprocessingDrawing" xmlns:wp="http://schemas.openxmlformats.org/drawingml/2006/wordprocessingDrawing" xmlns:w10="urn:schemas-microsoft-com:office:word" xmlns:w="http://schemas.openxmlformats.org/wordprocessingml/2006/main" xmlns:w14="http://schemas.microsoft.com/office/word/2010/wordml" xmlns:w15="http://schemas.microsoft.com/office/word/2012/wordml" xmlns:w16se="http://schemas.microsoft.com/office/word/2015/wordml/symex" xmlns:wpg="http://schemas.microsoft.com/office/word/2010/wordprocessingGroup" xmlns:wpi="http://schemas.microsoft.com/office/word/2010/wordprocessingInk" xmlns:wne="http://schemas.microsoft.com/office/word/2006/wordml" xmlns:wps="http://schemas.microsoft.com/office/word/2010/wordprocessingShape" mc:Ignorable="w14 w15 w16se wp14">
+<w:footnotes xmlns:wpc="http://schemas.microsoft.com/office/word/2010/wordprocessingCanvas" xmlns:mc="http://schemas.openxmlformats.org/markup-compatibility/2006" xmlns:o="urn:schemas-microsoft-com:office:office" xmlns:r="http://schemas.openxmlformats.org/officeDocument/2006/relationships" xmlns:m="http://schemas.openxmlformats.org/officeDocument/2006/math" xmlns:v="urn:schemas-microsoft-com:vml" xmlns:wp14="http://schemas.microsoft.com/office/word/2010/wordprocessingDrawing" xmlns:wp="http://schemas.openxmlformats.org/drawingml/2006/wordprocessingDrawing" xmlns:w10="urn:schemas-microsoft-com:office:word" xmlns:w="http://schemas.openxmlformats.org/wordprocessingml/2006/main" xmlns:w14="http://schemas.microsoft.com/office/word/2010/wordml" xmlns:w15="http://schemas.microsoft.com/office/word/2012/wordml" xmlns:wpg="http://schemas.microsoft.com/office/word/2010/wordprocessingGroup" xmlns:wpi="http://schemas.microsoft.com/office/word/2010/wordprocessingInk" xmlns:wne="http://schemas.microsoft.com/office/word/2006/wordml" xmlns:wps="http://schemas.microsoft.com/office/word/2010/wordprocessingShape" mc:Ignorable="w14 w15 wp14">
   <w:footnote w:type="separator" w:id="-1">
     <w:p>
       <w:pPr>
@@ -1389,8 +2607,106 @@
 </w:footnotes>
 </file>
 
+<file path=word/numbering.xml><?xml version="1.0" encoding="utf-8"?>
+<w:numbering xmlns:wpc="http://schemas.microsoft.com/office/word/2010/wordprocessingCanvas" xmlns:mc="http://schemas.openxmlformats.org/markup-compatibility/2006" xmlns:o="urn:schemas-microsoft-com:office:office" xmlns:r="http://schemas.openxmlformats.org/officeDocument/2006/relationships" xmlns:m="http://schemas.openxmlformats.org/officeDocument/2006/math" xmlns:v="urn:schemas-microsoft-com:vml" xmlns:wp14="http://schemas.microsoft.com/office/word/2010/wordprocessingDrawing" xmlns:wp="http://schemas.openxmlformats.org/drawingml/2006/wordprocessingDrawing" xmlns:w10="urn:schemas-microsoft-com:office:word" xmlns:w="http://schemas.openxmlformats.org/wordprocessingml/2006/main" xmlns:w14="http://schemas.microsoft.com/office/word/2010/wordml" xmlns:w15="http://schemas.microsoft.com/office/word/2012/wordml" xmlns:wpg="http://schemas.microsoft.com/office/word/2010/wordprocessingGroup" xmlns:wpi="http://schemas.microsoft.com/office/word/2010/wordprocessingInk" xmlns:wne="http://schemas.microsoft.com/office/word/2006/wordml" xmlns:wps="http://schemas.microsoft.com/office/word/2010/wordprocessingShape" mc:Ignorable="w14 w15 wp14">
+  <w:abstractNum w:abstractNumId="0">
+    <w:nsid w:val="4A2C39DD"/>
+    <w:multiLevelType w:val="hybridMultilevel"/>
+    <w:tmpl w:val="6B8C3F92"/>
+    <w:lvl w:ilvl="0" w:tplc="D0EEF9C4">
+      <w:start w:val="1"/>
+      <w:numFmt w:val="decimal"/>
+      <w:lvlText w:val="%1."/>
+      <w:lvlJc w:val="left"/>
+      <w:pPr>
+        <w:ind w:left="360" w:hanging="360"/>
+      </w:pPr>
+      <w:rPr>
+        <w:rFonts w:hint="default"/>
+        <w:sz w:val="24"/>
+      </w:rPr>
+    </w:lvl>
+    <w:lvl w:ilvl="1" w:tplc="0C0A0019" w:tentative="1">
+      <w:start w:val="1"/>
+      <w:numFmt w:val="lowerLetter"/>
+      <w:lvlText w:val="%2."/>
+      <w:lvlJc w:val="left"/>
+      <w:pPr>
+        <w:ind w:left="1080" w:hanging="360"/>
+      </w:pPr>
+    </w:lvl>
+    <w:lvl w:ilvl="2" w:tplc="0C0A001B" w:tentative="1">
+      <w:start w:val="1"/>
+      <w:numFmt w:val="lowerRoman"/>
+      <w:lvlText w:val="%3."/>
+      <w:lvlJc w:val="right"/>
+      <w:pPr>
+        <w:ind w:left="1800" w:hanging="180"/>
+      </w:pPr>
+    </w:lvl>
+    <w:lvl w:ilvl="3" w:tplc="0C0A000F" w:tentative="1">
+      <w:start w:val="1"/>
+      <w:numFmt w:val="decimal"/>
+      <w:lvlText w:val="%4."/>
+      <w:lvlJc w:val="left"/>
+      <w:pPr>
+        <w:ind w:left="2520" w:hanging="360"/>
+      </w:pPr>
+    </w:lvl>
+    <w:lvl w:ilvl="4" w:tplc="0C0A0019" w:tentative="1">
+      <w:start w:val="1"/>
+      <w:numFmt w:val="lowerLetter"/>
+      <w:lvlText w:val="%5."/>
+      <w:lvlJc w:val="left"/>
+      <w:pPr>
+        <w:ind w:left="3240" w:hanging="360"/>
+      </w:pPr>
+    </w:lvl>
+    <w:lvl w:ilvl="5" w:tplc="0C0A001B" w:tentative="1">
+      <w:start w:val="1"/>
+      <w:numFmt w:val="lowerRoman"/>
+      <w:lvlText w:val="%6."/>
+      <w:lvlJc w:val="right"/>
+      <w:pPr>
+        <w:ind w:left="3960" w:hanging="180"/>
+      </w:pPr>
+    </w:lvl>
+    <w:lvl w:ilvl="6" w:tplc="0C0A000F" w:tentative="1">
+      <w:start w:val="1"/>
+      <w:numFmt w:val="decimal"/>
+      <w:lvlText w:val="%7."/>
+      <w:lvlJc w:val="left"/>
+      <w:pPr>
+        <w:ind w:left="4680" w:hanging="360"/>
+      </w:pPr>
+    </w:lvl>
+    <w:lvl w:ilvl="7" w:tplc="0C0A0019" w:tentative="1">
+      <w:start w:val="1"/>
+      <w:numFmt w:val="lowerLetter"/>
+      <w:lvlText w:val="%8."/>
+      <w:lvlJc w:val="left"/>
+      <w:pPr>
+        <w:ind w:left="5400" w:hanging="360"/>
+      </w:pPr>
+    </w:lvl>
+    <w:lvl w:ilvl="8" w:tplc="0C0A001B" w:tentative="1">
+      <w:start w:val="1"/>
+      <w:numFmt w:val="lowerRoman"/>
+      <w:lvlText w:val="%9."/>
+      <w:lvlJc w:val="right"/>
+      <w:pPr>
+        <w:ind w:left="6120" w:hanging="180"/>
+      </w:pPr>
+    </w:lvl>
+  </w:abstractNum>
+  <w:num w:numId="1">
+    <w:abstractNumId w:val="0"/>
+  </w:num>
+</w:numbering>
+</file>
+
 <file path=word/styles.xml><?xml version="1.0" encoding="utf-8"?>
-<w:styles xmlns:mc="http://schemas.openxmlformats.org/markup-compatibility/2006" xmlns:r="http://schemas.openxmlformats.org/officeDocument/2006/relationships" xmlns:w="http://schemas.openxmlformats.org/wordprocessingml/2006/main" xmlns:w14="http://schemas.microsoft.com/office/word/2010/wordml" xmlns:w15="http://schemas.microsoft.com/office/word/2012/wordml" xmlns:w16se="http://schemas.microsoft.com/office/word/2015/wordml/symex" mc:Ignorable="w14 w15 w16se">
+<w:styles xmlns:mc="http://schemas.openxmlformats.org/markup-compatibility/2006" xmlns:r="http://schemas.openxmlformats.org/officeDocument/2006/relationships" xmlns:w="http://schemas.openxmlformats.org/wordprocessingml/2006/main" xmlns:w14="http://schemas.microsoft.com/office/word/2010/wordml" xmlns:w15="http://schemas.microsoft.com/office/word/2012/wordml" mc:Ignorable="w14 w15">
   <w:docDefaults>
     <w:rPrDefault>
       <w:rPr>
@@ -1883,6 +3199,25 @@
       <w:u w:val="single"/>
     </w:rPr>
   </w:style>
+  <w:style w:type="paragraph" w:styleId="Prrafodelista">
+    <w:name w:val="List Paragraph"/>
+    <w:basedOn w:val="Normal"/>
+    <w:uiPriority w:val="34"/>
+    <w:qFormat/>
+    <w:rsid w:val="00214958"/>
+    <w:pPr>
+      <w:ind w:left="720"/>
+      <w:contextualSpacing/>
+    </w:pPr>
+  </w:style>
+  <w:style w:type="character" w:styleId="Nmerodelnea">
+    <w:name w:val="line number"/>
+    <w:basedOn w:val="Fuentedeprrafopredeter"/>
+    <w:uiPriority w:val="99"/>
+    <w:semiHidden/>
+    <w:unhideWhenUsed/>
+    <w:rsid w:val="00065A57"/>
+  </w:style>
 </w:styles>
 </file>
 
@@ -2145,4 +3480,16 @@
     </a:ext>
   </a:extLst>
 </a:theme>
+</file>
+
+<file path=customXml/item1.xml><?xml version="1.0" encoding="utf-8"?>
+<b:Sources xmlns:b="http://schemas.openxmlformats.org/officeDocument/2006/bibliography" xmlns="http://schemas.openxmlformats.org/officeDocument/2006/bibliography" SelectedStyle="\APASixthEditionOfficeOnline.xsl" StyleName="APA" Version="6"/>
+</file>
+
+<file path=customXml/itemProps1.xml><?xml version="1.0" encoding="utf-8"?>
+<ds:datastoreItem xmlns:ds="http://schemas.openxmlformats.org/officeDocument/2006/customXml" ds:itemID="{699FD888-83ED-4BF8-8AD7-8EDDC265B41F}">
+  <ds:schemaRefs>
+    <ds:schemaRef ds:uri="http://schemas.openxmlformats.org/officeDocument/2006/bibliography"/>
+  </ds:schemaRefs>
+</ds:datastoreItem>
 </file>
</xml_diff>

<commit_message>
propuesta de valor y descripcion de la innovación
</commit_message>
<xml_diff>
--- a/word/Trabajo final de Multiplataforma.docx
+++ b/word/Trabajo final de Multiplataforma.docx
@@ -1,6 +1,6 @@
 
 <file path=word/document.xml><?xml version="1.0" encoding="utf-8"?>
-<w:document xmlns:wpc="http://schemas.microsoft.com/office/word/2010/wordprocessingCanvas" xmlns:mc="http://schemas.openxmlformats.org/markup-compatibility/2006" xmlns:o="urn:schemas-microsoft-com:office:office" xmlns:r="http://schemas.openxmlformats.org/officeDocument/2006/relationships" xmlns:m="http://schemas.openxmlformats.org/officeDocument/2006/math" xmlns:v="urn:schemas-microsoft-com:vml" xmlns:wp14="http://schemas.microsoft.com/office/word/2010/wordprocessingDrawing" xmlns:wp="http://schemas.openxmlformats.org/drawingml/2006/wordprocessingDrawing" xmlns:w10="urn:schemas-microsoft-com:office:word" xmlns:w="http://schemas.openxmlformats.org/wordprocessingml/2006/main" xmlns:w14="http://schemas.microsoft.com/office/word/2010/wordml" xmlns:w15="http://schemas.microsoft.com/office/word/2012/wordml" xmlns:wpg="http://schemas.microsoft.com/office/word/2010/wordprocessingGroup" xmlns:wpi="http://schemas.microsoft.com/office/word/2010/wordprocessingInk" xmlns:wne="http://schemas.microsoft.com/office/word/2006/wordml" xmlns:wps="http://schemas.microsoft.com/office/word/2010/wordprocessingShape" mc:Ignorable="w14 w15 wp14">
+<w:document xmlns:wpc="http://schemas.microsoft.com/office/word/2010/wordprocessingCanvas" xmlns:cx="http://schemas.microsoft.com/office/drawing/2014/chartex" xmlns:mc="http://schemas.openxmlformats.org/markup-compatibility/2006" xmlns:o="urn:schemas-microsoft-com:office:office" xmlns:r="http://schemas.openxmlformats.org/officeDocument/2006/relationships" xmlns:m="http://schemas.openxmlformats.org/officeDocument/2006/math" xmlns:v="urn:schemas-microsoft-com:vml" xmlns:wp14="http://schemas.microsoft.com/office/word/2010/wordprocessingDrawing" xmlns:wp="http://schemas.openxmlformats.org/drawingml/2006/wordprocessingDrawing" xmlns:w10="urn:schemas-microsoft-com:office:word" xmlns:w="http://schemas.openxmlformats.org/wordprocessingml/2006/main" xmlns:w14="http://schemas.microsoft.com/office/word/2010/wordml" xmlns:w15="http://schemas.microsoft.com/office/word/2012/wordml" xmlns:w16se="http://schemas.microsoft.com/office/word/2015/wordml/symex" xmlns:wpg="http://schemas.microsoft.com/office/word/2010/wordprocessingGroup" xmlns:wpi="http://schemas.microsoft.com/office/word/2010/wordprocessingInk" xmlns:wne="http://schemas.microsoft.com/office/word/2006/wordml" xmlns:wps="http://schemas.microsoft.com/office/word/2010/wordprocessingShape" mc:Ignorable="w14 w15 w16se wp14">
   <w:body>
     <w:p>
       <w:r>
@@ -10,7 +10,7 @@
           <w:bCs/>
           <w:noProof/>
           <w:color w:val="000000"/>
-          <w:lang w:val="es-ES" w:eastAsia="es-ES"/>
+          <w:lang w:eastAsia="es-PE"/>
         </w:rPr>
         <w:drawing>
           <wp:anchor distT="0" distB="0" distL="114300" distR="114300" simplePos="0" relativeHeight="251658240" behindDoc="0" locked="0" layoutInCell="1" allowOverlap="1">
@@ -1960,7 +1960,7 @@
           <w:color w:val="000000"/>
           <w:sz w:val="24"/>
           <w:szCs w:val="24"/>
-          <w:lang w:val="es-ES" w:eastAsia="es-ES"/>
+          <w:lang w:eastAsia="es-PE"/>
         </w:rPr>
         <w:drawing>
           <wp:anchor distT="0" distB="0" distL="114300" distR="114300" simplePos="0" relativeHeight="251659264" behindDoc="0" locked="0" layoutInCell="1" allowOverlap="1" wp14:anchorId="78244B80" wp14:editId="2371658A">
@@ -2442,6 +2442,46 @@
     <w:p>
       <w:pPr>
         <w:spacing w:after="120" w:line="240" w:lineRule="auto"/>
+        <w:jc w:val="both"/>
+        <w:rPr>
+          <w:rFonts w:ascii="Arial" w:eastAsia="Times New Roman" w:hAnsi="Arial" w:cs="Arial"/>
+          <w:bCs/>
+          <w:color w:val="000000"/>
+          <w:sz w:val="24"/>
+          <w:szCs w:val="24"/>
+          <w:lang w:val="es-ES" w:eastAsia="es-PE"/>
+        </w:rPr>
+      </w:pPr>
+    </w:p>
+    <w:p>
+      <w:pPr>
+        <w:spacing w:after="120" w:line="240" w:lineRule="auto"/>
+        <w:rPr>
+          <w:rFonts w:ascii="Arial" w:eastAsia="Times New Roman" w:hAnsi="Arial" w:cs="Arial"/>
+          <w:b/>
+          <w:bCs/>
+          <w:color w:val="000000"/>
+          <w:sz w:val="28"/>
+          <w:szCs w:val="24"/>
+          <w:lang w:eastAsia="es-PE"/>
+        </w:rPr>
+      </w:pPr>
+      <w:r>
+        <w:rPr>
+          <w:rFonts w:ascii="Arial" w:eastAsia="Times New Roman" w:hAnsi="Arial" w:cs="Arial"/>
+          <w:b/>
+          <w:bCs/>
+          <w:color w:val="000000"/>
+          <w:sz w:val="28"/>
+          <w:szCs w:val="24"/>
+          <w:lang w:eastAsia="es-PE"/>
+        </w:rPr>
+        <w:t>1.3 Público objetivo</w:t>
+      </w:r>
+    </w:p>
+    <w:p>
+      <w:pPr>
+        <w:spacing w:after="120" w:line="240" w:lineRule="auto"/>
         <w:ind w:left="426"/>
         <w:jc w:val="both"/>
         <w:rPr>
@@ -2450,21 +2490,231 @@
           <w:color w:val="000000"/>
           <w:sz w:val="24"/>
           <w:szCs w:val="24"/>
-          <w:lang w:val="es-ES" w:eastAsia="es-PE"/>
-        </w:rPr>
-      </w:pPr>
-    </w:p>
-    <w:p>
-      <w:pPr>
-        <w:spacing w:after="120" w:line="240" w:lineRule="auto"/>
-        <w:jc w:val="both"/>
-        <w:rPr>
-          <w:rFonts w:ascii="Arial" w:eastAsia="Times New Roman" w:hAnsi="Arial" w:cs="Arial"/>
-          <w:bCs/>
-          <w:color w:val="000000"/>
-          <w:sz w:val="24"/>
-          <w:szCs w:val="24"/>
-          <w:lang w:val="es-ES" w:eastAsia="es-PE"/>
+          <w:lang w:eastAsia="es-PE"/>
+        </w:rPr>
+      </w:pPr>
+      <w:r>
+        <w:rPr>
+          <w:rFonts w:ascii="Arial" w:eastAsia="Times New Roman" w:hAnsi="Arial" w:cs="Arial"/>
+          <w:bCs/>
+          <w:color w:val="000000"/>
+          <w:sz w:val="24"/>
+          <w:szCs w:val="24"/>
+          <w:lang w:eastAsia="es-PE"/>
+        </w:rPr>
+        <w:t>El público objetivo de nuestra página son usuarios de todas las edades</w:t>
+      </w:r>
+      <w:r>
+        <w:rPr>
+          <w:rFonts w:ascii="Arial" w:eastAsia="Times New Roman" w:hAnsi="Arial" w:cs="Arial"/>
+          <w:bCs/>
+          <w:color w:val="000000"/>
+          <w:sz w:val="24"/>
+          <w:szCs w:val="24"/>
+          <w:lang w:eastAsia="es-PE"/>
+        </w:rPr>
+        <w:t xml:space="preserve"> y de todos los géneros</w:t>
+      </w:r>
+      <w:r>
+        <w:rPr>
+          <w:rFonts w:ascii="Arial" w:eastAsia="Times New Roman" w:hAnsi="Arial" w:cs="Arial"/>
+          <w:bCs/>
+          <w:color w:val="000000"/>
+          <w:sz w:val="24"/>
+          <w:szCs w:val="24"/>
+          <w:lang w:eastAsia="es-PE"/>
+        </w:rPr>
+        <w:t xml:space="preserve"> (masculino y femenino)</w:t>
+      </w:r>
+      <w:r>
+        <w:rPr>
+          <w:rFonts w:ascii="Arial" w:eastAsia="Times New Roman" w:hAnsi="Arial" w:cs="Arial"/>
+          <w:bCs/>
+          <w:color w:val="000000"/>
+          <w:sz w:val="24"/>
+          <w:szCs w:val="24"/>
+          <w:lang w:eastAsia="es-PE"/>
+        </w:rPr>
+        <w:t>;</w:t>
+      </w:r>
+      <w:r>
+        <w:rPr>
+          <w:rFonts w:ascii="Arial" w:eastAsia="Times New Roman" w:hAnsi="Arial" w:cs="Arial"/>
+          <w:bCs/>
+          <w:color w:val="000000"/>
+          <w:sz w:val="24"/>
+          <w:szCs w:val="24"/>
+          <w:lang w:eastAsia="es-PE"/>
+        </w:rPr>
+        <w:t xml:space="preserve"> ya que la mú</w:t>
+      </w:r>
+      <w:r>
+        <w:rPr>
+          <w:rFonts w:ascii="Arial" w:eastAsia="Times New Roman" w:hAnsi="Arial" w:cs="Arial"/>
+          <w:bCs/>
+          <w:color w:val="000000"/>
+          <w:sz w:val="24"/>
+          <w:szCs w:val="24"/>
+          <w:lang w:eastAsia="es-PE"/>
+        </w:rPr>
+        <w:t>sica que ofrecemos a nuestro público</w:t>
+      </w:r>
+      <w:r>
+        <w:rPr>
+          <w:rFonts w:ascii="Arial" w:eastAsia="Times New Roman" w:hAnsi="Arial" w:cs="Arial"/>
+          <w:bCs/>
+          <w:color w:val="000000"/>
+          <w:sz w:val="24"/>
+          <w:szCs w:val="24"/>
+          <w:lang w:eastAsia="es-PE"/>
+        </w:rPr>
+        <w:t xml:space="preserve"> </w:t>
+      </w:r>
+      <w:r>
+        <w:rPr>
+          <w:rFonts w:ascii="Arial" w:eastAsia="Times New Roman" w:hAnsi="Arial" w:cs="Arial"/>
+          <w:b/>
+          <w:bCs/>
+          <w:color w:val="000000"/>
+          <w:sz w:val="24"/>
+          <w:szCs w:val="24"/>
+          <w:lang w:eastAsia="es-PE"/>
+        </w:rPr>
+        <w:t xml:space="preserve">son de </w:t>
+      </w:r>
+      <w:r>
+        <w:rPr>
+          <w:rFonts w:ascii="Arial" w:eastAsia="Times New Roman" w:hAnsi="Arial" w:cs="Arial"/>
+          <w:b/>
+          <w:bCs/>
+          <w:color w:val="000000"/>
+          <w:sz w:val="24"/>
+          <w:szCs w:val="24"/>
+          <w:lang w:eastAsia="es-PE"/>
+        </w:rPr>
+        <w:t>géneros como:</w:t>
+      </w:r>
+      <w:r>
+        <w:rPr>
+          <w:rFonts w:ascii="Arial" w:eastAsia="Times New Roman" w:hAnsi="Arial" w:cs="Arial"/>
+          <w:bCs/>
+          <w:color w:val="000000"/>
+          <w:sz w:val="24"/>
+          <w:szCs w:val="24"/>
+          <w:lang w:eastAsia="es-PE"/>
+        </w:rPr>
+        <w:t xml:space="preserve"> </w:t>
+      </w:r>
+      <w:r>
+        <w:rPr>
+          <w:rFonts w:ascii="Arial" w:eastAsia="Times New Roman" w:hAnsi="Arial" w:cs="Arial"/>
+          <w:bCs/>
+          <w:color w:val="000000"/>
+          <w:sz w:val="24"/>
+          <w:szCs w:val="24"/>
+          <w:lang w:eastAsia="es-PE"/>
+        </w:rPr>
+        <w:t xml:space="preserve">infantil, </w:t>
+      </w:r>
+      <w:r>
+        <w:rPr>
+          <w:rFonts w:ascii="Arial" w:eastAsia="Times New Roman" w:hAnsi="Arial" w:cs="Arial"/>
+          <w:bCs/>
+          <w:color w:val="000000"/>
+          <w:sz w:val="24"/>
+          <w:szCs w:val="24"/>
+          <w:lang w:eastAsia="es-PE"/>
+        </w:rPr>
+        <w:t>rock, jazz, pop, electrónica</w:t>
+      </w:r>
+      <w:r>
+        <w:rPr>
+          <w:rFonts w:ascii="Arial" w:eastAsia="Times New Roman" w:hAnsi="Arial" w:cs="Arial"/>
+          <w:bCs/>
+          <w:color w:val="000000"/>
+          <w:sz w:val="24"/>
+          <w:szCs w:val="24"/>
+          <w:lang w:eastAsia="es-PE"/>
+        </w:rPr>
+        <w:t>, salsa, entre otros.</w:t>
+      </w:r>
+      <w:r>
+        <w:rPr>
+          <w:rFonts w:ascii="Arial" w:eastAsia="Times New Roman" w:hAnsi="Arial" w:cs="Arial"/>
+          <w:bCs/>
+          <w:color w:val="000000"/>
+          <w:sz w:val="24"/>
+          <w:szCs w:val="24"/>
+          <w:lang w:eastAsia="es-PE"/>
+        </w:rPr>
+        <w:t xml:space="preserve"> </w:t>
+      </w:r>
+      <w:r>
+        <w:rPr>
+          <w:rFonts w:ascii="Arial" w:eastAsia="Times New Roman" w:hAnsi="Arial" w:cs="Arial"/>
+          <w:bCs/>
+          <w:color w:val="000000"/>
+          <w:sz w:val="24"/>
+          <w:szCs w:val="24"/>
+          <w:lang w:eastAsia="es-PE"/>
+        </w:rPr>
+        <w:t>Además,</w:t>
+      </w:r>
+      <w:r>
+        <w:rPr>
+          <w:rFonts w:ascii="Arial" w:eastAsia="Times New Roman" w:hAnsi="Arial" w:cs="Arial"/>
+          <w:bCs/>
+          <w:color w:val="000000"/>
+          <w:sz w:val="24"/>
+          <w:szCs w:val="24"/>
+          <w:lang w:eastAsia="es-PE"/>
+        </w:rPr>
+        <w:t xml:space="preserve"> nuestro público objetivo (público primario) a la cual nos enfocamos debe de ser de nacionalidad peruana; sin </w:t>
+      </w:r>
+      <w:r>
+        <w:rPr>
+          <w:rFonts w:ascii="Arial" w:eastAsia="Times New Roman" w:hAnsi="Arial" w:cs="Arial"/>
+          <w:bCs/>
+          <w:color w:val="000000"/>
+          <w:sz w:val="24"/>
+          <w:szCs w:val="24"/>
+          <w:lang w:eastAsia="es-PE"/>
+        </w:rPr>
+        <w:t>embargo,</w:t>
+      </w:r>
+      <w:r>
+        <w:rPr>
+          <w:rFonts w:ascii="Arial" w:eastAsia="Times New Roman" w:hAnsi="Arial" w:cs="Arial"/>
+          <w:bCs/>
+          <w:color w:val="000000"/>
+          <w:sz w:val="24"/>
+          <w:szCs w:val="24"/>
+          <w:lang w:eastAsia="es-PE"/>
+        </w:rPr>
+        <w:t xml:space="preserve"> nuestro público secundario es dirigido a personas de todos los pa</w:t>
+      </w:r>
+      <w:r>
+        <w:rPr>
+          <w:rFonts w:ascii="Arial" w:eastAsia="Times New Roman" w:hAnsi="Arial" w:cs="Arial"/>
+          <w:bCs/>
+          <w:color w:val="000000"/>
+          <w:sz w:val="24"/>
+          <w:szCs w:val="24"/>
+          <w:lang w:eastAsia="es-PE"/>
+        </w:rPr>
+        <w:t>íses.</w:t>
+      </w:r>
+    </w:p>
+    <w:p>
+      <w:pPr>
+        <w:spacing w:after="120" w:line="240" w:lineRule="auto"/>
+        <w:rPr>
+          <w:rFonts w:ascii="Arial" w:eastAsia="Times New Roman" w:hAnsi="Arial" w:cs="Arial"/>
+          <w:bCs/>
+          <w:color w:val="000000"/>
+          <w:sz w:val="24"/>
+          <w:szCs w:val="24"/>
+          <w:lang w:eastAsia="es-PE"/>
         </w:rPr>
       </w:pPr>
     </w:p>
@@ -2491,7 +2741,8 @@
           <w:szCs w:val="24"/>
           <w:lang w:eastAsia="es-PE"/>
         </w:rPr>
-        <w:t>1.3 Público objetivo</w:t>
+        <w:lastRenderedPageBreak/>
+        <w:t>1.4 Propuesta de valor</w:t>
       </w:r>
     </w:p>
     <w:p>
@@ -2510,76 +2761,35 @@
       </w:pPr>
       <w:r>
         <w:rPr>
-          <w:rFonts w:ascii="Arial" w:eastAsia="Times New Roman" w:hAnsi="Arial" w:cs="Arial"/>
-          <w:bCs/>
-          <w:color w:val="000000"/>
-          <w:sz w:val="24"/>
-          <w:szCs w:val="24"/>
-          <w:lang w:eastAsia="es-PE"/>
-        </w:rPr>
-        <w:t>El público objetivo de nuestra página son usuarios de todas las edades</w:t>
-      </w:r>
-      <w:r>
-        <w:rPr>
-          <w:rFonts w:ascii="Arial" w:eastAsia="Times New Roman" w:hAnsi="Arial" w:cs="Arial"/>
-          <w:bCs/>
-          <w:color w:val="000000"/>
-          <w:sz w:val="24"/>
-          <w:szCs w:val="24"/>
-          <w:lang w:eastAsia="es-PE"/>
-        </w:rPr>
-        <w:t xml:space="preserve"> y de todos los géneros</w:t>
-      </w:r>
-      <w:r>
-        <w:rPr>
-          <w:rFonts w:ascii="Arial" w:eastAsia="Times New Roman" w:hAnsi="Arial" w:cs="Arial"/>
-          <w:bCs/>
-          <w:color w:val="000000"/>
-          <w:sz w:val="24"/>
-          <w:szCs w:val="24"/>
-          <w:lang w:eastAsia="es-PE"/>
-        </w:rPr>
-        <w:t xml:space="preserve"> (masculino y femenino)</w:t>
-      </w:r>
-      <w:r>
-        <w:rPr>
-          <w:rFonts w:ascii="Arial" w:eastAsia="Times New Roman" w:hAnsi="Arial" w:cs="Arial"/>
-          <w:bCs/>
-          <w:color w:val="000000"/>
-          <w:sz w:val="24"/>
-          <w:szCs w:val="24"/>
-          <w:lang w:eastAsia="es-PE"/>
-        </w:rPr>
-        <w:t>;</w:t>
-      </w:r>
-      <w:r>
-        <w:rPr>
-          <w:rFonts w:ascii="Arial" w:eastAsia="Times New Roman" w:hAnsi="Arial" w:cs="Arial"/>
-          <w:bCs/>
-          <w:color w:val="000000"/>
-          <w:sz w:val="24"/>
-          <w:szCs w:val="24"/>
-          <w:lang w:eastAsia="es-PE"/>
-        </w:rPr>
-        <w:t xml:space="preserve"> ya que la mú</w:t>
-      </w:r>
-      <w:r>
-        <w:rPr>
-          <w:rFonts w:ascii="Arial" w:eastAsia="Times New Roman" w:hAnsi="Arial" w:cs="Arial"/>
-          <w:bCs/>
-          <w:color w:val="000000"/>
-          <w:sz w:val="24"/>
-          <w:szCs w:val="24"/>
-          <w:lang w:eastAsia="es-PE"/>
-        </w:rPr>
-        <w:t>sica que ofrecemos a nuestro público</w:t>
-      </w:r>
-      <w:r>
-        <w:rPr>
-          <w:rFonts w:ascii="Arial" w:eastAsia="Times New Roman" w:hAnsi="Arial" w:cs="Arial"/>
-          <w:bCs/>
-          <w:color w:val="000000"/>
-          <w:sz w:val="24"/>
+          <w:rFonts w:ascii="Arial" w:hAnsi="Arial" w:cs="Arial"/>
+          <w:b/>
+          <w:bCs/>
+          <w:iCs/>
+          <w:color w:val="000000" w:themeColor="text1"/>
+          <w:sz w:val="24"/>
+          <w:szCs w:val="26"/>
+          <w:shd w:val="clear" w:color="auto" w:fill="FFFFFF"/>
+        </w:rPr>
+        <w:t>Propuesta de v</w:t>
+      </w:r>
+      <w:r>
+        <w:rPr>
+          <w:rFonts w:ascii="Arial" w:hAnsi="Arial" w:cs="Arial"/>
+          <w:b/>
+          <w:bCs/>
+          <w:iCs/>
+          <w:color w:val="000000" w:themeColor="text1"/>
+          <w:sz w:val="24"/>
+          <w:szCs w:val="26"/>
+          <w:shd w:val="clear" w:color="auto" w:fill="FFFFFF"/>
+        </w:rPr>
+        <w:t>alor:</w:t>
+      </w:r>
+      <w:r>
+        <w:rPr>
+          <w:rFonts w:ascii="Arial" w:eastAsia="Times New Roman" w:hAnsi="Arial" w:cs="Arial"/>
+          <w:bCs/>
+          <w:color w:val="000000" w:themeColor="text1"/>
           <w:szCs w:val="24"/>
           <w:lang w:eastAsia="es-PE"/>
         </w:rPr>
@@ -2588,93 +2798,227 @@
       <w:r>
         <w:rPr>
           <w:rFonts w:ascii="Arial" w:eastAsia="Times New Roman" w:hAnsi="Arial" w:cs="Arial"/>
-          <w:b/>
-          <w:bCs/>
-          <w:color w:val="000000"/>
-          <w:sz w:val="24"/>
-          <w:szCs w:val="24"/>
-          <w:lang w:eastAsia="es-PE"/>
-        </w:rPr>
-        <w:t xml:space="preserve">son de </w:t>
-      </w:r>
-      <w:r>
-        <w:rPr>
-          <w:rFonts w:ascii="Arial" w:eastAsia="Times New Roman" w:hAnsi="Arial" w:cs="Arial"/>
-          <w:b/>
-          <w:bCs/>
-          <w:color w:val="000000"/>
-          <w:sz w:val="24"/>
-          <w:szCs w:val="24"/>
-          <w:lang w:eastAsia="es-PE"/>
-        </w:rPr>
-        <w:t>géneros como:</w:t>
-      </w:r>
-      <w:r>
-        <w:rPr>
-          <w:rFonts w:ascii="Arial" w:eastAsia="Times New Roman" w:hAnsi="Arial" w:cs="Arial"/>
-          <w:bCs/>
-          <w:color w:val="000000"/>
-          <w:sz w:val="24"/>
-          <w:szCs w:val="24"/>
-          <w:lang w:eastAsia="es-PE"/>
-        </w:rPr>
-        <w:t xml:space="preserve"> </w:t>
-      </w:r>
-      <w:r>
-        <w:rPr>
-          <w:rFonts w:ascii="Arial" w:eastAsia="Times New Roman" w:hAnsi="Arial" w:cs="Arial"/>
-          <w:bCs/>
-          <w:color w:val="000000"/>
-          <w:sz w:val="24"/>
-          <w:szCs w:val="24"/>
-          <w:lang w:eastAsia="es-PE"/>
-        </w:rPr>
-        <w:t xml:space="preserve">infantil, </w:t>
-      </w:r>
-      <w:r>
-        <w:rPr>
-          <w:rFonts w:ascii="Arial" w:eastAsia="Times New Roman" w:hAnsi="Arial" w:cs="Arial"/>
-          <w:bCs/>
-          <w:color w:val="000000"/>
-          <w:sz w:val="24"/>
-          <w:szCs w:val="24"/>
-          <w:lang w:eastAsia="es-PE"/>
-        </w:rPr>
-        <w:t>rock, jazz, pop, electrónica</w:t>
-      </w:r>
-      <w:r>
-        <w:rPr>
-          <w:rFonts w:ascii="Arial" w:eastAsia="Times New Roman" w:hAnsi="Arial" w:cs="Arial"/>
-          <w:bCs/>
-          <w:color w:val="000000"/>
-          <w:sz w:val="24"/>
-          <w:szCs w:val="24"/>
-          <w:lang w:eastAsia="es-PE"/>
-        </w:rPr>
-        <w:t>, salsa, entre otros.</w:t>
-      </w:r>
-      <w:r>
-        <w:rPr>
-          <w:rFonts w:ascii="Arial" w:eastAsia="Times New Roman" w:hAnsi="Arial" w:cs="Arial"/>
-          <w:bCs/>
-          <w:color w:val="000000"/>
-          <w:sz w:val="24"/>
-          <w:szCs w:val="24"/>
-          <w:lang w:eastAsia="es-PE"/>
-        </w:rPr>
-        <w:t xml:space="preserve"> Además nuestro público objetivo (público primario) a la cual nos enfocamos debe de ser de nacionalidad peruana; sin embargo nuestro público secundario es dirigido a personas de todos los pa</w:t>
-      </w:r>
-      <w:r>
-        <w:rPr>
-          <w:rFonts w:ascii="Arial" w:eastAsia="Times New Roman" w:hAnsi="Arial" w:cs="Arial"/>
-          <w:bCs/>
-          <w:color w:val="000000"/>
-          <w:sz w:val="24"/>
-          <w:szCs w:val="24"/>
-          <w:lang w:eastAsia="es-PE"/>
-        </w:rPr>
-        <w:t>íses.</w:t>
-      </w:r>
+          <w:bCs/>
+          <w:color w:val="000000"/>
+          <w:sz w:val="24"/>
+          <w:szCs w:val="24"/>
+          <w:lang w:eastAsia="es-PE"/>
+        </w:rPr>
+        <w:t>“Rápido, fácil</w:t>
+      </w:r>
+      <w:r>
+        <w:rPr>
+          <w:rFonts w:ascii="Arial" w:eastAsia="Times New Roman" w:hAnsi="Arial" w:cs="Arial"/>
+          <w:bCs/>
+          <w:color w:val="000000"/>
+          <w:sz w:val="24"/>
+          <w:szCs w:val="24"/>
+          <w:lang w:eastAsia="es-PE"/>
+        </w:rPr>
+        <w:t>,</w:t>
+      </w:r>
+      <w:r>
+        <w:rPr>
+          <w:rFonts w:ascii="Arial" w:eastAsia="Times New Roman" w:hAnsi="Arial" w:cs="Arial"/>
+          <w:bCs/>
+          <w:color w:val="000000"/>
+          <w:sz w:val="24"/>
+          <w:szCs w:val="24"/>
+          <w:lang w:eastAsia="es-PE"/>
+        </w:rPr>
+        <w:t xml:space="preserve"> gratuito</w:t>
+      </w:r>
+      <w:r>
+        <w:rPr>
+          <w:rFonts w:ascii="Arial" w:eastAsia="Times New Roman" w:hAnsi="Arial" w:cs="Arial"/>
+          <w:bCs/>
+          <w:color w:val="000000"/>
+          <w:sz w:val="24"/>
+          <w:szCs w:val="24"/>
+          <w:lang w:eastAsia="es-PE"/>
+        </w:rPr>
+        <w:t xml:space="preserve"> y en la comodidad de tu hogar</w:t>
+      </w:r>
+      <w:r>
+        <w:rPr>
+          <w:rFonts w:ascii="Arial" w:eastAsia="Times New Roman" w:hAnsi="Arial" w:cs="Arial"/>
+          <w:bCs/>
+          <w:color w:val="000000"/>
+          <w:sz w:val="24"/>
+          <w:szCs w:val="24"/>
+          <w:lang w:eastAsia="es-PE"/>
+        </w:rPr>
+        <w:t>”</w:t>
+      </w:r>
+    </w:p>
+    <w:p>
+      <w:pPr>
+        <w:spacing w:after="120" w:line="240" w:lineRule="auto"/>
+        <w:ind w:left="426"/>
+        <w:jc w:val="both"/>
+        <w:rPr>
+          <w:rFonts w:ascii="Arial" w:hAnsi="Arial" w:cs="Arial"/>
+          <w:b/>
+          <w:bCs/>
+          <w:iCs/>
+          <w:color w:val="000000" w:themeColor="text1"/>
+          <w:sz w:val="24"/>
+          <w:szCs w:val="26"/>
+          <w:shd w:val="clear" w:color="auto" w:fill="FFFFFF"/>
+        </w:rPr>
+      </w:pPr>
+      <w:r>
+        <w:rPr>
+          <w:rFonts w:ascii="Arial" w:hAnsi="Arial" w:cs="Arial"/>
+          <w:b/>
+          <w:bCs/>
+          <w:iCs/>
+          <w:color w:val="000000" w:themeColor="text1"/>
+          <w:sz w:val="24"/>
+          <w:szCs w:val="26"/>
+          <w:shd w:val="clear" w:color="auto" w:fill="FFFFFF"/>
+        </w:rPr>
+        <w:t>Apoyo a la propuesta de valor:</w:t>
+      </w:r>
+    </w:p>
+    <w:p>
+      <w:pPr>
+        <w:spacing w:after="120" w:line="240" w:lineRule="auto"/>
+        <w:ind w:left="426"/>
+        <w:jc w:val="both"/>
+        <w:rPr>
+          <w:rFonts w:ascii="Arial" w:eastAsia="Times New Roman" w:hAnsi="Arial" w:cs="Arial"/>
+          <w:bCs/>
+          <w:color w:val="000000"/>
+          <w:sz w:val="24"/>
+          <w:szCs w:val="24"/>
+          <w:lang w:eastAsia="es-PE"/>
+        </w:rPr>
+      </w:pPr>
+      <w:r>
+        <w:rPr>
+          <w:rFonts w:ascii="Arial" w:eastAsia="Times New Roman" w:hAnsi="Arial" w:cs="Arial"/>
+          <w:bCs/>
+          <w:color w:val="000000"/>
+          <w:sz w:val="24"/>
+          <w:szCs w:val="24"/>
+          <w:lang w:eastAsia="es-PE"/>
+        </w:rPr>
+        <w:t>My Favorite Music ofrece</w:t>
+      </w:r>
+      <w:r>
+        <w:rPr>
+          <w:rFonts w:ascii="Arial" w:eastAsia="Times New Roman" w:hAnsi="Arial" w:cs="Arial"/>
+          <w:bCs/>
+          <w:color w:val="000000"/>
+          <w:sz w:val="24"/>
+          <w:szCs w:val="24"/>
+          <w:lang w:eastAsia="es-PE"/>
+        </w:rPr>
+        <w:t xml:space="preserve"> un serv</w:t>
+      </w:r>
+      <w:r>
+        <w:rPr>
+          <w:rFonts w:ascii="Arial" w:eastAsia="Times New Roman" w:hAnsi="Arial" w:cs="Arial"/>
+          <w:bCs/>
+          <w:color w:val="000000"/>
+          <w:sz w:val="24"/>
+          <w:szCs w:val="24"/>
+          <w:lang w:eastAsia="es-PE"/>
+        </w:rPr>
+        <w:t>icio gratuito que le permite</w:t>
+      </w:r>
+      <w:r>
+        <w:rPr>
+          <w:rFonts w:ascii="Arial" w:eastAsia="Times New Roman" w:hAnsi="Arial" w:cs="Arial"/>
+          <w:bCs/>
+          <w:color w:val="000000"/>
+          <w:sz w:val="24"/>
+          <w:szCs w:val="24"/>
+          <w:lang w:eastAsia="es-PE"/>
+        </w:rPr>
+        <w:t xml:space="preserve"> a todos los usuarios descargar</w:t>
+      </w:r>
+      <w:r>
+        <w:rPr>
+          <w:rFonts w:ascii="Arial" w:eastAsia="Times New Roman" w:hAnsi="Arial" w:cs="Arial"/>
+          <w:bCs/>
+          <w:color w:val="000000"/>
+          <w:sz w:val="24"/>
+          <w:szCs w:val="24"/>
+          <w:lang w:eastAsia="es-PE"/>
+        </w:rPr>
+        <w:t xml:space="preserve"> su propia música</w:t>
+      </w:r>
+      <w:r>
+        <w:rPr>
+          <w:rFonts w:ascii="Arial" w:eastAsia="Times New Roman" w:hAnsi="Arial" w:cs="Arial"/>
+          <w:bCs/>
+          <w:color w:val="000000"/>
+          <w:sz w:val="24"/>
+          <w:szCs w:val="24"/>
+          <w:lang w:eastAsia="es-PE"/>
+        </w:rPr>
+        <w:t xml:space="preserve"> de una manera fácil</w:t>
+      </w:r>
+      <w:r>
+        <w:rPr>
+          <w:rFonts w:ascii="Arial" w:eastAsia="Times New Roman" w:hAnsi="Arial" w:cs="Arial"/>
+          <w:bCs/>
+          <w:color w:val="000000"/>
+          <w:sz w:val="24"/>
+          <w:szCs w:val="24"/>
+          <w:lang w:eastAsia="es-PE"/>
+        </w:rPr>
+        <w:t xml:space="preserve"> y rápida</w:t>
+      </w:r>
+      <w:r>
+        <w:rPr>
+          <w:rFonts w:ascii="Arial" w:eastAsia="Times New Roman" w:hAnsi="Arial" w:cs="Arial"/>
+          <w:bCs/>
+          <w:color w:val="000000"/>
+          <w:sz w:val="24"/>
+          <w:szCs w:val="24"/>
+          <w:lang w:eastAsia="es-PE"/>
+        </w:rPr>
+        <w:t>,</w:t>
+      </w:r>
+      <w:r>
+        <w:rPr>
+          <w:rFonts w:ascii="Arial" w:eastAsia="Times New Roman" w:hAnsi="Arial" w:cs="Arial"/>
+          <w:bCs/>
+          <w:color w:val="000000"/>
+          <w:sz w:val="24"/>
+          <w:szCs w:val="24"/>
+          <w:lang w:eastAsia="es-PE"/>
+        </w:rPr>
+        <w:t xml:space="preserve"> además monitorear el contenido y ayudarnos a mejorar la p</w:t>
+      </w:r>
+      <w:r>
+        <w:rPr>
+          <w:rFonts w:ascii="Arial" w:eastAsia="Times New Roman" w:hAnsi="Arial" w:cs="Arial"/>
+          <w:bCs/>
+          <w:color w:val="000000"/>
+          <w:sz w:val="24"/>
+          <w:szCs w:val="24"/>
+          <w:lang w:eastAsia="es-PE"/>
+        </w:rPr>
+        <w:t>ágina con sugerencias que serán enviadas por una página de contactos.</w:t>
+      </w:r>
+    </w:p>
+    <w:p>
+      <w:pPr>
+        <w:spacing w:after="120" w:line="240" w:lineRule="auto"/>
+        <w:rPr>
+          <w:rFonts w:ascii="Arial" w:eastAsia="Times New Roman" w:hAnsi="Arial" w:cs="Arial"/>
+          <w:b/>
+          <w:bCs/>
+          <w:color w:val="000000"/>
+          <w:sz w:val="24"/>
+          <w:szCs w:val="24"/>
+          <w:lang w:eastAsia="es-PE"/>
+        </w:rPr>
+      </w:pPr>
     </w:p>
     <w:p>
       <w:pPr>
@@ -2699,12 +3043,237 @@
           <w:szCs w:val="24"/>
           <w:lang w:eastAsia="es-PE"/>
         </w:rPr>
-        <w:lastRenderedPageBreak/>
-        <w:t>1.4 Propuest</w:t>
-      </w:r>
+        <w:t>1.5 Descripción de la innovación</w:t>
+      </w:r>
+    </w:p>
+    <w:p>
+      <w:pPr>
+        <w:spacing w:after="120" w:line="240" w:lineRule="auto"/>
+        <w:ind w:left="426"/>
+        <w:jc w:val="both"/>
+        <w:rPr>
+          <w:rFonts w:ascii="Arial" w:eastAsia="Times New Roman" w:hAnsi="Arial" w:cs="Arial"/>
+          <w:b/>
+          <w:bCs/>
+          <w:color w:val="000000"/>
+          <w:sz w:val="24"/>
+          <w:szCs w:val="24"/>
+          <w:lang w:eastAsia="es-PE"/>
+        </w:rPr>
+      </w:pPr>
+      <w:r>
+        <w:rPr>
+          <w:rFonts w:ascii="Arial" w:eastAsia="Times New Roman" w:hAnsi="Arial" w:cs="Arial"/>
+          <w:b/>
+          <w:bCs/>
+          <w:color w:val="000000"/>
+          <w:sz w:val="24"/>
+          <w:szCs w:val="24"/>
+          <w:lang w:eastAsia="es-PE"/>
+        </w:rPr>
+        <w:t xml:space="preserve">La innovación de My favorite music </w:t>
+      </w:r>
+      <w:r>
+        <w:rPr>
+          <w:rFonts w:ascii="Arial" w:eastAsia="Times New Roman" w:hAnsi="Arial" w:cs="Arial"/>
+          <w:b/>
+          <w:bCs/>
+          <w:color w:val="000000"/>
+          <w:sz w:val="24"/>
+          <w:szCs w:val="24"/>
+          <w:lang w:eastAsia="es-PE"/>
+        </w:rPr>
+        <w:t>se basa en 3 pilares</w:t>
+      </w:r>
+      <w:r>
+        <w:rPr>
+          <w:rFonts w:ascii="Arial" w:eastAsia="Times New Roman" w:hAnsi="Arial" w:cs="Arial"/>
+          <w:b/>
+          <w:bCs/>
+          <w:color w:val="000000"/>
+          <w:sz w:val="24"/>
+          <w:szCs w:val="24"/>
+          <w:lang w:eastAsia="es-PE"/>
+        </w:rPr>
+        <w:t>:</w:t>
+      </w:r>
+    </w:p>
+    <w:p>
+      <w:pPr>
+        <w:pStyle w:val="Prrafodelista"/>
+        <w:numPr>
+          <w:ilvl w:val="0"/>
+          <w:numId w:val="4"/>
+        </w:numPr>
+        <w:spacing w:after="120" w:line="240" w:lineRule="auto"/>
+        <w:jc w:val="both"/>
+        <w:rPr>
+          <w:rFonts w:ascii="Arial" w:eastAsia="Times New Roman" w:hAnsi="Arial" w:cs="Arial"/>
+          <w:bCs/>
+          <w:color w:val="000000"/>
+          <w:sz w:val="24"/>
+          <w:szCs w:val="24"/>
+          <w:lang w:eastAsia="es-PE"/>
+        </w:rPr>
+      </w:pPr>
+      <w:r>
+        <w:rPr>
+          <w:rFonts w:ascii="Arial" w:eastAsia="Times New Roman" w:hAnsi="Arial" w:cs="Arial"/>
+          <w:b/>
+          <w:bCs/>
+          <w:color w:val="000000"/>
+          <w:sz w:val="24"/>
+          <w:szCs w:val="24"/>
+          <w:lang w:eastAsia="es-PE"/>
+        </w:rPr>
+        <w:t>Descarga gratuita</w:t>
+      </w:r>
+      <w:r>
+        <w:rPr>
+          <w:rFonts w:ascii="Arial" w:eastAsia="Times New Roman" w:hAnsi="Arial" w:cs="Arial"/>
+          <w:bCs/>
+          <w:color w:val="000000"/>
+          <w:sz w:val="24"/>
+          <w:szCs w:val="24"/>
+          <w:lang w:eastAsia="es-PE"/>
+        </w:rPr>
+        <w:t>, los usuarios podrán descargar su música sin la necesidad</w:t>
+      </w:r>
+      <w:r>
+        <w:rPr>
+          <w:rFonts w:ascii="Arial" w:eastAsia="Times New Roman" w:hAnsi="Arial" w:cs="Arial"/>
+          <w:bCs/>
+          <w:color w:val="000000"/>
+          <w:sz w:val="24"/>
+          <w:szCs w:val="24"/>
+          <w:lang w:eastAsia="es-PE"/>
+        </w:rPr>
+        <w:t xml:space="preserve"> de </w:t>
+      </w:r>
+      <w:r>
+        <w:rPr>
+          <w:rFonts w:ascii="Arial" w:eastAsia="Times New Roman" w:hAnsi="Arial" w:cs="Arial"/>
+          <w:bCs/>
+          <w:color w:val="000000"/>
+          <w:sz w:val="24"/>
+          <w:szCs w:val="24"/>
+          <w:lang w:eastAsia="es-PE"/>
+        </w:rPr>
+        <w:t>realizar un pago alguno.</w:t>
+      </w:r>
+    </w:p>
+    <w:p>
+      <w:pPr>
+        <w:pStyle w:val="Prrafodelista"/>
+        <w:spacing w:after="120" w:line="240" w:lineRule="auto"/>
+        <w:ind w:left="786"/>
+        <w:jc w:val="both"/>
+        <w:rPr>
+          <w:rFonts w:ascii="Arial" w:eastAsia="Times New Roman" w:hAnsi="Arial" w:cs="Arial"/>
+          <w:bCs/>
+          <w:color w:val="000000"/>
+          <w:sz w:val="24"/>
+          <w:szCs w:val="24"/>
+          <w:lang w:eastAsia="es-PE"/>
+        </w:rPr>
+      </w:pPr>
+    </w:p>
+    <w:p>
+      <w:pPr>
+        <w:pStyle w:val="Prrafodelista"/>
+        <w:numPr>
+          <w:ilvl w:val="0"/>
+          <w:numId w:val="4"/>
+        </w:numPr>
+        <w:spacing w:after="120" w:line="240" w:lineRule="auto"/>
+        <w:jc w:val="both"/>
+        <w:rPr>
+          <w:rFonts w:ascii="Arial" w:eastAsia="Times New Roman" w:hAnsi="Arial" w:cs="Arial"/>
+          <w:bCs/>
+          <w:color w:val="000000"/>
+          <w:sz w:val="24"/>
+          <w:szCs w:val="24"/>
+          <w:lang w:eastAsia="es-PE"/>
+        </w:rPr>
+      </w:pPr>
+      <w:r>
+        <w:rPr>
+          <w:rFonts w:ascii="Arial" w:eastAsia="Times New Roman" w:hAnsi="Arial" w:cs="Arial"/>
+          <w:b/>
+          <w:bCs/>
+          <w:color w:val="000000"/>
+          <w:sz w:val="24"/>
+          <w:szCs w:val="24"/>
+          <w:lang w:eastAsia="es-PE"/>
+        </w:rPr>
+        <w:t>Colaboración interactiva en tiempo real</w:t>
+      </w:r>
+      <w:r>
+        <w:rPr>
+          <w:rFonts w:ascii="Arial" w:eastAsia="Times New Roman" w:hAnsi="Arial" w:cs="Arial"/>
+          <w:bCs/>
+          <w:color w:val="000000"/>
+          <w:sz w:val="24"/>
+          <w:szCs w:val="24"/>
+          <w:lang w:eastAsia="es-PE"/>
+        </w:rPr>
+        <w:t>, los usuarios pueden contactarnos en nuestros correos profesionales contribuyendo a la mejora de nuestra página.</w:t>
+      </w:r>
+    </w:p>
+    <w:p>
+      <w:pPr>
+        <w:pStyle w:val="Prrafodelista"/>
+        <w:spacing w:after="120" w:line="240" w:lineRule="auto"/>
+        <w:ind w:left="786"/>
+        <w:jc w:val="both"/>
+        <w:rPr>
+          <w:rFonts w:ascii="Arial" w:eastAsia="Times New Roman" w:hAnsi="Arial" w:cs="Arial"/>
+          <w:bCs/>
+          <w:color w:val="000000"/>
+          <w:sz w:val="24"/>
+          <w:szCs w:val="24"/>
+          <w:lang w:eastAsia="es-PE"/>
+        </w:rPr>
+      </w:pPr>
+    </w:p>
+    <w:p>
+      <w:pPr>
+        <w:pStyle w:val="Prrafodelista"/>
+        <w:numPr>
+          <w:ilvl w:val="0"/>
+          <w:numId w:val="4"/>
+        </w:numPr>
+        <w:spacing w:after="120" w:line="240" w:lineRule="auto"/>
+        <w:jc w:val="both"/>
+        <w:rPr>
+          <w:rFonts w:ascii="Arial" w:eastAsia="Times New Roman" w:hAnsi="Arial" w:cs="Arial"/>
+          <w:bCs/>
+          <w:color w:val="000000"/>
+          <w:sz w:val="24"/>
+          <w:szCs w:val="24"/>
+          <w:lang w:eastAsia="es-PE"/>
+        </w:rPr>
+      </w:pPr>
       <w:bookmarkStart w:id="0" w:name="_GoBack"/>
       <w:bookmarkEnd w:id="0"/>
-      <w:r>
+    </w:p>
+    <w:p>
+      <w:pPr>
+        <w:spacing w:after="120" w:line="240" w:lineRule="auto"/>
+        <w:rPr>
+          <w:rFonts w:ascii="Arial" w:eastAsia="Times New Roman" w:hAnsi="Arial" w:cs="Arial"/>
+          <w:b/>
+          <w:bCs/>
+          <w:color w:val="000000"/>
+          <w:sz w:val="24"/>
+          <w:szCs w:val="24"/>
+          <w:lang w:eastAsia="es-PE"/>
+        </w:rPr>
+      </w:pPr>
+    </w:p>
+    <w:p>
+      <w:pPr>
+        <w:spacing w:after="120" w:line="240" w:lineRule="auto"/>
         <w:rPr>
           <w:rFonts w:ascii="Arial" w:eastAsia="Times New Roman" w:hAnsi="Arial" w:cs="Arial"/>
           <w:b/>
@@ -2714,7 +3283,18 @@
           <w:szCs w:val="24"/>
           <w:lang w:eastAsia="es-PE"/>
         </w:rPr>
-        <w:t>a de valor</w:t>
+      </w:pPr>
+      <w:r>
+        <w:rPr>
+          <w:rFonts w:ascii="Arial" w:eastAsia="Times New Roman" w:hAnsi="Arial" w:cs="Arial"/>
+          <w:b/>
+          <w:bCs/>
+          <w:color w:val="000000"/>
+          <w:sz w:val="28"/>
+          <w:szCs w:val="24"/>
+          <w:lang w:eastAsia="es-PE"/>
+        </w:rPr>
+        <w:t>1.6 Principales funcionalidades</w:t>
       </w:r>
     </w:p>
     <w:p>
@@ -2731,40 +3311,6 @@
           <w:lang w:eastAsia="es-PE"/>
         </w:rPr>
       </w:pPr>
-      <w:r>
-        <w:rPr>
-          <w:rFonts w:ascii="Arial" w:eastAsia="Times New Roman" w:hAnsi="Arial" w:cs="Arial"/>
-          <w:bCs/>
-          <w:color w:val="000000"/>
-          <w:sz w:val="24"/>
-          <w:szCs w:val="24"/>
-          <w:lang w:eastAsia="es-PE"/>
-        </w:rPr>
-        <w:t xml:space="preserve">El público objetivo de nuestra página son usuarios de todas las edades y de todos los géneros (masculino y femenino); ya que la música que ofrecemos a nuestro público </w:t>
-      </w:r>
-      <w:r>
-        <w:rPr>
-          <w:rFonts w:ascii="Arial" w:eastAsia="Times New Roman" w:hAnsi="Arial" w:cs="Arial"/>
-          <w:b/>
-          <w:bCs/>
-          <w:color w:val="000000"/>
-          <w:sz w:val="24"/>
-          <w:szCs w:val="24"/>
-          <w:lang w:eastAsia="es-PE"/>
-        </w:rPr>
-        <w:t>son de géneros como:</w:t>
-      </w:r>
-      <w:r>
-        <w:rPr>
-          <w:rFonts w:ascii="Arial" w:eastAsia="Times New Roman" w:hAnsi="Arial" w:cs="Arial"/>
-          <w:bCs/>
-          <w:color w:val="000000"/>
-          <w:sz w:val="24"/>
-          <w:szCs w:val="24"/>
-          <w:lang w:eastAsia="es-PE"/>
-        </w:rPr>
-        <w:t xml:space="preserve"> infantil, rock, jazz, pop, electrónica, salsa, entre otros. Además nuestro público objetivo (público primario) a la cual nos enfocamos debe de ser de nacionalidad peruana; sin embargo nuestro público secundario es dirigido a personas de todos los países.</w:t>
-      </w:r>
     </w:p>
     <w:p>
       <w:pPr>
@@ -2817,8 +3363,37 @@
           <w:szCs w:val="24"/>
           <w:lang w:eastAsia="es-PE"/>
         </w:rPr>
-        <w:t>1.5 Descripción de la innovación</w:t>
-      </w:r>
+        <w:t>1.7 Conclusiones y lecciones aprendidas</w:t>
+      </w:r>
+    </w:p>
+    <w:p>
+      <w:pPr>
+        <w:spacing w:after="120" w:line="240" w:lineRule="auto"/>
+        <w:ind w:left="426"/>
+        <w:jc w:val="both"/>
+        <w:rPr>
+          <w:rFonts w:ascii="Arial" w:eastAsia="Times New Roman" w:hAnsi="Arial" w:cs="Arial"/>
+          <w:bCs/>
+          <w:color w:val="000000"/>
+          <w:sz w:val="24"/>
+          <w:szCs w:val="24"/>
+          <w:lang w:eastAsia="es-PE"/>
+        </w:rPr>
+      </w:pPr>
+    </w:p>
+    <w:p>
+      <w:pPr>
+        <w:spacing w:after="120" w:line="240" w:lineRule="auto"/>
+        <w:rPr>
+          <w:rFonts w:ascii="Arial" w:eastAsia="Times New Roman" w:hAnsi="Arial" w:cs="Arial"/>
+          <w:b/>
+          <w:bCs/>
+          <w:color w:val="000000"/>
+          <w:sz w:val="24"/>
+          <w:szCs w:val="24"/>
+          <w:lang w:eastAsia="es-PE"/>
+        </w:rPr>
+      </w:pPr>
     </w:p>
     <w:p>
       <w:pPr>
@@ -2844,7 +3419,7 @@
           <w:color w:val="000000"/>
           <w:sz w:val="28"/>
           <w:szCs w:val="24"/>
-          <w:lang w:eastAsia="es-PE"/>
+          <w:lang w:val="en-US" w:eastAsia="es-PE"/>
         </w:rPr>
       </w:pPr>
       <w:r>
@@ -2857,88 +3432,23 @@
           <w:szCs w:val="24"/>
           <w:lang w:eastAsia="es-PE"/>
         </w:rPr>
-        <w:t>1.6 Principales funcionalidades</w:t>
-      </w:r>
-    </w:p>
-    <w:p>
-      <w:pPr>
-        <w:spacing w:after="120" w:line="240" w:lineRule="auto"/>
-        <w:rPr>
-          <w:rFonts w:ascii="Arial" w:eastAsia="Times New Roman" w:hAnsi="Arial" w:cs="Arial"/>
-          <w:b/>
-          <w:bCs/>
-          <w:color w:val="000000"/>
-          <w:sz w:val="24"/>
-          <w:szCs w:val="24"/>
-          <w:lang w:eastAsia="es-PE"/>
-        </w:rPr>
-      </w:pPr>
-    </w:p>
-    <w:p>
-      <w:pPr>
-        <w:spacing w:after="120" w:line="240" w:lineRule="auto"/>
-        <w:rPr>
-          <w:rFonts w:ascii="Arial" w:eastAsia="Times New Roman" w:hAnsi="Arial" w:cs="Arial"/>
-          <w:b/>
-          <w:bCs/>
-          <w:color w:val="000000"/>
-          <w:sz w:val="28"/>
-          <w:szCs w:val="24"/>
-          <w:lang w:eastAsia="es-PE"/>
-        </w:rPr>
-      </w:pPr>
-      <w:r>
-        <w:rPr>
-          <w:rFonts w:ascii="Arial" w:eastAsia="Times New Roman" w:hAnsi="Arial" w:cs="Arial"/>
-          <w:b/>
-          <w:bCs/>
-          <w:color w:val="000000"/>
-          <w:sz w:val="28"/>
-          <w:szCs w:val="24"/>
-          <w:lang w:eastAsia="es-PE"/>
-        </w:rPr>
-        <w:t>1.7 Conclusiones y lecciones aprendidas</w:t>
-      </w:r>
-    </w:p>
-    <w:p>
-      <w:pPr>
-        <w:spacing w:after="120" w:line="240" w:lineRule="auto"/>
-        <w:rPr>
-          <w:rFonts w:ascii="Arial" w:eastAsia="Times New Roman" w:hAnsi="Arial" w:cs="Arial"/>
-          <w:b/>
-          <w:bCs/>
-          <w:color w:val="000000"/>
-          <w:sz w:val="24"/>
-          <w:szCs w:val="24"/>
-          <w:lang w:eastAsia="es-PE"/>
-        </w:rPr>
-      </w:pPr>
-    </w:p>
-    <w:p>
-      <w:pPr>
-        <w:spacing w:after="120" w:line="240" w:lineRule="auto"/>
-        <w:rPr>
-          <w:rFonts w:ascii="Arial" w:eastAsia="Times New Roman" w:hAnsi="Arial" w:cs="Arial"/>
-          <w:b/>
-          <w:bCs/>
-          <w:color w:val="000000"/>
-          <w:sz w:val="28"/>
-          <w:szCs w:val="24"/>
-          <w:lang w:val="en-US" w:eastAsia="es-PE"/>
-        </w:rPr>
-      </w:pPr>
-      <w:r>
-        <w:rPr>
-          <w:rFonts w:ascii="Arial" w:eastAsia="Times New Roman" w:hAnsi="Arial" w:cs="Arial"/>
-          <w:b/>
-          <w:bCs/>
-          <w:color w:val="000000"/>
-          <w:sz w:val="28"/>
-          <w:szCs w:val="24"/>
-          <w:lang w:eastAsia="es-PE"/>
-        </w:rPr>
         <w:t>1.8 Anexos</w:t>
       </w:r>
+    </w:p>
+    <w:p>
+      <w:pPr>
+        <w:spacing w:after="120" w:line="240" w:lineRule="auto"/>
+        <w:ind w:left="426"/>
+        <w:jc w:val="both"/>
+        <w:rPr>
+          <w:rFonts w:ascii="Arial" w:eastAsia="Times New Roman" w:hAnsi="Arial" w:cs="Arial"/>
+          <w:bCs/>
+          <w:color w:val="000000"/>
+          <w:sz w:val="24"/>
+          <w:szCs w:val="24"/>
+          <w:lang w:eastAsia="es-PE"/>
+        </w:rPr>
+      </w:pPr>
     </w:p>
     <w:p>
       <w:pPr>
@@ -3048,7 +3558,7 @@
 </file>
 
 <file path=word/endnotes.xml><?xml version="1.0" encoding="utf-8"?>
-<w:endnotes xmlns:wpc="http://schemas.microsoft.com/office/word/2010/wordprocessingCanvas" xmlns:mc="http://schemas.openxmlformats.org/markup-compatibility/2006" xmlns:o="urn:schemas-microsoft-com:office:office" xmlns:r="http://schemas.openxmlformats.org/officeDocument/2006/relationships" xmlns:m="http://schemas.openxmlformats.org/officeDocument/2006/math" xmlns:v="urn:schemas-microsoft-com:vml" xmlns:wp14="http://schemas.microsoft.com/office/word/2010/wordprocessingDrawing" xmlns:wp="http://schemas.openxmlformats.org/drawingml/2006/wordprocessingDrawing" xmlns:w10="urn:schemas-microsoft-com:office:word" xmlns:w="http://schemas.openxmlformats.org/wordprocessingml/2006/main" xmlns:w14="http://schemas.microsoft.com/office/word/2010/wordml" xmlns:w15="http://schemas.microsoft.com/office/word/2012/wordml" xmlns:wpg="http://schemas.microsoft.com/office/word/2010/wordprocessingGroup" xmlns:wpi="http://schemas.microsoft.com/office/word/2010/wordprocessingInk" xmlns:wne="http://schemas.microsoft.com/office/word/2006/wordml" xmlns:wps="http://schemas.microsoft.com/office/word/2010/wordprocessingShape" mc:Ignorable="w14 w15 wp14">
+<w:endnotes xmlns:wpc="http://schemas.microsoft.com/office/word/2010/wordprocessingCanvas" xmlns:cx="http://schemas.microsoft.com/office/drawing/2014/chartex" xmlns:mc="http://schemas.openxmlformats.org/markup-compatibility/2006" xmlns:o="urn:schemas-microsoft-com:office:office" xmlns:r="http://schemas.openxmlformats.org/officeDocument/2006/relationships" xmlns:m="http://schemas.openxmlformats.org/officeDocument/2006/math" xmlns:v="urn:schemas-microsoft-com:vml" xmlns:wp14="http://schemas.microsoft.com/office/word/2010/wordprocessingDrawing" xmlns:wp="http://schemas.openxmlformats.org/drawingml/2006/wordprocessingDrawing" xmlns:w10="urn:schemas-microsoft-com:office:word" xmlns:w="http://schemas.openxmlformats.org/wordprocessingml/2006/main" xmlns:w14="http://schemas.microsoft.com/office/word/2010/wordml" xmlns:w15="http://schemas.microsoft.com/office/word/2012/wordml" xmlns:w16se="http://schemas.microsoft.com/office/word/2015/wordml/symex" xmlns:wpg="http://schemas.microsoft.com/office/word/2010/wordprocessingGroup" xmlns:wpi="http://schemas.microsoft.com/office/word/2010/wordprocessingInk" xmlns:wne="http://schemas.microsoft.com/office/word/2006/wordml" xmlns:wps="http://schemas.microsoft.com/office/word/2010/wordprocessingShape" mc:Ignorable="w14 w15 w16se wp14">
   <w:endnote w:type="separator" w:id="-1">
     <w:p>
       <w:pPr>
@@ -3073,7 +3583,7 @@
 </file>
 
 <file path=word/footer1.xml><?xml version="1.0" encoding="utf-8"?>
-<w:ftr xmlns:wpc="http://schemas.microsoft.com/office/word/2010/wordprocessingCanvas" xmlns:mc="http://schemas.openxmlformats.org/markup-compatibility/2006" xmlns:o="urn:schemas-microsoft-com:office:office" xmlns:r="http://schemas.openxmlformats.org/officeDocument/2006/relationships" xmlns:m="http://schemas.openxmlformats.org/officeDocument/2006/math" xmlns:v="urn:schemas-microsoft-com:vml" xmlns:wp14="http://schemas.microsoft.com/office/word/2010/wordprocessingDrawing" xmlns:wp="http://schemas.openxmlformats.org/drawingml/2006/wordprocessingDrawing" xmlns:w10="urn:schemas-microsoft-com:office:word" xmlns:w="http://schemas.openxmlformats.org/wordprocessingml/2006/main" xmlns:w14="http://schemas.microsoft.com/office/word/2010/wordml" xmlns:w15="http://schemas.microsoft.com/office/word/2012/wordml" xmlns:wpg="http://schemas.microsoft.com/office/word/2010/wordprocessingGroup" xmlns:wpi="http://schemas.microsoft.com/office/word/2010/wordprocessingInk" xmlns:wne="http://schemas.microsoft.com/office/word/2006/wordml" xmlns:wps="http://schemas.microsoft.com/office/word/2010/wordprocessingShape" mc:Ignorable="w14 w15 wp14">
+<w:ftr xmlns:wpc="http://schemas.microsoft.com/office/word/2010/wordprocessingCanvas" xmlns:cx="http://schemas.microsoft.com/office/drawing/2014/chartex" xmlns:mc="http://schemas.openxmlformats.org/markup-compatibility/2006" xmlns:o="urn:schemas-microsoft-com:office:office" xmlns:r="http://schemas.openxmlformats.org/officeDocument/2006/relationships" xmlns:m="http://schemas.openxmlformats.org/officeDocument/2006/math" xmlns:v="urn:schemas-microsoft-com:vml" xmlns:wp14="http://schemas.microsoft.com/office/word/2010/wordprocessingDrawing" xmlns:wp="http://schemas.openxmlformats.org/drawingml/2006/wordprocessingDrawing" xmlns:w10="urn:schemas-microsoft-com:office:word" xmlns:w="http://schemas.openxmlformats.org/wordprocessingml/2006/main" xmlns:w14="http://schemas.microsoft.com/office/word/2010/wordml" xmlns:w15="http://schemas.microsoft.com/office/word/2012/wordml" xmlns:w16se="http://schemas.microsoft.com/office/word/2015/wordml/symex" xmlns:wpg="http://schemas.microsoft.com/office/word/2010/wordprocessingGroup" xmlns:wpi="http://schemas.microsoft.com/office/word/2010/wordprocessingInk" xmlns:wne="http://schemas.microsoft.com/office/word/2006/wordml" xmlns:wps="http://schemas.microsoft.com/office/word/2010/wordprocessingShape" mc:Ignorable="w14 w15 w16se wp14">
   <w:p>
     <w:pPr>
       <w:pStyle w:val="Piedepgina"/>
@@ -3116,7 +3626,7 @@
         <w:color w:val="000000" w:themeColor="text1"/>
         <w:lang w:val="es-ES"/>
       </w:rPr>
-      <w:t>3</w:t>
+      <w:t>2</w:t>
     </w:r>
     <w:r>
       <w:rPr>
@@ -3140,7 +3650,7 @@
 </file>
 
 <file path=word/footer2.xml><?xml version="1.0" encoding="utf-8"?>
-<w:ftr xmlns:wpc="http://schemas.microsoft.com/office/word/2010/wordprocessingCanvas" xmlns:mc="http://schemas.openxmlformats.org/markup-compatibility/2006" xmlns:o="urn:schemas-microsoft-com:office:office" xmlns:r="http://schemas.openxmlformats.org/officeDocument/2006/relationships" xmlns:m="http://schemas.openxmlformats.org/officeDocument/2006/math" xmlns:v="urn:schemas-microsoft-com:vml" xmlns:wp14="http://schemas.microsoft.com/office/word/2010/wordprocessingDrawing" xmlns:wp="http://schemas.openxmlformats.org/drawingml/2006/wordprocessingDrawing" xmlns:w10="urn:schemas-microsoft-com:office:word" xmlns:w="http://schemas.openxmlformats.org/wordprocessingml/2006/main" xmlns:w14="http://schemas.microsoft.com/office/word/2010/wordml" xmlns:w15="http://schemas.microsoft.com/office/word/2012/wordml" xmlns:wpg="http://schemas.microsoft.com/office/word/2010/wordprocessingGroup" xmlns:wpi="http://schemas.microsoft.com/office/word/2010/wordprocessingInk" xmlns:wne="http://schemas.microsoft.com/office/word/2006/wordml" xmlns:wps="http://schemas.microsoft.com/office/word/2010/wordprocessingShape" mc:Ignorable="w14 w15 wp14">
+<w:ftr xmlns:wpc="http://schemas.microsoft.com/office/word/2010/wordprocessingCanvas" xmlns:cx="http://schemas.microsoft.com/office/drawing/2014/chartex" xmlns:mc="http://schemas.openxmlformats.org/markup-compatibility/2006" xmlns:o="urn:schemas-microsoft-com:office:office" xmlns:r="http://schemas.openxmlformats.org/officeDocument/2006/relationships" xmlns:m="http://schemas.openxmlformats.org/officeDocument/2006/math" xmlns:v="urn:schemas-microsoft-com:vml" xmlns:wp14="http://schemas.microsoft.com/office/word/2010/wordprocessingDrawing" xmlns:wp="http://schemas.openxmlformats.org/drawingml/2006/wordprocessingDrawing" xmlns:w10="urn:schemas-microsoft-com:office:word" xmlns:w="http://schemas.openxmlformats.org/wordprocessingml/2006/main" xmlns:w14="http://schemas.microsoft.com/office/word/2010/wordml" xmlns:w15="http://schemas.microsoft.com/office/word/2012/wordml" xmlns:w16se="http://schemas.microsoft.com/office/word/2015/wordml/symex" xmlns:wpg="http://schemas.microsoft.com/office/word/2010/wordprocessingGroup" xmlns:wpi="http://schemas.microsoft.com/office/word/2010/wordprocessingInk" xmlns:wne="http://schemas.microsoft.com/office/word/2006/wordml" xmlns:wps="http://schemas.microsoft.com/office/word/2010/wordprocessingShape" mc:Ignorable="w14 w15 w16se wp14">
   <w:p>
     <w:pPr>
       <w:pStyle w:val="Piedepgina"/>
@@ -3155,7 +3665,7 @@
 </file>
 
 <file path=word/footnotes.xml><?xml version="1.0" encoding="utf-8"?>
-<w:footnotes xmlns:wpc="http://schemas.microsoft.com/office/word/2010/wordprocessingCanvas" xmlns:mc="http://schemas.openxmlformats.org/markup-compatibility/2006" xmlns:o="urn:schemas-microsoft-com:office:office" xmlns:r="http://schemas.openxmlformats.org/officeDocument/2006/relationships" xmlns:m="http://schemas.openxmlformats.org/officeDocument/2006/math" xmlns:v="urn:schemas-microsoft-com:vml" xmlns:wp14="http://schemas.microsoft.com/office/word/2010/wordprocessingDrawing" xmlns:wp="http://schemas.openxmlformats.org/drawingml/2006/wordprocessingDrawing" xmlns:w10="urn:schemas-microsoft-com:office:word" xmlns:w="http://schemas.openxmlformats.org/wordprocessingml/2006/main" xmlns:w14="http://schemas.microsoft.com/office/word/2010/wordml" xmlns:w15="http://schemas.microsoft.com/office/word/2012/wordml" xmlns:wpg="http://schemas.microsoft.com/office/word/2010/wordprocessingGroup" xmlns:wpi="http://schemas.microsoft.com/office/word/2010/wordprocessingInk" xmlns:wne="http://schemas.microsoft.com/office/word/2006/wordml" xmlns:wps="http://schemas.microsoft.com/office/word/2010/wordprocessingShape" mc:Ignorable="w14 w15 wp14">
+<w:footnotes xmlns:wpc="http://schemas.microsoft.com/office/word/2010/wordprocessingCanvas" xmlns:cx="http://schemas.microsoft.com/office/drawing/2014/chartex" xmlns:mc="http://schemas.openxmlformats.org/markup-compatibility/2006" xmlns:o="urn:schemas-microsoft-com:office:office" xmlns:r="http://schemas.openxmlformats.org/officeDocument/2006/relationships" xmlns:m="http://schemas.openxmlformats.org/officeDocument/2006/math" xmlns:v="urn:schemas-microsoft-com:vml" xmlns:wp14="http://schemas.microsoft.com/office/word/2010/wordprocessingDrawing" xmlns:wp="http://schemas.openxmlformats.org/drawingml/2006/wordprocessingDrawing" xmlns:w10="urn:schemas-microsoft-com:office:word" xmlns:w="http://schemas.openxmlformats.org/wordprocessingml/2006/main" xmlns:w14="http://schemas.microsoft.com/office/word/2010/wordml" xmlns:w15="http://schemas.microsoft.com/office/word/2012/wordml" xmlns:w16se="http://schemas.microsoft.com/office/word/2015/wordml/symex" xmlns:wpg="http://schemas.microsoft.com/office/word/2010/wordprocessingGroup" xmlns:wpi="http://schemas.microsoft.com/office/word/2010/wordprocessingInk" xmlns:wne="http://schemas.microsoft.com/office/word/2006/wordml" xmlns:wps="http://schemas.microsoft.com/office/word/2010/wordprocessingShape" mc:Ignorable="w14 w15 w16se wp14">
   <w:footnote w:type="separator" w:id="-1">
     <w:p>
       <w:pPr>
@@ -3180,8 +3690,347 @@
 </file>
 
 <file path=word/numbering.xml><?xml version="1.0" encoding="utf-8"?>
-<w:numbering xmlns:wpc="http://schemas.microsoft.com/office/word/2010/wordprocessingCanvas" xmlns:mc="http://schemas.openxmlformats.org/markup-compatibility/2006" xmlns:o="urn:schemas-microsoft-com:office:office" xmlns:r="http://schemas.openxmlformats.org/officeDocument/2006/relationships" xmlns:m="http://schemas.openxmlformats.org/officeDocument/2006/math" xmlns:v="urn:schemas-microsoft-com:vml" xmlns:wp14="http://schemas.microsoft.com/office/word/2010/wordprocessingDrawing" xmlns:wp="http://schemas.openxmlformats.org/drawingml/2006/wordprocessingDrawing" xmlns:w10="urn:schemas-microsoft-com:office:word" xmlns:w="http://schemas.openxmlformats.org/wordprocessingml/2006/main" xmlns:w14="http://schemas.microsoft.com/office/word/2010/wordml" xmlns:w15="http://schemas.microsoft.com/office/word/2012/wordml" xmlns:wpg="http://schemas.microsoft.com/office/word/2010/wordprocessingGroup" xmlns:wpi="http://schemas.microsoft.com/office/word/2010/wordprocessingInk" xmlns:wne="http://schemas.microsoft.com/office/word/2006/wordml" xmlns:wps="http://schemas.microsoft.com/office/word/2010/wordprocessingShape" mc:Ignorable="w14 w15 wp14">
-  <w:abstractNum w:abstractNumId="0">
+<w:numbering xmlns:wpc="http://schemas.microsoft.com/office/word/2010/wordprocessingCanvas" xmlns:cx="http://schemas.microsoft.com/office/drawing/2014/chartex" xmlns:mc="http://schemas.openxmlformats.org/markup-compatibility/2006" xmlns:o="urn:schemas-microsoft-com:office:office" xmlns:r="http://schemas.openxmlformats.org/officeDocument/2006/relationships" xmlns:m="http://schemas.openxmlformats.org/officeDocument/2006/math" xmlns:v="urn:schemas-microsoft-com:vml" xmlns:wp14="http://schemas.microsoft.com/office/word/2010/wordprocessingDrawing" xmlns:wp="http://schemas.openxmlformats.org/drawingml/2006/wordprocessingDrawing" xmlns:w10="urn:schemas-microsoft-com:office:word" xmlns:w="http://schemas.openxmlformats.org/wordprocessingml/2006/main" xmlns:w14="http://schemas.microsoft.com/office/word/2010/wordml" xmlns:w15="http://schemas.microsoft.com/office/word/2012/wordml" xmlns:w16se="http://schemas.microsoft.com/office/word/2015/wordml/symex" xmlns:wpg="http://schemas.microsoft.com/office/word/2010/wordprocessingGroup" xmlns:wpi="http://schemas.microsoft.com/office/word/2010/wordprocessingInk" xmlns:wne="http://schemas.microsoft.com/office/word/2006/wordml" xmlns:wps="http://schemas.microsoft.com/office/word/2010/wordprocessingShape" mc:Ignorable="w14 w15 w16se wp14">
+  <w:abstractNum w:abstractNumId="0" w15:restartNumberingAfterBreak="0">
+    <w:nsid w:val="0A4D5C5B"/>
+    <w:multiLevelType w:val="hybridMultilevel"/>
+    <w:tmpl w:val="151C3032"/>
+    <w:lvl w:ilvl="0" w:tplc="ED5EB36E">
+      <w:numFmt w:val="bullet"/>
+      <w:lvlText w:val="-"/>
+      <w:lvlJc w:val="left"/>
+      <w:pPr>
+        <w:ind w:left="786" w:hanging="360"/>
+      </w:pPr>
+      <w:rPr>
+        <w:rFonts w:ascii="Arial" w:eastAsia="Times New Roman" w:hAnsi="Arial" w:cs="Arial" w:hint="default"/>
+        <w:b/>
+      </w:rPr>
+    </w:lvl>
+    <w:lvl w:ilvl="1" w:tplc="280A0003" w:tentative="1">
+      <w:start w:val="1"/>
+      <w:numFmt w:val="bullet"/>
+      <w:lvlText w:val="o"/>
+      <w:lvlJc w:val="left"/>
+      <w:pPr>
+        <w:ind w:left="1506" w:hanging="360"/>
+      </w:pPr>
+      <w:rPr>
+        <w:rFonts w:ascii="Courier New" w:hAnsi="Courier New" w:cs="Courier New" w:hint="default"/>
+      </w:rPr>
+    </w:lvl>
+    <w:lvl w:ilvl="2" w:tplc="280A0005" w:tentative="1">
+      <w:start w:val="1"/>
+      <w:numFmt w:val="bullet"/>
+      <w:lvlText w:val=""/>
+      <w:lvlJc w:val="left"/>
+      <w:pPr>
+        <w:ind w:left="2226" w:hanging="360"/>
+      </w:pPr>
+      <w:rPr>
+        <w:rFonts w:ascii="Wingdings" w:hAnsi="Wingdings" w:hint="default"/>
+      </w:rPr>
+    </w:lvl>
+    <w:lvl w:ilvl="3" w:tplc="280A0001" w:tentative="1">
+      <w:start w:val="1"/>
+      <w:numFmt w:val="bullet"/>
+      <w:lvlText w:val=""/>
+      <w:lvlJc w:val="left"/>
+      <w:pPr>
+        <w:ind w:left="2946" w:hanging="360"/>
+      </w:pPr>
+      <w:rPr>
+        <w:rFonts w:ascii="Symbol" w:hAnsi="Symbol" w:hint="default"/>
+      </w:rPr>
+    </w:lvl>
+    <w:lvl w:ilvl="4" w:tplc="280A0003" w:tentative="1">
+      <w:start w:val="1"/>
+      <w:numFmt w:val="bullet"/>
+      <w:lvlText w:val="o"/>
+      <w:lvlJc w:val="left"/>
+      <w:pPr>
+        <w:ind w:left="3666" w:hanging="360"/>
+      </w:pPr>
+      <w:rPr>
+        <w:rFonts w:ascii="Courier New" w:hAnsi="Courier New" w:cs="Courier New" w:hint="default"/>
+      </w:rPr>
+    </w:lvl>
+    <w:lvl w:ilvl="5" w:tplc="280A0005" w:tentative="1">
+      <w:start w:val="1"/>
+      <w:numFmt w:val="bullet"/>
+      <w:lvlText w:val=""/>
+      <w:lvlJc w:val="left"/>
+      <w:pPr>
+        <w:ind w:left="4386" w:hanging="360"/>
+      </w:pPr>
+      <w:rPr>
+        <w:rFonts w:ascii="Wingdings" w:hAnsi="Wingdings" w:hint="default"/>
+      </w:rPr>
+    </w:lvl>
+    <w:lvl w:ilvl="6" w:tplc="280A0001" w:tentative="1">
+      <w:start w:val="1"/>
+      <w:numFmt w:val="bullet"/>
+      <w:lvlText w:val=""/>
+      <w:lvlJc w:val="left"/>
+      <w:pPr>
+        <w:ind w:left="5106" w:hanging="360"/>
+      </w:pPr>
+      <w:rPr>
+        <w:rFonts w:ascii="Symbol" w:hAnsi="Symbol" w:hint="default"/>
+      </w:rPr>
+    </w:lvl>
+    <w:lvl w:ilvl="7" w:tplc="280A0003" w:tentative="1">
+      <w:start w:val="1"/>
+      <w:numFmt w:val="bullet"/>
+      <w:lvlText w:val="o"/>
+      <w:lvlJc w:val="left"/>
+      <w:pPr>
+        <w:ind w:left="5826" w:hanging="360"/>
+      </w:pPr>
+      <w:rPr>
+        <w:rFonts w:ascii="Courier New" w:hAnsi="Courier New" w:cs="Courier New" w:hint="default"/>
+      </w:rPr>
+    </w:lvl>
+    <w:lvl w:ilvl="8" w:tplc="280A0005" w:tentative="1">
+      <w:start w:val="1"/>
+      <w:numFmt w:val="bullet"/>
+      <w:lvlText w:val=""/>
+      <w:lvlJc w:val="left"/>
+      <w:pPr>
+        <w:ind w:left="6546" w:hanging="360"/>
+      </w:pPr>
+      <w:rPr>
+        <w:rFonts w:ascii="Wingdings" w:hAnsi="Wingdings" w:hint="default"/>
+      </w:rPr>
+    </w:lvl>
+  </w:abstractNum>
+  <w:abstractNum w:abstractNumId="1" w15:restartNumberingAfterBreak="0">
+    <w:nsid w:val="399F36D8"/>
+    <w:multiLevelType w:val="hybridMultilevel"/>
+    <w:tmpl w:val="53A2DCC0"/>
+    <w:lvl w:ilvl="0" w:tplc="ED5EB36E">
+      <w:numFmt w:val="bullet"/>
+      <w:lvlText w:val="-"/>
+      <w:lvlJc w:val="left"/>
+      <w:pPr>
+        <w:ind w:left="786" w:hanging="360"/>
+      </w:pPr>
+      <w:rPr>
+        <w:rFonts w:ascii="Arial" w:eastAsia="Times New Roman" w:hAnsi="Arial" w:cs="Arial" w:hint="default"/>
+        <w:b/>
+      </w:rPr>
+    </w:lvl>
+    <w:lvl w:ilvl="1" w:tplc="280A0003" w:tentative="1">
+      <w:start w:val="1"/>
+      <w:numFmt w:val="bullet"/>
+      <w:lvlText w:val="o"/>
+      <w:lvlJc w:val="left"/>
+      <w:pPr>
+        <w:ind w:left="1506" w:hanging="360"/>
+      </w:pPr>
+      <w:rPr>
+        <w:rFonts w:ascii="Courier New" w:hAnsi="Courier New" w:cs="Courier New" w:hint="default"/>
+      </w:rPr>
+    </w:lvl>
+    <w:lvl w:ilvl="2" w:tplc="280A0005" w:tentative="1">
+      <w:start w:val="1"/>
+      <w:numFmt w:val="bullet"/>
+      <w:lvlText w:val=""/>
+      <w:lvlJc w:val="left"/>
+      <w:pPr>
+        <w:ind w:left="2226" w:hanging="360"/>
+      </w:pPr>
+      <w:rPr>
+        <w:rFonts w:ascii="Wingdings" w:hAnsi="Wingdings" w:hint="default"/>
+      </w:rPr>
+    </w:lvl>
+    <w:lvl w:ilvl="3" w:tplc="280A0001" w:tentative="1">
+      <w:start w:val="1"/>
+      <w:numFmt w:val="bullet"/>
+      <w:lvlText w:val=""/>
+      <w:lvlJc w:val="left"/>
+      <w:pPr>
+        <w:ind w:left="2946" w:hanging="360"/>
+      </w:pPr>
+      <w:rPr>
+        <w:rFonts w:ascii="Symbol" w:hAnsi="Symbol" w:hint="default"/>
+      </w:rPr>
+    </w:lvl>
+    <w:lvl w:ilvl="4" w:tplc="280A0003" w:tentative="1">
+      <w:start w:val="1"/>
+      <w:numFmt w:val="bullet"/>
+      <w:lvlText w:val="o"/>
+      <w:lvlJc w:val="left"/>
+      <w:pPr>
+        <w:ind w:left="3666" w:hanging="360"/>
+      </w:pPr>
+      <w:rPr>
+        <w:rFonts w:ascii="Courier New" w:hAnsi="Courier New" w:cs="Courier New" w:hint="default"/>
+      </w:rPr>
+    </w:lvl>
+    <w:lvl w:ilvl="5" w:tplc="280A0005" w:tentative="1">
+      <w:start w:val="1"/>
+      <w:numFmt w:val="bullet"/>
+      <w:lvlText w:val=""/>
+      <w:lvlJc w:val="left"/>
+      <w:pPr>
+        <w:ind w:left="4386" w:hanging="360"/>
+      </w:pPr>
+      <w:rPr>
+        <w:rFonts w:ascii="Wingdings" w:hAnsi="Wingdings" w:hint="default"/>
+      </w:rPr>
+    </w:lvl>
+    <w:lvl w:ilvl="6" w:tplc="280A0001" w:tentative="1">
+      <w:start w:val="1"/>
+      <w:numFmt w:val="bullet"/>
+      <w:lvlText w:val=""/>
+      <w:lvlJc w:val="left"/>
+      <w:pPr>
+        <w:ind w:left="5106" w:hanging="360"/>
+      </w:pPr>
+      <w:rPr>
+        <w:rFonts w:ascii="Symbol" w:hAnsi="Symbol" w:hint="default"/>
+      </w:rPr>
+    </w:lvl>
+    <w:lvl w:ilvl="7" w:tplc="280A0003" w:tentative="1">
+      <w:start w:val="1"/>
+      <w:numFmt w:val="bullet"/>
+      <w:lvlText w:val="o"/>
+      <w:lvlJc w:val="left"/>
+      <w:pPr>
+        <w:ind w:left="5826" w:hanging="360"/>
+      </w:pPr>
+      <w:rPr>
+        <w:rFonts w:ascii="Courier New" w:hAnsi="Courier New" w:cs="Courier New" w:hint="default"/>
+      </w:rPr>
+    </w:lvl>
+    <w:lvl w:ilvl="8" w:tplc="280A0005" w:tentative="1">
+      <w:start w:val="1"/>
+      <w:numFmt w:val="bullet"/>
+      <w:lvlText w:val=""/>
+      <w:lvlJc w:val="left"/>
+      <w:pPr>
+        <w:ind w:left="6546" w:hanging="360"/>
+      </w:pPr>
+      <w:rPr>
+        <w:rFonts w:ascii="Wingdings" w:hAnsi="Wingdings" w:hint="default"/>
+      </w:rPr>
+    </w:lvl>
+  </w:abstractNum>
+  <w:abstractNum w:abstractNumId="2" w15:restartNumberingAfterBreak="0">
+    <w:nsid w:val="39E706D1"/>
+    <w:multiLevelType w:val="hybridMultilevel"/>
+    <w:tmpl w:val="4B4C34E2"/>
+    <w:lvl w:ilvl="0" w:tplc="280A0001">
+      <w:start w:val="1"/>
+      <w:numFmt w:val="bullet"/>
+      <w:lvlText w:val=""/>
+      <w:lvlJc w:val="left"/>
+      <w:pPr>
+        <w:ind w:left="786" w:hanging="360"/>
+      </w:pPr>
+      <w:rPr>
+        <w:rFonts w:ascii="Symbol" w:hAnsi="Symbol" w:hint="default"/>
+      </w:rPr>
+    </w:lvl>
+    <w:lvl w:ilvl="1" w:tplc="280A0003" w:tentative="1">
+      <w:start w:val="1"/>
+      <w:numFmt w:val="bullet"/>
+      <w:lvlText w:val="o"/>
+      <w:lvlJc w:val="left"/>
+      <w:pPr>
+        <w:ind w:left="1506" w:hanging="360"/>
+      </w:pPr>
+      <w:rPr>
+        <w:rFonts w:ascii="Courier New" w:hAnsi="Courier New" w:cs="Courier New" w:hint="default"/>
+      </w:rPr>
+    </w:lvl>
+    <w:lvl w:ilvl="2" w:tplc="280A0005" w:tentative="1">
+      <w:start w:val="1"/>
+      <w:numFmt w:val="bullet"/>
+      <w:lvlText w:val=""/>
+      <w:lvlJc w:val="left"/>
+      <w:pPr>
+        <w:ind w:left="2226" w:hanging="360"/>
+      </w:pPr>
+      <w:rPr>
+        <w:rFonts w:ascii="Wingdings" w:hAnsi="Wingdings" w:hint="default"/>
+      </w:rPr>
+    </w:lvl>
+    <w:lvl w:ilvl="3" w:tplc="280A0001" w:tentative="1">
+      <w:start w:val="1"/>
+      <w:numFmt w:val="bullet"/>
+      <w:lvlText w:val=""/>
+      <w:lvlJc w:val="left"/>
+      <w:pPr>
+        <w:ind w:left="2946" w:hanging="360"/>
+      </w:pPr>
+      <w:rPr>
+        <w:rFonts w:ascii="Symbol" w:hAnsi="Symbol" w:hint="default"/>
+      </w:rPr>
+    </w:lvl>
+    <w:lvl w:ilvl="4" w:tplc="280A0003" w:tentative="1">
+      <w:start w:val="1"/>
+      <w:numFmt w:val="bullet"/>
+      <w:lvlText w:val="o"/>
+      <w:lvlJc w:val="left"/>
+      <w:pPr>
+        <w:ind w:left="3666" w:hanging="360"/>
+      </w:pPr>
+      <w:rPr>
+        <w:rFonts w:ascii="Courier New" w:hAnsi="Courier New" w:cs="Courier New" w:hint="default"/>
+      </w:rPr>
+    </w:lvl>
+    <w:lvl w:ilvl="5" w:tplc="280A0005" w:tentative="1">
+      <w:start w:val="1"/>
+      <w:numFmt w:val="bullet"/>
+      <w:lvlText w:val=""/>
+      <w:lvlJc w:val="left"/>
+      <w:pPr>
+        <w:ind w:left="4386" w:hanging="360"/>
+      </w:pPr>
+      <w:rPr>
+        <w:rFonts w:ascii="Wingdings" w:hAnsi="Wingdings" w:hint="default"/>
+      </w:rPr>
+    </w:lvl>
+    <w:lvl w:ilvl="6" w:tplc="280A0001" w:tentative="1">
+      <w:start w:val="1"/>
+      <w:numFmt w:val="bullet"/>
+      <w:lvlText w:val=""/>
+      <w:lvlJc w:val="left"/>
+      <w:pPr>
+        <w:ind w:left="5106" w:hanging="360"/>
+      </w:pPr>
+      <w:rPr>
+        <w:rFonts w:ascii="Symbol" w:hAnsi="Symbol" w:hint="default"/>
+      </w:rPr>
+    </w:lvl>
+    <w:lvl w:ilvl="7" w:tplc="280A0003" w:tentative="1">
+      <w:start w:val="1"/>
+      <w:numFmt w:val="bullet"/>
+      <w:lvlText w:val="o"/>
+      <w:lvlJc w:val="left"/>
+      <w:pPr>
+        <w:ind w:left="5826" w:hanging="360"/>
+      </w:pPr>
+      <w:rPr>
+        <w:rFonts w:ascii="Courier New" w:hAnsi="Courier New" w:cs="Courier New" w:hint="default"/>
+      </w:rPr>
+    </w:lvl>
+    <w:lvl w:ilvl="8" w:tplc="280A0005" w:tentative="1">
+      <w:start w:val="1"/>
+      <w:numFmt w:val="bullet"/>
+      <w:lvlText w:val=""/>
+      <w:lvlJc w:val="left"/>
+      <w:pPr>
+        <w:ind w:left="6546" w:hanging="360"/>
+      </w:pPr>
+      <w:rPr>
+        <w:rFonts w:ascii="Wingdings" w:hAnsi="Wingdings" w:hint="default"/>
+      </w:rPr>
+    </w:lvl>
+  </w:abstractNum>
+  <w:abstractNum w:abstractNumId="3" w15:restartNumberingAfterBreak="0">
     <w:nsid w:val="4A2C39DD"/>
     <w:multiLevelType w:val="hybridMultilevel"/>
     <w:tmpl w:val="6B8C3F92"/>
@@ -3272,13 +4121,22 @@
     </w:lvl>
   </w:abstractNum>
   <w:num w:numId="1">
+    <w:abstractNumId w:val="3"/>
+  </w:num>
+  <w:num w:numId="2">
+    <w:abstractNumId w:val="2"/>
+  </w:num>
+  <w:num w:numId="3">
     <w:abstractNumId w:val="0"/>
+  </w:num>
+  <w:num w:numId="4">
+    <w:abstractNumId w:val="1"/>
   </w:num>
 </w:numbering>
 </file>
 
 <file path=word/styles.xml><?xml version="1.0" encoding="utf-8"?>
-<w:styles xmlns:mc="http://schemas.openxmlformats.org/markup-compatibility/2006" xmlns:r="http://schemas.openxmlformats.org/officeDocument/2006/relationships" xmlns:w="http://schemas.openxmlformats.org/wordprocessingml/2006/main" xmlns:w14="http://schemas.microsoft.com/office/word/2010/wordml" xmlns:w15="http://schemas.microsoft.com/office/word/2012/wordml" mc:Ignorable="w14 w15">
+<w:styles xmlns:mc="http://schemas.openxmlformats.org/markup-compatibility/2006" xmlns:r="http://schemas.openxmlformats.org/officeDocument/2006/relationships" xmlns:w="http://schemas.openxmlformats.org/wordprocessingml/2006/main" xmlns:w14="http://schemas.microsoft.com/office/word/2010/wordml" xmlns:w15="http://schemas.microsoft.com/office/word/2012/wordml" xmlns:w16se="http://schemas.microsoft.com/office/word/2015/wordml/symex" mc:Ignorable="w14 w15 w16se">
   <w:docDefaults>
     <w:rPrDefault>
       <w:rPr>
@@ -4059,7 +4917,7 @@
 </file>
 
 <file path=customXml/itemProps1.xml><?xml version="1.0" encoding="utf-8"?>
-<ds:datastoreItem xmlns:ds="http://schemas.openxmlformats.org/officeDocument/2006/customXml" ds:itemID="{DA6E0744-EF78-4B13-BA1E-37FBA73EC666}">
+<ds:datastoreItem xmlns:ds="http://schemas.openxmlformats.org/officeDocument/2006/customXml" ds:itemID="{8D4F9C1A-9061-450B-A54C-441CFE93E8D7}">
   <ds:schemaRefs>
     <ds:schemaRef ds:uri="http://schemas.openxmlformats.org/officeDocument/2006/bibliography"/>
   </ds:schemaRefs>

</xml_diff>